<commit_message>
update CVaR to be called Expected Shortfall
</commit_message>
<xml_diff>
--- a/QuarterlyReport_High.docx
+++ b/QuarterlyReport_High.docx
@@ -692,8 +692,6 @@
         </w:rPr>
         <w:t>Portfolio Value</w:t>
       </w:r>
-      <w:bookmarkStart w:id="0" w:name="_GoBack"/>
-      <w:bookmarkEnd w:id="0"/>
     </w:p>
     <w:p>
       <w:pPr>
@@ -1235,7 +1233,7 @@
             <wp:docPr id="1" name="Chart 1">
               <a:extLst xmlns:a="http://schemas.openxmlformats.org/drawingml/2006/main">
                 <a:ext uri="{FF2B5EF4-FFF2-40B4-BE49-F238E27FC236}">
-                  <a16:creationId xmlns:lc="http://schemas.openxmlformats.org/drawingml/2006/lockedCanvas" xmlns="" xmlns:a16="http://schemas.microsoft.com/office/drawing/2014/main" xmlns:xdr="http://schemas.openxmlformats.org/drawingml/2006/spreadsheetDrawing" xmlns:w="http://schemas.openxmlformats.org/wordprocessingml/2006/main" xmlns:w10="urn:schemas-microsoft-com:office:word" xmlns:v="urn:schemas-microsoft-com:vml" xmlns:o="urn:schemas-microsoft-com:office:office" id="{00000000-0008-0000-0000-000002000000}"/>
+                  <a16:creationId xmlns:o="urn:schemas-microsoft-com:office:office" xmlns:v="urn:schemas-microsoft-com:vml" xmlns:w10="urn:schemas-microsoft-com:office:word" xmlns:w="http://schemas.openxmlformats.org/wordprocessingml/2006/main" xmlns:xdr="http://schemas.openxmlformats.org/drawingml/2006/spreadsheetDrawing" xmlns:a16="http://schemas.microsoft.com/office/drawing/2014/main" xmlns="" xmlns:lc="http://schemas.openxmlformats.org/drawingml/2006/lockedCanvas" id="{00000000-0008-0000-0000-000002000000}"/>
                 </a:ext>
               </a:extLst>
             </wp:docPr>
@@ -3828,7 +3826,7 @@
                                 <w:lang w:val="en-CA"/>
                               </w:rPr>
                             </w:pPr>
-                            <w:bookmarkStart w:id="1" w:name="OLE_LINK2"/>
+                            <w:bookmarkStart w:id="0" w:name="OLE_LINK2"/>
                             <w:r>
                               <w:rPr>
                                 <w:rFonts w:ascii="Tahoma" w:hAnsi="Tahoma" w:cs="Tahoma"/>
@@ -3866,7 +3864,7 @@
                               <w:t xml:space="preserve"> and include fees</w:t>
                             </w:r>
                           </w:p>
-                          <w:bookmarkEnd w:id="1"/>
+                          <w:bookmarkEnd w:id="0"/>
                           <w:p>
                             <w:pPr>
                               <w:jc w:val="center"/>
@@ -3998,7 +3996,7 @@
             <wp:docPr id="7" name="Chart 7">
               <a:extLst xmlns:a="http://schemas.openxmlformats.org/drawingml/2006/main">
                 <a:ext uri="{FF2B5EF4-FFF2-40B4-BE49-F238E27FC236}">
-                  <a16:creationId xmlns:o="urn:schemas-microsoft-com:office:office" xmlns:v="urn:schemas-microsoft-com:vml" xmlns:w10="urn:schemas-microsoft-com:office:word" xmlns:w="http://schemas.openxmlformats.org/wordprocessingml/2006/main" xmlns:xdr="http://schemas.openxmlformats.org/drawingml/2006/spreadsheetDrawing" xmlns:a16="http://schemas.microsoft.com/office/drawing/2014/main" xmlns="" xmlns:lc="http://schemas.openxmlformats.org/drawingml/2006/lockedCanvas" id="{DFF034BC-6B2F-4223-8AA8-69BB750A3105}"/>
+                  <a16:creationId xmlns:lc="http://schemas.openxmlformats.org/drawingml/2006/lockedCanvas" xmlns="" xmlns:a16="http://schemas.microsoft.com/office/drawing/2014/main" xmlns:xdr="http://schemas.openxmlformats.org/drawingml/2006/spreadsheetDrawing" xmlns:w="http://schemas.openxmlformats.org/wordprocessingml/2006/main" xmlns:w10="urn:schemas-microsoft-com:office:word" xmlns:v="urn:schemas-microsoft-com:vml" xmlns:o="urn:schemas-microsoft-com:office:office" id="{DFF034BC-6B2F-4223-8AA8-69BB750A3105}"/>
                 </a:ext>
               </a:extLst>
             </wp:docPr>
@@ -4299,7 +4297,7 @@
                 <w:lang w:val="en-CA"/>
               </w:rPr>
             </w:pPr>
-            <w:bookmarkStart w:id="2" w:name="OLE_LINK1"/>
+            <w:bookmarkStart w:id="1" w:name="OLE_LINK1"/>
             <w:r>
               <w:rPr>
                 <w:rFonts w:ascii="Tahoma" w:hAnsi="Tahoma" w:cs="Tahoma"/>
@@ -4476,7 +4474,7 @@
           </w:p>
         </w:tc>
       </w:tr>
-      <w:bookmarkEnd w:id="2"/>
+      <w:bookmarkEnd w:id="1"/>
     </w:tbl>
     <w:p>
       <w:pPr>
@@ -8010,16 +8008,16 @@
         <w:tblLook w:val="04A0" w:firstRow="1" w:lastRow="0" w:firstColumn="1" w:lastColumn="0" w:noHBand="0" w:noVBand="1"/>
       </w:tblPr>
       <w:tblGrid>
-        <w:gridCol w:w="4503"/>
-        <w:gridCol w:w="1288"/>
+        <w:gridCol w:w="5104"/>
+        <w:gridCol w:w="1157"/>
       </w:tblGrid>
       <w:tr>
         <w:trPr>
-          <w:trHeight w:val="537"/>
+          <w:trHeight w:val="542"/>
         </w:trPr>
         <w:tc>
           <w:tcPr>
-            <w:tcW w:w="4503" w:type="dxa"/>
+            <w:tcW w:w="5104" w:type="dxa"/>
             <w:vAlign w:val="center"/>
           </w:tcPr>
           <w:p>
@@ -8049,7 +8047,7 @@
         </w:tc>
         <w:tc>
           <w:tcPr>
-            <w:tcW w:w="1288" w:type="dxa"/>
+            <w:tcW w:w="1157" w:type="dxa"/>
             <w:vAlign w:val="center"/>
           </w:tcPr>
           <w:p>
@@ -8072,11 +8070,11 @@
       </w:tr>
       <w:tr>
         <w:trPr>
-          <w:trHeight w:val="575"/>
+          <w:trHeight w:val="581"/>
         </w:trPr>
         <w:tc>
           <w:tcPr>
-            <w:tcW w:w="4503" w:type="dxa"/>
+            <w:tcW w:w="5104" w:type="dxa"/>
             <w:vAlign w:val="center"/>
           </w:tcPr>
           <w:p>
@@ -8093,20 +8091,18 @@
               </w:rPr>
               <w:t xml:space="preserve">Estimated 1-month 95% </w:t>
             </w:r>
-            <w:proofErr w:type="spellStart"/>
-            <w:r>
-              <w:rPr>
-                <w:rFonts w:ascii="Tahoma" w:hAnsi="Tahoma" w:cs="Tahoma"/>
-                <w:lang w:val="en-CA"/>
-              </w:rPr>
-              <w:t>CVaR</w:t>
-            </w:r>
-            <w:proofErr w:type="spellEnd"/>
-          </w:p>
-        </w:tc>
-        <w:tc>
-          <w:tcPr>
-            <w:tcW w:w="1288" w:type="dxa"/>
+            <w:r>
+              <w:rPr>
+                <w:rFonts w:ascii="Tahoma" w:hAnsi="Tahoma" w:cs="Tahoma"/>
+                <w:lang w:val="en-CA"/>
+              </w:rPr>
+              <w:t>Expected Shortfall</w:t>
+            </w:r>
+          </w:p>
+        </w:tc>
+        <w:tc>
+          <w:tcPr>
+            <w:tcW w:w="1157" w:type="dxa"/>
             <w:vAlign w:val="center"/>
           </w:tcPr>
           <w:p>
@@ -8129,11 +8125,11 @@
       </w:tr>
       <w:tr>
         <w:trPr>
-          <w:trHeight w:val="485"/>
+          <w:trHeight w:val="489"/>
         </w:trPr>
         <w:tc>
           <w:tcPr>
-            <w:tcW w:w="4503" w:type="dxa"/>
+            <w:tcW w:w="5104" w:type="dxa"/>
             <w:vAlign w:val="center"/>
           </w:tcPr>
           <w:p>
@@ -8154,7 +8150,7 @@
         </w:tc>
         <w:tc>
           <w:tcPr>
-            <w:tcW w:w="1288" w:type="dxa"/>
+            <w:tcW w:w="1157" w:type="dxa"/>
             <w:vAlign w:val="center"/>
           </w:tcPr>
           <w:p>
@@ -8174,6 +8170,8 @@
             </w:r>
           </w:p>
         </w:tc>
+        <w:bookmarkStart w:id="2" w:name="_GoBack"/>
+        <w:bookmarkEnd w:id="2"/>
       </w:tr>
     </w:tbl>
     <w:p>
@@ -10693,7 +10691,7 @@
                   <c:v>320262.723413158</c:v>
                 </c:pt>
                 <c:pt idx="33">
-                  <c:v>321553.1077257358</c:v>
+                  <c:v>321553.1077257356</c:v>
                 </c:pt>
                 <c:pt idx="34">
                   <c:v>308992.611435961</c:v>
@@ -10802,11 +10800,11 @@
         </c:dLbls>
         <c:marker val="1"/>
         <c:smooth val="0"/>
-        <c:axId val="1990269056"/>
-        <c:axId val="2034880896"/>
+        <c:axId val="2036698448"/>
+        <c:axId val="2036700080"/>
       </c:lineChart>
       <c:dateAx>
-        <c:axId val="1990269056"/>
+        <c:axId val="2036698448"/>
         <c:scaling>
           <c:orientation val="minMax"/>
         </c:scaling>
@@ -10845,7 +10843,7 @@
             <a:endParaRPr lang="en-US"/>
           </a:p>
         </c:txPr>
-        <c:crossAx val="2034880896"/>
+        <c:crossAx val="2036700080"/>
         <c:crosses val="autoZero"/>
         <c:auto val="1"/>
         <c:lblOffset val="100"/>
@@ -10854,7 +10852,7 @@
         <c:majorTimeUnit val="months"/>
       </c:dateAx>
       <c:valAx>
-        <c:axId val="2034880896"/>
+        <c:axId val="2036700080"/>
         <c:scaling>
           <c:orientation val="minMax"/>
           <c:max val="650000.0"/>
@@ -10909,7 +10907,7 @@
             <a:endParaRPr lang="en-US"/>
           </a:p>
         </c:txPr>
-        <c:crossAx val="1990269056"/>
+        <c:crossAx val="2036698448"/>
         <c:crosses val="autoZero"/>
         <c:crossBetween val="midCat"/>
         <c:minorUnit val="50000.0"/>
@@ -11309,7 +11307,7 @@
                   <c:v>24.651434556</c:v>
                 </c:pt>
                 <c:pt idx="3" formatCode="0.00">
-                  <c:v>29.42454227999985</c:v>
+                  <c:v>29.42454227999983</c:v>
                 </c:pt>
                 <c:pt idx="4">
                   <c:v>20.2</c:v>
@@ -12185,7 +12183,7 @@
                   <c:v>10804.30007318146</c:v>
                 </c:pt>
                 <c:pt idx="12">
-                  <c:v>9583.348633779424</c:v>
+                  <c:v>9583.34863377942</c:v>
                 </c:pt>
                 <c:pt idx="13">
                   <c:v>10163.08405597306</c:v>
@@ -12212,7 +12210,7 @@
                   <c:v>9456.098275534575</c:v>
                 </c:pt>
                 <c:pt idx="21">
-                  <c:v>8495.105993395178</c:v>
+                  <c:v>8495.105993395173</c:v>
                 </c:pt>
                 <c:pt idx="22">
                   <c:v>7988.255932803702</c:v>
@@ -12293,7 +12291,7 @@
                   <c:v>73051.7558649481</c:v>
                 </c:pt>
                 <c:pt idx="48">
-                  <c:v>71993.78689586278</c:v>
+                  <c:v>71993.78689586272</c:v>
                 </c:pt>
                 <c:pt idx="49">
                   <c:v>73699.15022770495</c:v>
@@ -12326,10 +12324,10 @@
                   <c:v>89036.95077162837</c:v>
                 </c:pt>
                 <c:pt idx="59">
-                  <c:v>94612.94413593646</c:v>
+                  <c:v>94612.94413593643</c:v>
                 </c:pt>
                 <c:pt idx="60">
-                  <c:v>95530.79373906848</c:v>
+                  <c:v>95530.79373906842</c:v>
                 </c:pt>
                 <c:pt idx="61">
                   <c:v>107801.181399465</c:v>
@@ -12642,7 +12640,7 @@
                   <c:v>20709.91246105457</c:v>
                 </c:pt>
                 <c:pt idx="23">
-                  <c:v>21765.31627038742</c:v>
+                  <c:v>21765.3162703874</c:v>
                 </c:pt>
                 <c:pt idx="24">
                   <c:v>22737.54021583122</c:v>
@@ -12666,7 +12664,7 @@
                   <c:v>30661.96059657763</c:v>
                 </c:pt>
                 <c:pt idx="31">
-                  <c:v>32264.68226893557</c:v>
+                  <c:v>32264.68226893555</c:v>
                 </c:pt>
                 <c:pt idx="32">
                   <c:v>33554.00811651522</c:v>
@@ -12726,7 +12724,7 @@
                   <c:v>59837.08531782275</c:v>
                 </c:pt>
                 <c:pt idx="51">
-                  <c:v>61592.19774486652</c:v>
+                  <c:v>61592.1977448665</c:v>
                 </c:pt>
                 <c:pt idx="52">
                   <c:v>63037.50364124728</c:v>
@@ -12775,11 +12773,11 @@
           <c:showBubbleSize val="0"/>
         </c:dLbls>
         <c:smooth val="0"/>
-        <c:axId val="1994404592"/>
-        <c:axId val="2052091520"/>
+        <c:axId val="2032069840"/>
+        <c:axId val="2036542960"/>
       </c:lineChart>
       <c:dateAx>
-        <c:axId val="1994404592"/>
+        <c:axId val="2032069840"/>
         <c:scaling>
           <c:orientation val="minMax"/>
         </c:scaling>
@@ -12822,14 +12820,14 @@
             <a:endParaRPr lang="en-US"/>
           </a:p>
         </c:txPr>
-        <c:crossAx val="2052091520"/>
+        <c:crossAx val="2036542960"/>
         <c:crossesAt val="-20000.0"/>
         <c:auto val="1"/>
         <c:lblOffset val="100"/>
         <c:baseTimeUnit val="months"/>
       </c:dateAx>
       <c:valAx>
-        <c:axId val="2052091520"/>
+        <c:axId val="2036542960"/>
         <c:scaling>
           <c:orientation val="minMax"/>
           <c:max val="120000.0"/>
@@ -12882,7 +12880,7 @@
             <a:endParaRPr lang="en-US"/>
           </a:p>
         </c:txPr>
-        <c:crossAx val="1994404592"/>
+        <c:crossAx val="2032069840"/>
         <c:crosses val="autoZero"/>
         <c:crossBetween val="between"/>
         <c:majorUnit val="20000.0"/>
@@ -13840,7 +13838,7 @@
                   <c:v>22263.50252104659</c:v>
                 </c:pt>
                 <c:pt idx="46">
-                  <c:v>17114.31925843032</c:v>
+                  <c:v>17114.3192584303</c:v>
                 </c:pt>
                 <c:pt idx="47">
                   <c:v>12282.61597813117</c:v>
@@ -14164,7 +14162,7 @@
                   <c:v>-3954.576957416842</c:v>
                 </c:pt>
                 <c:pt idx="13">
-                  <c:v>3308.762005927811</c:v>
+                  <c:v>3308.762005927809</c:v>
                 </c:pt>
                 <c:pt idx="14">
                   <c:v>1290.115676276668</c:v>
@@ -14597,7 +14595,7 @@
                   <c:v>4552.059888994007</c:v>
                 </c:pt>
                 <c:pt idx="17">
-                  <c:v>2667.282181764703</c:v>
+                  <c:v>2667.282181764701</c:v>
                 </c:pt>
                 <c:pt idx="18">
                   <c:v>3592.544642112374</c:v>
@@ -14627,7 +14625,7 @@
                   <c:v>7673.062902085182</c:v>
                 </c:pt>
                 <c:pt idx="27">
-                  <c:v>9980.36079384396</c:v>
+                  <c:v>9980.360793843955</c:v>
                 </c:pt>
                 <c:pt idx="28">
                   <c:v>11406.92449415572</c:v>
@@ -14642,7 +14640,7 @@
                   <c:v>7046.100822340606</c:v>
                 </c:pt>
                 <c:pt idx="32">
-                  <c:v>6240.48431741044</c:v>
+                  <c:v>6240.484317410438</c:v>
                 </c:pt>
                 <c:pt idx="33">
                   <c:v>8135.36943498988</c:v>
@@ -14748,11 +14746,11 @@
           <c:showBubbleSize val="0"/>
         </c:dLbls>
         <c:smooth val="0"/>
-        <c:axId val="1991314336"/>
-        <c:axId val="-1807778256"/>
+        <c:axId val="2036574400"/>
+        <c:axId val="2036623040"/>
       </c:lineChart>
       <c:dateAx>
-        <c:axId val="1991314336"/>
+        <c:axId val="2036574400"/>
         <c:scaling>
           <c:orientation val="minMax"/>
         </c:scaling>
@@ -14795,14 +14793,14 @@
             <a:endParaRPr lang="en-US"/>
           </a:p>
         </c:txPr>
-        <c:crossAx val="-1807778256"/>
+        <c:crossAx val="2036623040"/>
         <c:crossesAt val="-20000.0"/>
         <c:auto val="1"/>
         <c:lblOffset val="100"/>
         <c:baseTimeUnit val="months"/>
       </c:dateAx>
       <c:valAx>
-        <c:axId val="-1807778256"/>
+        <c:axId val="2036623040"/>
         <c:scaling>
           <c:orientation val="minMax"/>
         </c:scaling>
@@ -14853,7 +14851,7 @@
             <a:endParaRPr lang="en-US"/>
           </a:p>
         </c:txPr>
-        <c:crossAx val="1991314336"/>
+        <c:crossAx val="2036574400"/>
         <c:crosses val="autoZero"/>
         <c:crossBetween val="between"/>
       </c:valAx>

</xml_diff>

<commit_message>
more updates and text description
</commit_message>
<xml_diff>
--- a/QuarterlyReport_High.docx
+++ b/QuarterlyReport_High.docx
@@ -367,8 +367,6 @@
                           </w:rPr>
                           <w:t xml:space="preserve"> – High</w:t>
                         </w:r>
-                        <w:bookmarkStart w:id="1" w:name="_GoBack"/>
-                        <w:bookmarkEnd w:id="1"/>
                         <w:r>
                           <w:rPr>
                             <w:rFonts w:ascii="Tahoma" w:hAnsi="Tahoma" w:cs="Tahoma"/>
@@ -3619,7 +3617,7 @@
         <mc:AlternateContent>
           <mc:Choice Requires="wps">
             <w:drawing>
-              <wp:anchor distT="0" distB="0" distL="114300" distR="114300" simplePos="0" relativeHeight="251662336" behindDoc="1" locked="0" layoutInCell="1" allowOverlap="1" wp14:anchorId="7BD0F55D" wp14:editId="59DA1D73">
+              <wp:anchor distT="0" distB="0" distL="114300" distR="114300" simplePos="0" relativeHeight="251662336" behindDoc="1" locked="0" layoutInCell="1" allowOverlap="1" wp14:anchorId="7BD0F55D" wp14:editId="7CE7FB86">
                 <wp:simplePos x="0" y="0"/>
                 <wp:positionH relativeFrom="margin">
                   <wp:posOffset>-62375</wp:posOffset>
@@ -3711,11 +3709,7 @@
           </mc:Choice>
           <mc:Fallback>
             <w:pict>
-              <v:shapetype w14:anchorId="7BD0F55D" id="_x0000_t202" coordsize="21600,21600" o:spt="202" path="m0,0l0,21600,21600,21600,21600,0xe">
-                <v:stroke joinstyle="miter"/>
-                <v:path gradientshapeok="t" o:connecttype="rect"/>
-              </v:shapetype>
-              <v:shape id="Text Box 8" o:spid="_x0000_s1030" type="#_x0000_t202" style="position:absolute;margin-left:-4.9pt;margin-top:0;width:468pt;height:27pt;z-index:-251654144;visibility:visible;mso-wrap-style:square;mso-width-percent:0;mso-wrap-distance-left:9pt;mso-wrap-distance-top:0;mso-wrap-distance-right:9pt;mso-wrap-distance-bottom:0;mso-position-horizontal:absolute;mso-position-horizontal-relative:margin;mso-position-vertical:absolute;mso-position-vertical-relative:margin;mso-width-percent:0;mso-width-relative:margin;v-text-anchor:top" o:gfxdata="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" filled="f" strokecolor="#1f3763 [1604]">
+              <v:shape w14:anchorId="7BD0F55D" id="Text Box 8" o:spid="_x0000_s1030" type="#_x0000_t202" style="position:absolute;margin-left:-4.9pt;margin-top:0;width:468pt;height:27pt;z-index:-251654144;visibility:visible;mso-wrap-style:square;mso-width-percent:0;mso-wrap-distance-left:9pt;mso-wrap-distance-top:0;mso-wrap-distance-right:9pt;mso-wrap-distance-bottom:0;mso-position-horizontal:absolute;mso-position-horizontal-relative:margin;mso-position-vertical:absolute;mso-position-vertical-relative:margin;mso-width-percent:0;mso-width-relative:margin;v-text-anchor:top" o:gfxdata="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" filled="f" strokecolor="#1f3763 [1604]">
                 <v:textbox>
                   <w:txbxContent>
                     <w:p>
@@ -3977,21 +3971,30 @@
           <w:lang w:val="en-CA"/>
         </w:rPr>
       </w:pPr>
+    </w:p>
+    <w:p>
+      <w:pPr>
+        <w:rPr>
+          <w:rFonts w:ascii="Tahoma" w:hAnsi="Tahoma" w:cs="Tahoma"/>
+          <w:u w:val="single"/>
+          <w:lang w:val="en-CA"/>
+        </w:rPr>
+      </w:pPr>
       <w:r>
         <w:rPr>
           <w:noProof/>
         </w:rPr>
         <w:drawing>
-          <wp:anchor distT="0" distB="0" distL="114300" distR="114300" simplePos="0" relativeHeight="251663360" behindDoc="0" locked="0" layoutInCell="1" allowOverlap="1" wp14:anchorId="11FA65F0" wp14:editId="0405927D">
+          <wp:anchor distT="0" distB="0" distL="114300" distR="114300" simplePos="0" relativeHeight="251663360" behindDoc="0" locked="0" layoutInCell="1" allowOverlap="1" wp14:anchorId="11FA65F0" wp14:editId="1B2858B9">
             <wp:simplePos x="0" y="0"/>
             <wp:positionH relativeFrom="margin">
-              <wp:align>center</wp:align>
+              <wp:posOffset>323850</wp:posOffset>
             </wp:positionH>
             <wp:positionV relativeFrom="paragraph">
-              <wp:posOffset>181691</wp:posOffset>
+              <wp:posOffset>44450</wp:posOffset>
             </wp:positionV>
-            <wp:extent cx="5309235" cy="3171110"/>
-            <wp:effectExtent l="0" t="0" r="0" b="4445"/>
+            <wp:extent cx="5309235" cy="2628265"/>
+            <wp:effectExtent l="0" t="0" r="0" b="0"/>
             <wp:wrapNone/>
             <wp:docPr id="7" name="Chart 7">
               <a:extLst xmlns:a="http://schemas.openxmlformats.org/drawingml/2006/main">
@@ -4128,118 +4131,12 @@
       <w:pPr>
         <w:rPr>
           <w:rFonts w:ascii="Tahoma" w:hAnsi="Tahoma" w:cs="Tahoma"/>
-          <w:u w:val="single"/>
-          <w:lang w:val="en-CA"/>
-        </w:rPr>
-      </w:pPr>
-    </w:p>
-    <w:p>
-      <w:pPr>
-        <w:rPr>
-          <w:rFonts w:ascii="Tahoma" w:hAnsi="Tahoma" w:cs="Tahoma"/>
-          <w:u w:val="single"/>
-          <w:lang w:val="en-CA"/>
-        </w:rPr>
-      </w:pPr>
-    </w:p>
-    <w:p>
-      <w:pPr>
-        <w:rPr>
-          <w:rFonts w:ascii="Tahoma" w:hAnsi="Tahoma" w:cs="Tahoma"/>
-          <w:u w:val="single"/>
-          <w:lang w:val="en-CA"/>
-        </w:rPr>
-      </w:pPr>
-    </w:p>
-    <w:p>
-      <w:pPr>
-        <w:rPr>
-          <w:rFonts w:ascii="Tahoma" w:hAnsi="Tahoma" w:cs="Tahoma"/>
-          <w:u w:val="single"/>
-          <w:lang w:val="en-CA"/>
-        </w:rPr>
-      </w:pPr>
-    </w:p>
-    <w:p>
-      <w:pPr>
-        <w:rPr>
-          <w:rFonts w:ascii="Tahoma" w:hAnsi="Tahoma" w:cs="Tahoma"/>
-          <w:u w:val="single"/>
-          <w:lang w:val="en-CA"/>
-        </w:rPr>
-      </w:pPr>
-    </w:p>
-    <w:p>
-      <w:pPr>
-        <w:rPr>
-          <w:rFonts w:ascii="Tahoma" w:hAnsi="Tahoma" w:cs="Tahoma"/>
           <w:sz w:val="28"/>
           <w:szCs w:val="28"/>
           <w:u w:val="single"/>
           <w:lang w:val="en-CA"/>
         </w:rPr>
       </w:pPr>
-      <w:r>
-        <w:rPr>
-          <w:rFonts w:ascii="Tahoma" w:hAnsi="Tahoma" w:cs="Tahoma"/>
-          <w:noProof/>
-        </w:rPr>
-        <w:drawing>
-          <wp:anchor distT="0" distB="0" distL="114300" distR="114300" simplePos="0" relativeHeight="251670528" behindDoc="1" locked="0" layoutInCell="1" allowOverlap="1" wp14:anchorId="7421AF22" wp14:editId="5E16BB24">
-            <wp:simplePos x="0" y="0"/>
-            <wp:positionH relativeFrom="column">
-              <wp:posOffset>2905246</wp:posOffset>
-            </wp:positionH>
-            <wp:positionV relativeFrom="paragraph">
-              <wp:posOffset>261547</wp:posOffset>
-            </wp:positionV>
-            <wp:extent cx="3167297" cy="3780227"/>
-            <wp:effectExtent l="0" t="0" r="0" b="0"/>
-            <wp:wrapNone/>
-            <wp:docPr id="14" name="Picture 14"/>
-            <wp:cNvGraphicFramePr>
-              <a:graphicFrameLocks xmlns:a="http://schemas.openxmlformats.org/drawingml/2006/main" noChangeAspect="1"/>
-            </wp:cNvGraphicFramePr>
-            <a:graphic xmlns:a="http://schemas.openxmlformats.org/drawingml/2006/main">
-              <a:graphicData uri="http://schemas.openxmlformats.org/drawingml/2006/picture">
-                <pic:pic xmlns:pic="http://schemas.openxmlformats.org/drawingml/2006/picture">
-                  <pic:nvPicPr>
-                    <pic:cNvPr id="1" name=""/>
-                    <pic:cNvPicPr/>
-                  </pic:nvPicPr>
-                  <pic:blipFill>
-                    <a:blip r:embed="rId11">
-                      <a:extLst>
-                        <a:ext uri="{28A0092B-C50C-407E-A947-70E740481C1C}">
-                          <a14:useLocalDpi xmlns:a14="http://schemas.microsoft.com/office/drawing/2010/main" val="0"/>
-                        </a:ext>
-                      </a:extLst>
-                    </a:blip>
-                    <a:stretch>
-                      <a:fillRect/>
-                    </a:stretch>
-                  </pic:blipFill>
-                  <pic:spPr>
-                    <a:xfrm>
-                      <a:off x="0" y="0"/>
-                      <a:ext cx="3169983" cy="3783433"/>
-                    </a:xfrm>
-                    <a:prstGeom prst="rect">
-                      <a:avLst/>
-                    </a:prstGeom>
-                  </pic:spPr>
-                </pic:pic>
-              </a:graphicData>
-            </a:graphic>
-            <wp14:sizeRelH relativeFrom="page">
-              <wp14:pctWidth>0</wp14:pctWidth>
-            </wp14:sizeRelH>
-            <wp14:sizeRelV relativeFrom="page">
-              <wp14:pctHeight>0</wp14:pctHeight>
-            </wp14:sizeRelV>
-          </wp:anchor>
-        </w:drawing>
-      </w:r>
     </w:p>
     <w:p>
       <w:pPr>
@@ -4297,7 +4194,7 @@
                 <w:lang w:val="en-CA"/>
               </w:rPr>
             </w:pPr>
-            <w:bookmarkStart w:id="1" w:name="OLE_LINK1"/>
+            <w:bookmarkStart w:id="2" w:name="OLE_LINK1"/>
             <w:r>
               <w:rPr>
                 <w:rFonts w:ascii="Tahoma" w:hAnsi="Tahoma" w:cs="Tahoma"/>
@@ -4474,7 +4371,7 @@
           </w:p>
         </w:tc>
       </w:tr>
-      <w:bookmarkEnd w:id="1"/>
+      <w:bookmarkEnd w:id="2"/>
     </w:tbl>
     <w:p>
       <w:pPr>
@@ -4526,7 +4423,7 @@
       </w:tblGrid>
       <w:tr>
         <w:trPr>
-          <w:trHeight w:val="425"/>
+          <w:trHeight w:val="404"/>
         </w:trPr>
         <w:tc>
           <w:tcPr>
@@ -4716,9 +4613,364 @@
       <w:pPr>
         <w:rPr>
           <w:rFonts w:ascii="Tahoma" w:hAnsi="Tahoma" w:cs="Tahoma"/>
+          <w:sz w:val="28"/>
+          <w:szCs w:val="28"/>
           <w:lang w:val="en-CA"/>
         </w:rPr>
       </w:pPr>
+      <w:r>
+        <w:rPr>
+          <w:rFonts w:ascii="Tahoma" w:hAnsi="Tahoma" w:cs="Tahoma"/>
+          <w:sz w:val="28"/>
+          <w:szCs w:val="28"/>
+          <w:u w:val="single"/>
+          <w:lang w:val="en-CA"/>
+        </w:rPr>
+        <w:t>Investment Philosophy</w:t>
+      </w:r>
+      <w:bookmarkStart w:id="3" w:name="_GoBack"/>
+      <w:bookmarkEnd w:id="3"/>
+    </w:p>
+    <w:p>
+      <w:pPr>
+        <w:rPr>
+          <w:rFonts w:ascii="Tahoma" w:hAnsi="Tahoma" w:cs="Tahoma"/>
+          <w:lang w:val="en-CA"/>
+        </w:rPr>
+      </w:pPr>
+      <w:r>
+        <w:rPr>
+          <w:rFonts w:ascii="Tahoma" w:hAnsi="Tahoma" w:cs="Tahoma"/>
+          <w:noProof/>
+        </w:rPr>
+        <mc:AlternateContent>
+          <mc:Choice Requires="wps">
+            <w:drawing>
+              <wp:anchor distT="0" distB="0" distL="114300" distR="114300" simplePos="0" relativeHeight="251677696" behindDoc="1" locked="0" layoutInCell="1" allowOverlap="1" wp14:anchorId="66941587" wp14:editId="6DAABC7C">
+                <wp:simplePos x="0" y="0"/>
+                <wp:positionH relativeFrom="margin">
+                  <wp:align>center</wp:align>
+                </wp:positionH>
+                <wp:positionV relativeFrom="paragraph">
+                  <wp:posOffset>51998</wp:posOffset>
+                </wp:positionV>
+                <wp:extent cx="5962304" cy="1838574"/>
+                <wp:effectExtent l="0" t="0" r="32385" b="15875"/>
+                <wp:wrapNone/>
+                <wp:docPr id="16" name="Text Box 16"/>
+                <wp:cNvGraphicFramePr/>
+                <a:graphic xmlns:a="http://schemas.openxmlformats.org/drawingml/2006/main">
+                  <a:graphicData uri="http://schemas.microsoft.com/office/word/2010/wordprocessingShape">
+                    <wps:wsp>
+                      <wps:cNvSpPr txBox="1"/>
+                      <wps:spPr>
+                        <a:xfrm>
+                          <a:off x="0" y="0"/>
+                          <a:ext cx="5962304" cy="1838574"/>
+                        </a:xfrm>
+                        <a:prstGeom prst="rect">
+                          <a:avLst/>
+                        </a:prstGeom>
+                        <a:noFill/>
+                        <a:ln w="12700">
+                          <a:solidFill>
+                            <a:schemeClr val="tx1"/>
+                          </a:solidFill>
+                          <a:prstDash val="solid"/>
+                        </a:ln>
+                        <a:effectLst/>
+                      </wps:spPr>
+                      <wps:style>
+                        <a:lnRef idx="0">
+                          <a:schemeClr val="accent1"/>
+                        </a:lnRef>
+                        <a:fillRef idx="0">
+                          <a:schemeClr val="accent1"/>
+                        </a:fillRef>
+                        <a:effectRef idx="0">
+                          <a:schemeClr val="accent1"/>
+                        </a:effectRef>
+                        <a:fontRef idx="minor">
+                          <a:schemeClr val="dk1"/>
+                        </a:fontRef>
+                      </wps:style>
+                      <wps:txbx>
+                        <w:txbxContent>
+                          <w:p>
+                            <w:pPr>
+                              <w:pStyle w:val="p1"/>
+                              <w:rPr>
+                                <w:rFonts w:ascii="Tahoma" w:hAnsi="Tahoma" w:cs="Tahoma"/>
+                                <w:color w:val="000000" w:themeColor="text1"/>
+                                <w:sz w:val="20"/>
+                              </w:rPr>
+                            </w:pPr>
+                            <w:r>
+                              <w:rPr>
+                                <w:rFonts w:ascii="Tahoma" w:hAnsi="Tahoma" w:cs="Tahoma"/>
+                                <w:color w:val="000000" w:themeColor="text1"/>
+                                <w:sz w:val="20"/>
+                              </w:rPr>
+                              <w:t>Our portfolio uses ETFs to hold d</w:t>
+                            </w:r>
+                            <w:r>
+                              <w:rPr>
+                                <w:rFonts w:ascii="Tahoma" w:hAnsi="Tahoma" w:cs="Tahoma"/>
+                                <w:color w:val="000000" w:themeColor="text1"/>
+                                <w:sz w:val="20"/>
+                              </w:rPr>
+                              <w:t>iverse positions across 4 major</w:t>
+                            </w:r>
+                            <w:r>
+                              <w:rPr>
+                                <w:rFonts w:ascii="Tahoma" w:hAnsi="Tahoma" w:cs="Tahoma"/>
+                                <w:color w:val="000000" w:themeColor="text1"/>
+                                <w:sz w:val="20"/>
+                              </w:rPr>
+                              <w:t xml:space="preserve"> asset classes. We use the Risk Parity approach which makes use of empirical asset correlation to evenly distribute the risk between asset classes. Then within asset classes, we </w:t>
+                            </w:r>
+                            <w:r>
+                              <w:rPr>
+                                <w:rFonts w:ascii="Tahoma" w:hAnsi="Tahoma" w:cs="Tahoma"/>
+                                <w:color w:val="000000" w:themeColor="text1"/>
+                                <w:sz w:val="20"/>
+                              </w:rPr>
+                              <w:t>further diversify our holdings between several ETFs.</w:t>
+                            </w:r>
+                          </w:p>
+                          <w:p>
+                            <w:pPr>
+                              <w:pStyle w:val="p1"/>
+                              <w:rPr>
+                                <w:rFonts w:ascii="Tahoma" w:hAnsi="Tahoma" w:cs="Tahoma"/>
+                                <w:color w:val="000000" w:themeColor="text1"/>
+                                <w:sz w:val="11"/>
+                              </w:rPr>
+                            </w:pPr>
+                          </w:p>
+                          <w:p>
+                            <w:pPr>
+                              <w:pStyle w:val="p1"/>
+                              <w:rPr>
+                                <w:rFonts w:ascii="Tahoma" w:hAnsi="Tahoma" w:cs="Tahoma"/>
+                                <w:color w:val="000000" w:themeColor="text1"/>
+                                <w:sz w:val="20"/>
+                              </w:rPr>
+                            </w:pPr>
+                            <w:r>
+                              <w:rPr>
+                                <w:rFonts w:ascii="Tahoma" w:hAnsi="Tahoma" w:cs="Tahoma"/>
+                                <w:color w:val="000000" w:themeColor="text1"/>
+                                <w:sz w:val="20"/>
+                              </w:rPr>
+                              <w:t>In addition, we use options to increase the risk/return profile of our portfolio. This is achieved by buying “butterfly options” on the S&amp;P 500, which consist of two long call options and two short options. This setup gives up a highly leveraged negative exposure to volatility, which we believe is a good bet in this economic environment that we have been observin</w:t>
+                            </w:r>
+                            <w:r>
+                              <w:rPr>
+                                <w:rFonts w:ascii="Tahoma" w:hAnsi="Tahoma" w:cs="Tahoma"/>
+                                <w:color w:val="000000" w:themeColor="text1"/>
+                                <w:sz w:val="20"/>
+                              </w:rPr>
+                              <w:t>g since the Financial Crisis</w:t>
+                            </w:r>
+                            <w:r>
+                              <w:rPr>
+                                <w:rFonts w:ascii="Tahoma" w:hAnsi="Tahoma" w:cs="Tahoma"/>
+                                <w:color w:val="000000" w:themeColor="text1"/>
+                                <w:sz w:val="20"/>
+                              </w:rPr>
+                              <w:t>.</w:t>
+                            </w:r>
+                          </w:p>
+                          <w:p>
+                            <w:pPr>
+                              <w:pStyle w:val="p2"/>
+                              <w:rPr>
+                                <w:rFonts w:ascii="Tahoma" w:hAnsi="Tahoma" w:cs="Tahoma"/>
+                                <w:color w:val="000000" w:themeColor="text1"/>
+                                <w:sz w:val="11"/>
+                              </w:rPr>
+                            </w:pPr>
+                          </w:p>
+                          <w:p>
+                            <w:pPr>
+                              <w:pStyle w:val="p1"/>
+                              <w:rPr>
+                                <w:rFonts w:ascii="Tahoma" w:hAnsi="Tahoma" w:cs="Tahoma"/>
+                                <w:color w:val="000000" w:themeColor="text1"/>
+                                <w:sz w:val="20"/>
+                              </w:rPr>
+                            </w:pPr>
+                            <w:r>
+                              <w:rPr>
+                                <w:rFonts w:ascii="Tahoma" w:hAnsi="Tahoma" w:cs="Tahoma"/>
+                                <w:color w:val="000000" w:themeColor="text1"/>
+                                <w:sz w:val="20"/>
+                              </w:rPr>
+                              <w:t>We spend only 2% of the portfolio value on these options. Due to the nature of the butterfly, we cannot lose more than this 2% in the options market, because our downside is capped. Meanwhile, this strategy has been proven to increase our returns significantly over the past five years.</w:t>
+                            </w:r>
+                          </w:p>
+                          <w:p>
+                            <w:pPr>
+                              <w:rPr>
+                                <w:color w:val="000000" w:themeColor="text1"/>
+                              </w:rPr>
+                            </w:pPr>
+                          </w:p>
+                        </w:txbxContent>
+                      </wps:txbx>
+                      <wps:bodyPr rot="0" spcFirstLastPara="0" vertOverflow="overflow" horzOverflow="overflow" vert="horz" wrap="square" lIns="91440" tIns="45720" rIns="91440" bIns="45720" numCol="1" spcCol="0" rtlCol="0" fromWordArt="0" anchor="t" anchorCtr="0" forceAA="0" compatLnSpc="1">
+                        <a:prstTxWarp prst="textNoShape">
+                          <a:avLst/>
+                        </a:prstTxWarp>
+                        <a:noAutofit/>
+                      </wps:bodyPr>
+                    </wps:wsp>
+                  </a:graphicData>
+                </a:graphic>
+                <wp14:sizeRelH relativeFrom="margin">
+                  <wp14:pctWidth>0</wp14:pctWidth>
+                </wp14:sizeRelH>
+                <wp14:sizeRelV relativeFrom="margin">
+                  <wp14:pctHeight>0</wp14:pctHeight>
+                </wp14:sizeRelV>
+              </wp:anchor>
+            </w:drawing>
+          </mc:Choice>
+          <mc:Fallback>
+            <w:pict>
+              <v:shape w14:anchorId="66941587" id="Text Box 16" o:spid="_x0000_s1032" type="#_x0000_t202" style="position:absolute;margin-left:0;margin-top:4.1pt;width:469.45pt;height:144.75pt;z-index:-251638784;visibility:visible;mso-wrap-style:square;mso-width-percent:0;mso-height-percent:0;mso-wrap-distance-left:9pt;mso-wrap-distance-top:0;mso-wrap-distance-right:9pt;mso-wrap-distance-bottom:0;mso-position-horizontal:center;mso-position-horizontal-relative:margin;mso-position-vertical:absolute;mso-position-vertical-relative:text;mso-width-percent:0;mso-height-percent:0;mso-width-relative:margin;mso-height-relative:margin;v-text-anchor:top" o:gfxdata="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" filled="f" strokecolor="black [3213]" strokeweight="1pt">
+                <v:textbox>
+                  <w:txbxContent>
+                    <w:p>
+                      <w:pPr>
+                        <w:pStyle w:val="p1"/>
+                        <w:rPr>
+                          <w:rFonts w:ascii="Tahoma" w:hAnsi="Tahoma" w:cs="Tahoma"/>
+                          <w:color w:val="000000" w:themeColor="text1"/>
+                          <w:sz w:val="20"/>
+                        </w:rPr>
+                      </w:pPr>
+                      <w:r>
+                        <w:rPr>
+                          <w:rFonts w:ascii="Tahoma" w:hAnsi="Tahoma" w:cs="Tahoma"/>
+                          <w:color w:val="000000" w:themeColor="text1"/>
+                          <w:sz w:val="20"/>
+                        </w:rPr>
+                        <w:t>Our portfolio uses ETFs to hold d</w:t>
+                      </w:r>
+                      <w:r>
+                        <w:rPr>
+                          <w:rFonts w:ascii="Tahoma" w:hAnsi="Tahoma" w:cs="Tahoma"/>
+                          <w:color w:val="000000" w:themeColor="text1"/>
+                          <w:sz w:val="20"/>
+                        </w:rPr>
+                        <w:t>iverse positions across 4 major</w:t>
+                      </w:r>
+                      <w:r>
+                        <w:rPr>
+                          <w:rFonts w:ascii="Tahoma" w:hAnsi="Tahoma" w:cs="Tahoma"/>
+                          <w:color w:val="000000" w:themeColor="text1"/>
+                          <w:sz w:val="20"/>
+                        </w:rPr>
+                        <w:t xml:space="preserve"> asset classes. We use the Risk Parity approach which makes use of empirical asset correlation to evenly distribute the risk between asset classes. Then within asset classes, we </w:t>
+                      </w:r>
+                      <w:r>
+                        <w:rPr>
+                          <w:rFonts w:ascii="Tahoma" w:hAnsi="Tahoma" w:cs="Tahoma"/>
+                          <w:color w:val="000000" w:themeColor="text1"/>
+                          <w:sz w:val="20"/>
+                        </w:rPr>
+                        <w:t>further diversify our holdings between several ETFs.</w:t>
+                      </w:r>
+                    </w:p>
+                    <w:p>
+                      <w:pPr>
+                        <w:pStyle w:val="p1"/>
+                        <w:rPr>
+                          <w:rFonts w:ascii="Tahoma" w:hAnsi="Tahoma" w:cs="Tahoma"/>
+                          <w:color w:val="000000" w:themeColor="text1"/>
+                          <w:sz w:val="11"/>
+                        </w:rPr>
+                      </w:pPr>
+                    </w:p>
+                    <w:p>
+                      <w:pPr>
+                        <w:pStyle w:val="p1"/>
+                        <w:rPr>
+                          <w:rFonts w:ascii="Tahoma" w:hAnsi="Tahoma" w:cs="Tahoma"/>
+                          <w:color w:val="000000" w:themeColor="text1"/>
+                          <w:sz w:val="20"/>
+                        </w:rPr>
+                      </w:pPr>
+                      <w:r>
+                        <w:rPr>
+                          <w:rFonts w:ascii="Tahoma" w:hAnsi="Tahoma" w:cs="Tahoma"/>
+                          <w:color w:val="000000" w:themeColor="text1"/>
+                          <w:sz w:val="20"/>
+                        </w:rPr>
+                        <w:t>In addition, we use options to increase the risk/return profile of our portfolio. This is achieved by buying “butterfly options” on the S&amp;P 500, which consist of two long call options and two short options. This setup gives up a highly leveraged negative exposure to volatility, which we believe is a good bet in this economic environment that we have been observin</w:t>
+                      </w:r>
+                      <w:r>
+                        <w:rPr>
+                          <w:rFonts w:ascii="Tahoma" w:hAnsi="Tahoma" w:cs="Tahoma"/>
+                          <w:color w:val="000000" w:themeColor="text1"/>
+                          <w:sz w:val="20"/>
+                        </w:rPr>
+                        <w:t>g since the Financial Crisis</w:t>
+                      </w:r>
+                      <w:r>
+                        <w:rPr>
+                          <w:rFonts w:ascii="Tahoma" w:hAnsi="Tahoma" w:cs="Tahoma"/>
+                          <w:color w:val="000000" w:themeColor="text1"/>
+                          <w:sz w:val="20"/>
+                        </w:rPr>
+                        <w:t>.</w:t>
+                      </w:r>
+                    </w:p>
+                    <w:p>
+                      <w:pPr>
+                        <w:pStyle w:val="p2"/>
+                        <w:rPr>
+                          <w:rFonts w:ascii="Tahoma" w:hAnsi="Tahoma" w:cs="Tahoma"/>
+                          <w:color w:val="000000" w:themeColor="text1"/>
+                          <w:sz w:val="11"/>
+                        </w:rPr>
+                      </w:pPr>
+                    </w:p>
+                    <w:p>
+                      <w:pPr>
+                        <w:pStyle w:val="p1"/>
+                        <w:rPr>
+                          <w:rFonts w:ascii="Tahoma" w:hAnsi="Tahoma" w:cs="Tahoma"/>
+                          <w:color w:val="000000" w:themeColor="text1"/>
+                          <w:sz w:val="20"/>
+                        </w:rPr>
+                      </w:pPr>
+                      <w:r>
+                        <w:rPr>
+                          <w:rFonts w:ascii="Tahoma" w:hAnsi="Tahoma" w:cs="Tahoma"/>
+                          <w:color w:val="000000" w:themeColor="text1"/>
+                          <w:sz w:val="20"/>
+                        </w:rPr>
+                        <w:t>We spend only 2% of the portfolio value on these options. Due to the nature of the butterfly, we cannot lose more than this 2% in the options market, because our downside is capped. Meanwhile, this strategy has been proven to increase our returns significantly over the past five years.</w:t>
+                      </w:r>
+                    </w:p>
+                    <w:p>
+                      <w:pPr>
+                        <w:rPr>
+                          <w:color w:val="000000" w:themeColor="text1"/>
+                        </w:rPr>
+                      </w:pPr>
+                    </w:p>
+                  </w:txbxContent>
+                </v:textbox>
+                <w10:wrap anchorx="margin"/>
+              </v:shape>
+            </w:pict>
+          </mc:Fallback>
+        </mc:AlternateContent>
+      </w:r>
     </w:p>
     <w:p>
       <w:pPr>
@@ -4878,6 +5130,67 @@
           <w:lang w:val="en-CA"/>
         </w:rPr>
       </w:pPr>
+      <w:r>
+        <w:rPr>
+          <w:rFonts w:ascii="Tahoma" w:hAnsi="Tahoma" w:cs="Tahoma"/>
+          <w:noProof/>
+        </w:rPr>
+        <w:drawing>
+          <wp:anchor distT="0" distB="0" distL="114300" distR="114300" simplePos="0" relativeHeight="251670528" behindDoc="1" locked="0" layoutInCell="1" allowOverlap="1" wp14:anchorId="7421AF22" wp14:editId="6AC848E8">
+            <wp:simplePos x="0" y="0"/>
+            <wp:positionH relativeFrom="column">
+              <wp:posOffset>9308</wp:posOffset>
+            </wp:positionH>
+            <wp:positionV relativeFrom="paragraph">
+              <wp:posOffset>11149</wp:posOffset>
+            </wp:positionV>
+            <wp:extent cx="2742067" cy="3137209"/>
+            <wp:effectExtent l="0" t="0" r="0" b="12700"/>
+            <wp:wrapNone/>
+            <wp:docPr id="14" name="Picture 14"/>
+            <wp:cNvGraphicFramePr>
+              <a:graphicFrameLocks xmlns:a="http://schemas.openxmlformats.org/drawingml/2006/main" noChangeAspect="1"/>
+            </wp:cNvGraphicFramePr>
+            <a:graphic xmlns:a="http://schemas.openxmlformats.org/drawingml/2006/main">
+              <a:graphicData uri="http://schemas.openxmlformats.org/drawingml/2006/picture">
+                <pic:pic xmlns:pic="http://schemas.openxmlformats.org/drawingml/2006/picture">
+                  <pic:nvPicPr>
+                    <pic:cNvPr id="1" name=""/>
+                    <pic:cNvPicPr/>
+                  </pic:nvPicPr>
+                  <pic:blipFill>
+                    <a:blip r:embed="rId11">
+                      <a:extLst>
+                        <a:ext uri="{28A0092B-C50C-407E-A947-70E740481C1C}">
+                          <a14:useLocalDpi xmlns:a14="http://schemas.microsoft.com/office/drawing/2010/main" val="0"/>
+                        </a:ext>
+                      </a:extLst>
+                    </a:blip>
+                    <a:stretch>
+                      <a:fillRect/>
+                    </a:stretch>
+                  </pic:blipFill>
+                  <pic:spPr>
+                    <a:xfrm>
+                      <a:off x="0" y="0"/>
+                      <a:ext cx="2742067" cy="3137209"/>
+                    </a:xfrm>
+                    <a:prstGeom prst="rect">
+                      <a:avLst/>
+                    </a:prstGeom>
+                  </pic:spPr>
+                </pic:pic>
+              </a:graphicData>
+            </a:graphic>
+            <wp14:sizeRelH relativeFrom="page">
+              <wp14:pctWidth>0</wp14:pctWidth>
+            </wp14:sizeRelH>
+            <wp14:sizeRelV relativeFrom="page">
+              <wp14:pctHeight>0</wp14:pctHeight>
+            </wp14:sizeRelV>
+          </wp:anchor>
+        </w:drawing>
+      </w:r>
     </w:p>
     <w:p>
       <w:pPr>
@@ -4962,7 +5275,7 @@
         <mc:AlternateContent>
           <mc:Choice Requires="wps">
             <w:drawing>
-              <wp:anchor distT="0" distB="0" distL="114300" distR="114300" simplePos="0" relativeHeight="251665408" behindDoc="1" locked="0" layoutInCell="1" allowOverlap="1" wp14:anchorId="6C75300C" wp14:editId="2ABECCD5">
+              <wp:anchor distT="0" distB="0" distL="114300" distR="114300" simplePos="0" relativeHeight="251665408" behindDoc="1" locked="0" layoutInCell="1" allowOverlap="1" wp14:anchorId="6C75300C" wp14:editId="7A6414FE">
                 <wp:simplePos x="0" y="0"/>
                 <wp:positionH relativeFrom="margin">
                   <wp:align>center</wp:align>
@@ -5031,7 +5344,17 @@
                                 <w:sz w:val="32"/>
                                 <w:lang w:val="en-CA"/>
                               </w:rPr>
-                              <w:t>Quarter Performance Overview</w:t>
+                              <w:t xml:space="preserve">Quarter Performance </w:t>
+                            </w:r>
+                            <w:r>
+                              <w:rPr>
+                                <w:rFonts w:ascii="Tahoma" w:hAnsi="Tahoma" w:cs="Tahoma"/>
+                                <w:b/>
+                                <w:color w:val="1F3864" w:themeColor="accent1" w:themeShade="80"/>
+                                <w:sz w:val="32"/>
+                                <w:lang w:val="en-CA"/>
+                              </w:rPr>
+                              <w:t>Details</w:t>
                             </w:r>
                           </w:p>
                           <w:p/>
@@ -5054,7 +5377,7 @@
           </mc:Choice>
           <mc:Fallback>
             <w:pict>
-              <v:shape w14:anchorId="6C75300C" id="Text Box 9" o:spid="_x0000_s1031" type="#_x0000_t202" style="position:absolute;margin-left:0;margin-top:0;width:468pt;height:27pt;z-index:-251651072;visibility:visible;mso-wrap-style:square;mso-width-percent:0;mso-wrap-distance-left:9pt;mso-wrap-distance-top:0;mso-wrap-distance-right:9pt;mso-wrap-distance-bottom:0;mso-position-horizontal:center;mso-position-horizontal-relative:margin;mso-position-vertical:top;mso-position-vertical-relative:margin;mso-width-percent:0;mso-width-relative:margin;v-text-anchor:top" o:gfxdata="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" filled="f" strokecolor="#1f3763 [1604]">
+              <v:shape w14:anchorId="6C75300C" id="Text Box 9" o:spid="_x0000_s1033" type="#_x0000_t202" style="position:absolute;margin-left:0;margin-top:0;width:468pt;height:27pt;z-index:-251651072;visibility:visible;mso-wrap-style:square;mso-width-percent:0;mso-wrap-distance-left:9pt;mso-wrap-distance-top:0;mso-wrap-distance-right:9pt;mso-wrap-distance-bottom:0;mso-position-horizontal:center;mso-position-horizontal-relative:margin;mso-position-vertical:top;mso-position-vertical-relative:margin;mso-width-percent:0;mso-width-relative:margin;v-text-anchor:top" o:gfxdata="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" filled="f" strokecolor="#1f3763 [1604]">
                 <v:textbox>
                   <w:txbxContent>
                     <w:p>
@@ -5075,7 +5398,17 @@
                           <w:sz w:val="32"/>
                           <w:lang w:val="en-CA"/>
                         </w:rPr>
-                        <w:t>Quarter Performance Overview</w:t>
+                        <w:t xml:space="preserve">Quarter Performance </w:t>
+                      </w:r>
+                      <w:r>
+                        <w:rPr>
+                          <w:rFonts w:ascii="Tahoma" w:hAnsi="Tahoma" w:cs="Tahoma"/>
+                          <w:b/>
+                          <w:color w:val="1F3864" w:themeColor="accent1" w:themeShade="80"/>
+                          <w:sz w:val="32"/>
+                          <w:lang w:val="en-CA"/>
+                        </w:rPr>
+                        <w:t>Details</w:t>
                       </w:r>
                     </w:p>
                     <w:p/>
@@ -7947,7 +8280,7 @@
           </mc:Choice>
           <mc:Fallback>
             <w:pict>
-              <v:shape w14:anchorId="05BEAC78" id="Text Box 10" o:spid="_x0000_s1032" type="#_x0000_t202" style="position:absolute;margin-left:0;margin-top:0;width:468pt;height:27pt;z-index:-251649024;visibility:visible;mso-wrap-style:square;mso-width-percent:0;mso-wrap-distance-left:9pt;mso-wrap-distance-top:0;mso-wrap-distance-right:9pt;mso-wrap-distance-bottom:0;mso-position-horizontal:center;mso-position-horizontal-relative:margin;mso-position-vertical:top;mso-position-vertical-relative:margin;mso-width-percent:0;mso-width-relative:margin;v-text-anchor:top" o:gfxdata="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" filled="f" strokecolor="#1f3763 [1604]">
+              <v:shape w14:anchorId="05BEAC78" id="Text Box 10" o:spid="_x0000_s1034" type="#_x0000_t202" style="position:absolute;margin-left:0;margin-top:0;width:468pt;height:27pt;z-index:-251649024;visibility:visible;mso-wrap-style:square;mso-width-percent:0;mso-wrap-distance-left:9pt;mso-wrap-distance-top:0;mso-wrap-distance-right:9pt;mso-wrap-distance-bottom:0;mso-position-horizontal:center;mso-position-horizontal-relative:margin;mso-position-vertical:top;mso-position-vertical-relative:margin;mso-width-percent:0;mso-width-relative:margin;v-text-anchor:top" o:gfxdata="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" filled="f" strokecolor="#1f3763 [1604]">
                 <v:textbox>
                   <w:txbxContent>
                     <w:p>
@@ -8170,10 +8503,16 @@
             </w:r>
           </w:p>
         </w:tc>
-        <w:bookmarkStart w:id="2" w:name="_GoBack"/>
-        <w:bookmarkEnd w:id="2"/>
       </w:tr>
     </w:tbl>
+    <w:p>
+      <w:pPr>
+        <w:rPr>
+          <w:rFonts w:ascii="Tahoma" w:hAnsi="Tahoma" w:cs="Tahoma"/>
+          <w:lang w:val="en-CA"/>
+        </w:rPr>
+      </w:pPr>
+    </w:p>
     <w:p>
       <w:pPr>
         <w:rPr>
@@ -8186,15 +8525,15 @@
           <w:noProof/>
         </w:rPr>
         <w:drawing>
-          <wp:anchor distT="0" distB="0" distL="114300" distR="114300" simplePos="0" relativeHeight="251673600" behindDoc="1" locked="0" layoutInCell="1" allowOverlap="1" wp14:anchorId="77832605" wp14:editId="4638E4C6">
+          <wp:anchor distT="0" distB="0" distL="114300" distR="114300" simplePos="0" relativeHeight="251673600" behindDoc="1" locked="0" layoutInCell="1" allowOverlap="1" wp14:anchorId="77832605" wp14:editId="157DAE6B">
             <wp:simplePos x="0" y="0"/>
             <wp:positionH relativeFrom="column">
-              <wp:posOffset>-289366</wp:posOffset>
+              <wp:posOffset>548825</wp:posOffset>
             </wp:positionH>
             <wp:positionV relativeFrom="paragraph">
-              <wp:posOffset>812</wp:posOffset>
+              <wp:posOffset>147248</wp:posOffset>
             </wp:positionV>
-            <wp:extent cx="4493702" cy="3087193"/>
+            <wp:extent cx="4341302" cy="2855699"/>
             <wp:effectExtent l="0" t="0" r="0" b="0"/>
             <wp:wrapNone/>
             <wp:docPr id="13" name="Chart 13"/>
@@ -8213,6 +8552,34 @@
           </wp:anchor>
         </w:drawing>
       </w:r>
+      <w:r>
+        <w:rPr>
+          <w:rFonts w:ascii="Tahoma" w:hAnsi="Tahoma" w:cs="Tahoma"/>
+          <w:sz w:val="28"/>
+          <w:szCs w:val="28"/>
+          <w:u w:val="single"/>
+          <w:lang w:val="en-CA"/>
+        </w:rPr>
+        <w:t>Value at Risk</w:t>
+      </w:r>
+      <w:r>
+        <w:rPr>
+          <w:rFonts w:ascii="Tahoma" w:hAnsi="Tahoma" w:cs="Tahoma"/>
+          <w:sz w:val="28"/>
+          <w:szCs w:val="28"/>
+          <w:u w:val="single"/>
+          <w:lang w:val="en-CA"/>
+        </w:rPr>
+        <w:t xml:space="preserve"> Contributions</w:t>
+      </w:r>
+    </w:p>
+    <w:p>
+      <w:pPr>
+        <w:rPr>
+          <w:rFonts w:ascii="Tahoma" w:hAnsi="Tahoma" w:cs="Tahoma"/>
+          <w:lang w:val="en-CA"/>
+        </w:rPr>
+      </w:pPr>
     </w:p>
     <w:p>
       <w:pPr>
@@ -8912,146 +9279,6 @@
           <w:sz w:val="32"/>
           <w:u w:val="single"/>
         </w:rPr>
-        <mc:AlternateContent>
-          <mc:Choice Requires="wps">
-            <w:drawing>
-              <wp:anchor distT="0" distB="0" distL="114300" distR="114300" simplePos="0" relativeHeight="251669504" behindDoc="1" locked="0" layoutInCell="1" allowOverlap="1" wp14:anchorId="0B15940B" wp14:editId="6BD55B0F">
-                <wp:simplePos x="0" y="0"/>
-                <wp:positionH relativeFrom="margin">
-                  <wp:align>center</wp:align>
-                </wp:positionH>
-                <wp:positionV relativeFrom="margin">
-                  <wp:posOffset>5032094</wp:posOffset>
-                </wp:positionV>
-                <wp:extent cx="5943600" cy="342900"/>
-                <wp:effectExtent l="0" t="0" r="25400" b="38100"/>
-                <wp:wrapNone/>
-                <wp:docPr id="11" name="Text Box 11"/>
-                <wp:cNvGraphicFramePr/>
-                <a:graphic xmlns:a="http://schemas.openxmlformats.org/drawingml/2006/main">
-                  <a:graphicData uri="http://schemas.microsoft.com/office/word/2010/wordprocessingShape">
-                    <wps:wsp>
-                      <wps:cNvSpPr txBox="1"/>
-                      <wps:spPr>
-                        <a:xfrm>
-                          <a:off x="0" y="0"/>
-                          <a:ext cx="5943600" cy="342900"/>
-                        </a:xfrm>
-                        <a:prstGeom prst="rect">
-                          <a:avLst/>
-                        </a:prstGeom>
-                        <a:noFill/>
-                        <a:ln>
-                          <a:solidFill>
-                            <a:schemeClr val="accent1">
-                              <a:lumMod val="50000"/>
-                            </a:schemeClr>
-                          </a:solidFill>
-                        </a:ln>
-                        <a:effectLst/>
-                      </wps:spPr>
-                      <wps:style>
-                        <a:lnRef idx="0">
-                          <a:schemeClr val="accent1"/>
-                        </a:lnRef>
-                        <a:fillRef idx="0">
-                          <a:schemeClr val="accent1"/>
-                        </a:fillRef>
-                        <a:effectRef idx="0">
-                          <a:schemeClr val="accent1"/>
-                        </a:effectRef>
-                        <a:fontRef idx="minor">
-                          <a:schemeClr val="dk1"/>
-                        </a:fontRef>
-                      </wps:style>
-                      <wps:txbx>
-                        <w:txbxContent>
-                          <w:p>
-                            <w:pPr>
-                              <w:rPr>
-                                <w:rFonts w:ascii="Tahoma" w:hAnsi="Tahoma" w:cs="Tahoma"/>
-                                <w:b/>
-                                <w:color w:val="1F3864" w:themeColor="accent1" w:themeShade="80"/>
-                                <w:sz w:val="32"/>
-                                <w:lang w:val="en-CA"/>
-                              </w:rPr>
-                            </w:pPr>
-                            <w:r>
-                              <w:rPr>
-                                <w:rFonts w:ascii="Tahoma" w:hAnsi="Tahoma" w:cs="Tahoma"/>
-                                <w:b/>
-                                <w:color w:val="1F3864" w:themeColor="accent1" w:themeShade="80"/>
-                                <w:sz w:val="32"/>
-                                <w:lang w:val="en-CA"/>
-                              </w:rPr>
-                              <w:t>Scenario Analysis</w:t>
-                            </w:r>
-                          </w:p>
-                          <w:p/>
-                        </w:txbxContent>
-                      </wps:txbx>
-                      <wps:bodyPr rot="0" spcFirstLastPara="0" vertOverflow="overflow" horzOverflow="overflow" vert="horz" wrap="square" lIns="91440" tIns="45720" rIns="91440" bIns="45720" numCol="1" spcCol="0" rtlCol="0" fromWordArt="0" anchor="t" anchorCtr="0" forceAA="0" compatLnSpc="1">
-                        <a:prstTxWarp prst="textNoShape">
-                          <a:avLst/>
-                        </a:prstTxWarp>
-                        <a:noAutofit/>
-                      </wps:bodyPr>
-                    </wps:wsp>
-                  </a:graphicData>
-                </a:graphic>
-                <wp14:sizeRelH relativeFrom="margin">
-                  <wp14:pctWidth>0</wp14:pctWidth>
-                </wp14:sizeRelH>
-                <wp14:sizeRelV relativeFrom="margin">
-                  <wp14:pctHeight>0</wp14:pctHeight>
-                </wp14:sizeRelV>
-              </wp:anchor>
-            </w:drawing>
-          </mc:Choice>
-          <mc:Fallback>
-            <w:pict>
-              <v:shape w14:anchorId="0B15940B" id="Text Box 11" o:spid="_x0000_s1033" type="#_x0000_t202" style="position:absolute;margin-left:0;margin-top:396.25pt;width:468pt;height:27pt;z-index:-251646976;visibility:visible;mso-wrap-style:square;mso-width-percent:0;mso-height-percent:0;mso-wrap-distance-left:9pt;mso-wrap-distance-top:0;mso-wrap-distance-right:9pt;mso-wrap-distance-bottom:0;mso-position-horizontal:center;mso-position-horizontal-relative:margin;mso-position-vertical:absolute;mso-position-vertical-relative:margin;mso-width-percent:0;mso-height-percent:0;mso-width-relative:margin;mso-height-relative:margin;v-text-anchor:top" o:gfxdata="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" filled="f" strokecolor="#1f3763 [1604]">
-                <v:textbox>
-                  <w:txbxContent>
-                    <w:p>
-                      <w:pPr>
-                        <w:rPr>
-                          <w:rFonts w:ascii="Tahoma" w:hAnsi="Tahoma" w:cs="Tahoma"/>
-                          <w:b/>
-                          <w:color w:val="1F3864" w:themeColor="accent1" w:themeShade="80"/>
-                          <w:sz w:val="32"/>
-                          <w:lang w:val="en-CA"/>
-                        </w:rPr>
-                      </w:pPr>
-                      <w:r>
-                        <w:rPr>
-                          <w:rFonts w:ascii="Tahoma" w:hAnsi="Tahoma" w:cs="Tahoma"/>
-                          <w:b/>
-                          <w:color w:val="1F3864" w:themeColor="accent1" w:themeShade="80"/>
-                          <w:sz w:val="32"/>
-                          <w:lang w:val="en-CA"/>
-                        </w:rPr>
-                        <w:t>Scenario Analysis</w:t>
-                      </w:r>
-                    </w:p>
-                    <w:p/>
-                  </w:txbxContent>
-                </v:textbox>
-                <w10:wrap anchorx="margin" anchory="margin"/>
-              </v:shape>
-            </w:pict>
-          </mc:Fallback>
-        </mc:AlternateContent>
-      </w:r>
-      <w:r>
-        <w:rPr>
-          <w:rFonts w:ascii="Tahoma" w:hAnsi="Tahoma" w:cs="Tahoma"/>
-          <w:b/>
-          <w:noProof/>
-          <w:color w:val="4472C4" w:themeColor="accent1"/>
-          <w:sz w:val="32"/>
-          <w:u w:val="single"/>
-        </w:rPr>
         <w:t xml:space="preserve">  </w:t>
       </w:r>
     </w:p>
@@ -9066,6 +9293,75 @@
           <w:u w:val="single"/>
         </w:rPr>
       </w:pPr>
+    </w:p>
+    <w:p>
+      <w:pPr>
+        <w:rPr>
+          <w:rFonts w:ascii="Tahoma" w:hAnsi="Tahoma" w:cs="Tahoma"/>
+          <w:b/>
+          <w:noProof/>
+          <w:color w:val="4472C4" w:themeColor="accent1"/>
+          <w:sz w:val="32"/>
+          <w:u w:val="single"/>
+        </w:rPr>
+      </w:pPr>
+    </w:p>
+    <w:p>
+      <w:pPr>
+        <w:rPr>
+          <w:rFonts w:ascii="Tahoma" w:hAnsi="Tahoma" w:cs="Tahoma"/>
+          <w:b/>
+          <w:noProof/>
+          <w:color w:val="4472C4" w:themeColor="accent1"/>
+          <w:sz w:val="32"/>
+          <w:u w:val="single"/>
+        </w:rPr>
+      </w:pPr>
+    </w:p>
+    <w:p>
+      <w:pPr>
+        <w:rPr>
+          <w:rFonts w:ascii="Tahoma" w:hAnsi="Tahoma" w:cs="Tahoma"/>
+          <w:b/>
+          <w:noProof/>
+          <w:color w:val="4472C4" w:themeColor="accent1"/>
+          <w:sz w:val="32"/>
+          <w:u w:val="single"/>
+        </w:rPr>
+      </w:pPr>
+    </w:p>
+    <w:p>
+      <w:pPr>
+        <w:rPr>
+          <w:rFonts w:ascii="Tahoma" w:hAnsi="Tahoma" w:cs="Tahoma"/>
+          <w:b/>
+          <w:noProof/>
+          <w:color w:val="4472C4" w:themeColor="accent1"/>
+          <w:sz w:val="32"/>
+          <w:u w:val="single"/>
+        </w:rPr>
+      </w:pPr>
+      <w:r>
+        <w:rPr>
+          <w:rFonts w:ascii="Tahoma" w:hAnsi="Tahoma" w:cs="Tahoma"/>
+          <w:sz w:val="28"/>
+          <w:szCs w:val="28"/>
+          <w:u w:val="single"/>
+          <w:lang w:val="en-CA"/>
+        </w:rPr>
+        <w:t>Scenario Analysis</w:t>
+      </w:r>
+      <w:r>
+        <w:rPr>
+          <w:rFonts w:ascii="Tahoma" w:hAnsi="Tahoma" w:cs="Tahoma"/>
+          <w:b/>
+          <w:noProof/>
+          <w:color w:val="4472C4" w:themeColor="accent1"/>
+          <w:sz w:val="32"/>
+          <w:u w:val="single"/>
+        </w:rPr>
+        <w:t xml:space="preserve"> </w:t>
+      </w:r>
       <w:r>
         <w:rPr>
           <w:rFonts w:ascii="Tahoma" w:hAnsi="Tahoma" w:cs="Tahoma"/>
@@ -9194,7 +9490,7 @@
           </mc:Choice>
           <mc:Fallback>
             <w:pict>
-              <v:shape w14:anchorId="09BF011F" id="Text Box 15" o:spid="_x0000_s1034" type="#_x0000_t202" style="position:absolute;margin-left:-1pt;margin-top:-8.75pt;width:468pt;height:27pt;z-index:-251643904;visibility:visible;mso-wrap-style:square;mso-width-percent:0;mso-height-percent:0;mso-wrap-distance-left:9pt;mso-wrap-distance-top:0;mso-wrap-distance-right:9pt;mso-wrap-distance-bottom:0;mso-position-horizontal:absolute;mso-position-horizontal-relative:margin;mso-position-vertical:absolute;mso-position-vertical-relative:margin;mso-width-percent:0;mso-height-percent:0;mso-width-relative:margin;mso-height-relative:margin;v-text-anchor:top" o:gfxdata="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" filled="f" strokecolor="#1f3763 [1604]">
+              <v:shape w14:anchorId="09BF011F" id="Text Box 15" o:spid="_x0000_s1035" type="#_x0000_t202" style="position:absolute;margin-left:-1pt;margin-top:-8.75pt;width:468pt;height:27pt;z-index:-251643904;visibility:visible;mso-wrap-style:square;mso-width-percent:0;mso-height-percent:0;mso-wrap-distance-left:9pt;mso-wrap-distance-top:0;mso-wrap-distance-right:9pt;mso-wrap-distance-bottom:0;mso-position-horizontal:absolute;mso-position-horizontal-relative:margin;mso-position-vertical:absolute;mso-position-vertical-relative:margin;mso-width-percent:0;mso-height-percent:0;mso-width-relative:margin;mso-height-relative:margin;v-text-anchor:top" o:gfxdata="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" filled="f" strokecolor="#1f3763 [1604]">
                 <v:textbox>
                   <w:txbxContent>
                     <w:p>
@@ -10035,6 +10331,26 @@
     <w:uiPriority w:val="99"/>
     <w:rsid w:val="005F1AFB"/>
   </w:style>
+  <w:style w:type="paragraph" w:customStyle="1" w:styleId="p1">
+    <w:name w:val="p1"/>
+    <w:basedOn w:val="Normal"/>
+    <w:rsid w:val="009D3B44"/>
+    <w:rPr>
+      <w:rFonts w:ascii="Helvetica Neue" w:hAnsi="Helvetica Neue" w:cs="Times New Roman"/>
+      <w:sz w:val="18"/>
+      <w:szCs w:val="18"/>
+    </w:rPr>
+  </w:style>
+  <w:style w:type="paragraph" w:customStyle="1" w:styleId="p2">
+    <w:name w:val="p2"/>
+    <w:basedOn w:val="Normal"/>
+    <w:rsid w:val="009D3B44"/>
+    <w:rPr>
+      <w:rFonts w:ascii="Helvetica Neue" w:hAnsi="Helvetica Neue" w:cs="Times New Roman"/>
+      <w:sz w:val="18"/>
+      <w:szCs w:val="18"/>
+    </w:rPr>
+  </w:style>
 </w:styles>
 </file>
 
@@ -10341,7 +10657,17 @@
     </c:title>
     <c:autoTitleDeleted val="0"/>
     <c:plotArea>
-      <c:layout/>
+      <c:layout>
+        <c:manualLayout>
+          <c:layoutTarget val="inner"/>
+          <c:xMode val="edge"/>
+          <c:yMode val="edge"/>
+          <c:x val="0.111699143096887"/>
+          <c:y val="0.127690166975881"/>
+          <c:w val="0.857204098142199"/>
+          <c:h val="0.586355601653689"/>
+        </c:manualLayout>
+      </c:layout>
       <c:lineChart>
         <c:grouping val="standard"/>
         <c:varyColors val="0"/>
@@ -10800,11 +11126,11 @@
         </c:dLbls>
         <c:marker val="1"/>
         <c:smooth val="0"/>
-        <c:axId val="2036698448"/>
-        <c:axId val="2036700080"/>
+        <c:axId val="-2005985344"/>
+        <c:axId val="2031869008"/>
       </c:lineChart>
       <c:dateAx>
-        <c:axId val="2036698448"/>
+        <c:axId val="-2005985344"/>
         <c:scaling>
           <c:orientation val="minMax"/>
         </c:scaling>
@@ -10828,7 +11154,7 @@
           <a:lstStyle/>
           <a:p>
             <a:pPr>
-              <a:defRPr sz="1000" b="0" i="0" u="none" strike="noStrike" kern="1200" cap="all" spc="120" normalizeH="0" baseline="0">
+              <a:defRPr sz="800" b="0" i="0" u="none" strike="noStrike" kern="1200" cap="all" spc="120" normalizeH="0" baseline="0">
                 <a:solidFill>
                   <a:schemeClr val="tx1">
                     <a:lumMod val="65000"/>
@@ -10843,7 +11169,7 @@
             <a:endParaRPr lang="en-US"/>
           </a:p>
         </c:txPr>
-        <c:crossAx val="2036700080"/>
+        <c:crossAx val="2031869008"/>
         <c:crosses val="autoZero"/>
         <c:auto val="1"/>
         <c:lblOffset val="100"/>
@@ -10852,7 +11178,7 @@
         <c:majorTimeUnit val="months"/>
       </c:dateAx>
       <c:valAx>
-        <c:axId val="2036700080"/>
+        <c:axId val="2031869008"/>
         <c:scaling>
           <c:orientation val="minMax"/>
           <c:max val="650000.0"/>
@@ -10907,7 +11233,7 @@
             <a:endParaRPr lang="en-US"/>
           </a:p>
         </c:txPr>
-        <c:crossAx val="2036698448"/>
+        <c:crossAx val="-2005985344"/>
         <c:crosses val="autoZero"/>
         <c:crossBetween val="midCat"/>
         <c:minorUnit val="50000.0"/>
@@ -12773,11 +13099,11 @@
           <c:showBubbleSize val="0"/>
         </c:dLbls>
         <c:smooth val="0"/>
-        <c:axId val="2032069840"/>
-        <c:axId val="2036542960"/>
+        <c:axId val="2049545488"/>
+        <c:axId val="1989315744"/>
       </c:lineChart>
       <c:dateAx>
-        <c:axId val="2032069840"/>
+        <c:axId val="2049545488"/>
         <c:scaling>
           <c:orientation val="minMax"/>
         </c:scaling>
@@ -12820,14 +13146,14 @@
             <a:endParaRPr lang="en-US"/>
           </a:p>
         </c:txPr>
-        <c:crossAx val="2036542960"/>
+        <c:crossAx val="1989315744"/>
         <c:crossesAt val="-20000.0"/>
         <c:auto val="1"/>
         <c:lblOffset val="100"/>
         <c:baseTimeUnit val="months"/>
       </c:dateAx>
       <c:valAx>
-        <c:axId val="2036542960"/>
+        <c:axId val="1989315744"/>
         <c:scaling>
           <c:orientation val="minMax"/>
           <c:max val="120000.0"/>
@@ -12880,7 +13206,7 @@
             <a:endParaRPr lang="en-US"/>
           </a:p>
         </c:txPr>
-        <c:crossAx val="2032069840"/>
+        <c:crossAx val="2049545488"/>
         <c:crosses val="autoZero"/>
         <c:crossBetween val="between"/>
         <c:majorUnit val="20000.0"/>
@@ -14746,11 +15072,11 @@
           <c:showBubbleSize val="0"/>
         </c:dLbls>
         <c:smooth val="0"/>
-        <c:axId val="2036574400"/>
-        <c:axId val="2036623040"/>
+        <c:axId val="2030087760"/>
+        <c:axId val="-1897989296"/>
       </c:lineChart>
       <c:dateAx>
-        <c:axId val="2036574400"/>
+        <c:axId val="2030087760"/>
         <c:scaling>
           <c:orientation val="minMax"/>
         </c:scaling>
@@ -14793,14 +15119,14 @@
             <a:endParaRPr lang="en-US"/>
           </a:p>
         </c:txPr>
-        <c:crossAx val="2036623040"/>
+        <c:crossAx val="-1897989296"/>
         <c:crossesAt val="-20000.0"/>
         <c:auto val="1"/>
         <c:lblOffset val="100"/>
         <c:baseTimeUnit val="months"/>
       </c:dateAx>
       <c:valAx>
-        <c:axId val="2036623040"/>
+        <c:axId val="-1897989296"/>
         <c:scaling>
           <c:orientation val="minMax"/>
         </c:scaling>
@@ -14851,7 +15177,7 @@
             <a:endParaRPr lang="en-US"/>
           </a:p>
         </c:txPr>
-        <c:crossAx val="2036574400"/>
+        <c:crossAx val="2030087760"/>
         <c:crosses val="autoZero"/>
         <c:crossBetween val="between"/>
       </c:valAx>

</xml_diff>

<commit_message>
added total PnL chart to High
</commit_message>
<xml_diff>
--- a/QuarterlyReport_High.docx
+++ b/QuarterlyReport_High.docx
@@ -4618,6 +4618,7 @@
           <w:lang w:val="en-CA"/>
         </w:rPr>
       </w:pPr>
+      <w:bookmarkStart w:id="3" w:name="OLE_LINK5"/>
       <w:r>
         <w:rPr>
           <w:rFonts w:ascii="Tahoma" w:hAnsi="Tahoma" w:cs="Tahoma"/>
@@ -4628,9 +4629,8 @@
         </w:rPr>
         <w:t>Investment Philosophy</w:t>
       </w:r>
-      <w:bookmarkStart w:id="3" w:name="_GoBack"/>
-      <w:bookmarkEnd w:id="3"/>
     </w:p>
+    <w:bookmarkEnd w:id="3"/>
     <w:p>
       <w:pPr>
         <w:rPr>
@@ -9395,7 +9395,7 @@
         <mc:AlternateContent>
           <mc:Choice Requires="wps">
             <w:drawing>
-              <wp:anchor distT="0" distB="0" distL="114300" distR="114300" simplePos="0" relativeHeight="251672576" behindDoc="1" locked="0" layoutInCell="1" allowOverlap="1" wp14:anchorId="09BF011F" wp14:editId="21D40997">
+              <wp:anchor distT="0" distB="0" distL="114300" distR="114300" simplePos="0" relativeHeight="251672576" behindDoc="1" locked="0" layoutInCell="1" allowOverlap="1" wp14:anchorId="09BF011F" wp14:editId="55E19A43">
                 <wp:simplePos x="0" y="0"/>
                 <wp:positionH relativeFrom="margin">
                   <wp:posOffset>-12700</wp:posOffset>
@@ -9555,17 +9555,113 @@
           <w:noProof/>
         </w:rPr>
         <w:drawing>
-          <wp:inline distT="0" distB="0" distL="0" distR="0" wp14:anchorId="612A2EF4" wp14:editId="2B5B19F4">
-            <wp:extent cx="5943600" cy="3790355"/>
-            <wp:effectExtent l="0" t="0" r="0" b="0"/>
-            <wp:docPr id="24" name="Chart 24"/>
+          <wp:anchor distT="0" distB="0" distL="114300" distR="114300" simplePos="0" relativeHeight="251676672" behindDoc="1" locked="0" layoutInCell="1" allowOverlap="1" wp14:anchorId="0B96C883" wp14:editId="3DC1F4F6">
+            <wp:simplePos x="0" y="0"/>
+            <wp:positionH relativeFrom="margin">
+              <wp:align>center</wp:align>
+            </wp:positionH>
+            <wp:positionV relativeFrom="paragraph">
+              <wp:posOffset>4139669</wp:posOffset>
+            </wp:positionV>
+            <wp:extent cx="5943600" cy="3578860"/>
+            <wp:effectExtent l="0" t="0" r="0" b="2540"/>
+            <wp:wrapNone/>
+            <wp:docPr id="25" name="Chart 25"/>
             <wp:cNvGraphicFramePr/>
             <a:graphic xmlns:a="http://schemas.openxmlformats.org/drawingml/2006/main">
               <a:graphicData uri="http://schemas.openxmlformats.org/drawingml/2006/chart">
                 <c:chart xmlns:c="http://schemas.openxmlformats.org/drawingml/2006/chart" xmlns:r="http://schemas.openxmlformats.org/officeDocument/2006/relationships" r:id="rId14"/>
               </a:graphicData>
             </a:graphic>
-          </wp:inline>
+            <wp14:sizeRelH relativeFrom="page">
+              <wp14:pctWidth>0</wp14:pctWidth>
+            </wp14:sizeRelH>
+            <wp14:sizeRelV relativeFrom="page">
+              <wp14:pctHeight>0</wp14:pctHeight>
+            </wp14:sizeRelV>
+          </wp:anchor>
+        </w:drawing>
+      </w:r>
+      <w:r>
+        <w:rPr>
+          <w:rFonts w:ascii="Tahoma" w:hAnsi="Tahoma" w:cs="Tahoma"/>
+          <w:u w:val="single"/>
+          <w:lang w:val="en-CA"/>
+        </w:rPr>
+        <w:br w:type="page"/>
+      </w:r>
+      <w:r>
+        <w:rPr>
+          <w:noProof/>
+        </w:rPr>
+        <w:drawing>
+          <wp:anchor distT="0" distB="0" distL="114300" distR="114300" simplePos="0" relativeHeight="251678720" behindDoc="1" locked="0" layoutInCell="1" allowOverlap="1" wp14:anchorId="3F8F5EDF" wp14:editId="38566A3E">
+            <wp:simplePos x="0" y="0"/>
+            <wp:positionH relativeFrom="margin">
+              <wp:align>center</wp:align>
+            </wp:positionH>
+            <wp:positionV relativeFrom="paragraph">
+              <wp:posOffset>0</wp:posOffset>
+            </wp:positionV>
+            <wp:extent cx="5943600" cy="3790315"/>
+            <wp:effectExtent l="0" t="0" r="0" b="0"/>
+            <wp:wrapNone/>
+            <wp:docPr id="24" name="Chart 24"/>
+            <wp:cNvGraphicFramePr/>
+            <a:graphic xmlns:a="http://schemas.openxmlformats.org/drawingml/2006/main">
+              <a:graphicData uri="http://schemas.openxmlformats.org/drawingml/2006/chart">
+                <c:chart xmlns:c="http://schemas.openxmlformats.org/drawingml/2006/chart" xmlns:r="http://schemas.openxmlformats.org/officeDocument/2006/relationships" r:id="rId15"/>
+              </a:graphicData>
+            </a:graphic>
+            <wp14:sizeRelH relativeFrom="page">
+              <wp14:pctWidth>0</wp14:pctWidth>
+            </wp14:sizeRelH>
+            <wp14:sizeRelV relativeFrom="page">
+              <wp14:pctHeight>0</wp14:pctHeight>
+            </wp14:sizeRelV>
+          </wp:anchor>
+        </w:drawing>
+      </w:r>
+    </w:p>
+    <w:p>
+      <w:pPr>
+        <w:rPr>
+          <w:rFonts w:ascii="Tahoma" w:hAnsi="Tahoma" w:cs="Tahoma"/>
+          <w:u w:val="single"/>
+          <w:lang w:val="en-CA"/>
+        </w:rPr>
+      </w:pPr>
+      <w:r>
+        <w:rPr>
+          <w:noProof/>
+        </w:rPr>
+        <w:lastRenderedPageBreak/>
+        <w:drawing>
+          <wp:anchor distT="0" distB="0" distL="114300" distR="114300" simplePos="0" relativeHeight="251679744" behindDoc="1" locked="0" layoutInCell="1" allowOverlap="1" wp14:anchorId="06E46A7D" wp14:editId="01300948">
+            <wp:simplePos x="0" y="0"/>
+            <wp:positionH relativeFrom="margin">
+              <wp:posOffset>241292</wp:posOffset>
+            </wp:positionH>
+            <wp:positionV relativeFrom="paragraph">
+              <wp:posOffset>-111760</wp:posOffset>
+            </wp:positionV>
+            <wp:extent cx="5423535" cy="3746950"/>
+            <wp:effectExtent l="0" t="0" r="12065" b="0"/>
+            <wp:wrapNone/>
+            <wp:docPr id="17" name="Chart 17"/>
+            <wp:cNvGraphicFramePr/>
+            <a:graphic xmlns:a="http://schemas.openxmlformats.org/drawingml/2006/main">
+              <a:graphicData uri="http://schemas.openxmlformats.org/drawingml/2006/chart">
+                <c:chart xmlns:c="http://schemas.openxmlformats.org/drawingml/2006/chart" xmlns:r="http://schemas.openxmlformats.org/officeDocument/2006/relationships" r:id="rId16"/>
+              </a:graphicData>
+            </a:graphic>
+            <wp14:sizeRelH relativeFrom="page">
+              <wp14:pctWidth>0</wp14:pctWidth>
+            </wp14:sizeRelH>
+            <wp14:sizeRelV relativeFrom="page">
+              <wp14:pctHeight>0</wp14:pctHeight>
+            </wp14:sizeRelV>
+          </wp:anchor>
         </w:drawing>
       </w:r>
     </w:p>
@@ -9586,38 +9682,8 @@
           <w:lang w:val="en-CA"/>
         </w:rPr>
       </w:pPr>
-      <w:r>
-        <w:rPr>
-          <w:noProof/>
-        </w:rPr>
-        <w:drawing>
-          <wp:anchor distT="0" distB="0" distL="114300" distR="114300" simplePos="0" relativeHeight="251676672" behindDoc="1" locked="0" layoutInCell="1" allowOverlap="1" wp14:anchorId="0B96C883" wp14:editId="551C8410">
-            <wp:simplePos x="0" y="0"/>
-            <wp:positionH relativeFrom="column">
-              <wp:posOffset>-62865</wp:posOffset>
-            </wp:positionH>
-            <wp:positionV relativeFrom="paragraph">
-              <wp:posOffset>277439</wp:posOffset>
-            </wp:positionV>
-            <wp:extent cx="5943600" cy="3579117"/>
-            <wp:effectExtent l="0" t="0" r="0" b="2540"/>
-            <wp:wrapNone/>
-            <wp:docPr id="25" name="Chart 25"/>
-            <wp:cNvGraphicFramePr/>
-            <a:graphic xmlns:a="http://schemas.openxmlformats.org/drawingml/2006/main">
-              <a:graphicData uri="http://schemas.openxmlformats.org/drawingml/2006/chart">
-                <c:chart xmlns:c="http://schemas.openxmlformats.org/drawingml/2006/chart" xmlns:r="http://schemas.openxmlformats.org/officeDocument/2006/relationships" r:id="rId15"/>
-              </a:graphicData>
-            </a:graphic>
-            <wp14:sizeRelH relativeFrom="page">
-              <wp14:pctWidth>0</wp14:pctWidth>
-            </wp14:sizeRelH>
-            <wp14:sizeRelV relativeFrom="page">
-              <wp14:pctHeight>0</wp14:pctHeight>
-            </wp14:sizeRelV>
-          </wp:anchor>
-        </w:drawing>
-      </w:r>
+      <w:bookmarkStart w:id="4" w:name="_GoBack"/>
+      <w:bookmarkEnd w:id="4"/>
     </w:p>
     <w:sectPr>
       <w:pgSz w:w="12240" w:h="15840"/>
@@ -11126,11 +11192,11 @@
         </c:dLbls>
         <c:marker val="1"/>
         <c:smooth val="0"/>
-        <c:axId val="-2005985344"/>
-        <c:axId val="2031869008"/>
+        <c:axId val="1989773920"/>
+        <c:axId val="1989775552"/>
       </c:lineChart>
       <c:dateAx>
-        <c:axId val="-2005985344"/>
+        <c:axId val="1989773920"/>
         <c:scaling>
           <c:orientation val="minMax"/>
         </c:scaling>
@@ -11169,7 +11235,7 @@
             <a:endParaRPr lang="en-US"/>
           </a:p>
         </c:txPr>
-        <c:crossAx val="2031869008"/>
+        <c:crossAx val="1989775552"/>
         <c:crosses val="autoZero"/>
         <c:auto val="1"/>
         <c:lblOffset val="100"/>
@@ -11178,7 +11244,7 @@
         <c:majorTimeUnit val="months"/>
       </c:dateAx>
       <c:valAx>
-        <c:axId val="2031869008"/>
+        <c:axId val="1989775552"/>
         <c:scaling>
           <c:orientation val="minMax"/>
           <c:max val="650000.0"/>
@@ -11233,7 +11299,7 @@
             <a:endParaRPr lang="en-US"/>
           </a:p>
         </c:txPr>
-        <c:crossAx val="-2005985344"/>
+        <c:crossAx val="1989773920"/>
         <c:crosses val="autoZero"/>
         <c:crossBetween val="midCat"/>
         <c:minorUnit val="50000.0"/>
@@ -11764,10 +11830,9 @@
               </a:defRPr>
             </a:pPr>
             <a:r>
-              <a:rPr lang="en-US" baseline="0"/>
-              <a:t>Cumulative Attribution of Option PnL</a:t>
+              <a:rPr lang="en-US"/>
+              <a:t>Cumulative Attribution of ETF PnL</a:t>
             </a:r>
-            <a:endParaRPr lang="en-US"/>
           </a:p>
         </c:rich>
       </c:tx>
@@ -11807,10 +11872,10 @@
           <c:layoutTarget val="inner"/>
           <c:xMode val="edge"/>
           <c:yMode val="edge"/>
-          <c:x val="0.143860454943132"/>
-          <c:y val="0.130011074197121"/>
-          <c:w val="0.82836176727909"/>
-          <c:h val="0.683704621279303"/>
+          <c:x val="0.0947737061713439"/>
+          <c:y val="0.145812633073101"/>
+          <c:w val="0.877448516050878"/>
+          <c:h val="0.58848432182315"/>
         </c:manualLayout>
       </c:layout>
       <c:lineChart>
@@ -11821,11 +11886,11 @@
           <c:order val="0"/>
           <c:tx>
             <c:strRef>
-              <c:f>Data!$R$1</c:f>
+              <c:f>Data!$I$1</c:f>
               <c:strCache>
                 <c:ptCount val="1"/>
                 <c:pt idx="0">
-                  <c:v>Delta/Gamma</c:v>
+                  <c:v>EQ</c:v>
                 </c:pt>
               </c:strCache>
             </c:strRef>
@@ -11833,7 +11898,7 @@
           <c:spPr>
             <a:ln w="28575" cap="rnd">
               <a:solidFill>
-                <a:srgbClr val="58257F"/>
+                <a:srgbClr val="C00000"/>
               </a:solidFill>
               <a:round/>
             </a:ln>
@@ -11844,10 +11909,10 @@
           </c:marker>
           <c:cat>
             <c:numRef>
-              <c:f>Data!$A$2:$A$64</c:f>
+              <c:f>Data!$A$2:$A$65</c:f>
               <c:numCache>
                 <c:formatCode>m/d/yy</c:formatCode>
-                <c:ptCount val="63"/>
+                <c:ptCount val="64"/>
                 <c:pt idx="0">
                   <c:v>41729.0</c:v>
                 </c:pt>
@@ -12042,198 +12107,195 @@
           </c:cat>
           <c:val>
             <c:numRef>
-              <c:f>Data!$R$2:$R$64</c:f>
+              <c:f>Data!$I$2:$I$65</c:f>
               <c:numCache>
                 <c:formatCode>General</c:formatCode>
-                <c:ptCount val="63"/>
-                <c:pt idx="0">
+                <c:ptCount val="64"/>
+                <c:pt idx="1">
                   <c:v>0.0</c:v>
                 </c:pt>
-                <c:pt idx="1">
-                  <c:v>349.412698360755</c:v>
-                </c:pt>
                 <c:pt idx="2">
-                  <c:v>1528.606705269005</c:v>
+                  <c:v>0.0</c:v>
                 </c:pt>
                 <c:pt idx="3">
-                  <c:v>2683.649278647095</c:v>
+                  <c:v>0.0</c:v>
                 </c:pt>
                 <c:pt idx="4">
-                  <c:v>1710.248594394512</c:v>
+                  <c:v>0.0</c:v>
                 </c:pt>
                 <c:pt idx="5">
-                  <c:v>3419.630620591533</c:v>
+                  <c:v>0.0</c:v>
                 </c:pt>
                 <c:pt idx="6">
-                  <c:v>2460.9749555638</c:v>
+                  <c:v>0.0</c:v>
                 </c:pt>
                 <c:pt idx="7">
-                  <c:v>3783.59195128221</c:v>
+                  <c:v>0.0</c:v>
                 </c:pt>
                 <c:pt idx="8">
-                  <c:v>5286.75495609579</c:v>
+                  <c:v>0.0</c:v>
                 </c:pt>
                 <c:pt idx="9">
-                  <c:v>5121.142407392093</c:v>
+                  <c:v>0.0</c:v>
                 </c:pt>
                 <c:pt idx="10">
-                  <c:v>3433.275649115413</c:v>
+                  <c:v>0.0</c:v>
                 </c:pt>
                 <c:pt idx="11">
-                  <c:v>5515.735145818237</c:v>
+                  <c:v>0.0</c:v>
                 </c:pt>
                 <c:pt idx="12">
-                  <c:v>4392.394783152444</c:v>
+                  <c:v>0.0</c:v>
                 </c:pt>
                 <c:pt idx="13">
-                  <c:v>5046.054358897449</c:v>
+                  <c:v>0.0</c:v>
                 </c:pt>
                 <c:pt idx="14">
-                  <c:v>5849.506301925044</c:v>
+                  <c:v>0.0</c:v>
                 </c:pt>
                 <c:pt idx="15">
-                  <c:v>4236.688082035032</c:v>
+                  <c:v>0.0</c:v>
                 </c:pt>
                 <c:pt idx="16">
-                  <c:v>5673.843141112415</c:v>
+                  <c:v>0.0</c:v>
                 </c:pt>
                 <c:pt idx="17">
-                  <c:v>422.3280933724145</c:v>
+                  <c:v>0.0</c:v>
                 </c:pt>
                 <c:pt idx="18">
-                  <c:v>-538.474542232867</c:v>
+                  <c:v>0.0</c:v>
                 </c:pt>
                 <c:pt idx="19">
-                  <c:v>2545.710023822674</c:v>
+                  <c:v>0.0</c:v>
                 </c:pt>
                 <c:pt idx="20">
-                  <c:v>2791.18047098758</c:v>
+                  <c:v>0.0</c:v>
                 </c:pt>
                 <c:pt idx="21">
-                  <c:v>1722.05037968548</c:v>
+                  <c:v>0.0</c:v>
                 </c:pt>
                 <c:pt idx="22">
-                  <c:v>-1392.613739535901</c:v>
+                  <c:v>0.0</c:v>
                 </c:pt>
                 <c:pt idx="23">
-                  <c:v>-1429.634577319782</c:v>
+                  <c:v>0.0</c:v>
                 </c:pt>
                 <c:pt idx="24">
-                  <c:v>765.2508596232381</c:v>
+                  <c:v>0.0</c:v>
                 </c:pt>
                 <c:pt idx="25">
-                  <c:v>1079.4000553396</c:v>
+                  <c:v>0.0</c:v>
                 </c:pt>
                 <c:pt idx="26">
-                  <c:v>2154.01164313045</c:v>
+                  <c:v>0.0</c:v>
                 </c:pt>
                 <c:pt idx="27">
-                  <c:v>2482.139328686361</c:v>
+                  <c:v>0.0</c:v>
                 </c:pt>
                 <c:pt idx="28">
-                  <c:v>5816.39963653669</c:v>
+                  <c:v>0.0</c:v>
                 </c:pt>
                 <c:pt idx="29">
-                  <c:v>5938.06545790375</c:v>
+                  <c:v>0.0</c:v>
                 </c:pt>
                 <c:pt idx="30">
-                  <c:v>5946.279100882159</c:v>
+                  <c:v>0.0</c:v>
                 </c:pt>
                 <c:pt idx="31">
-                  <c:v>4091.83803426876</c:v>
+                  <c:v>0.0</c:v>
                 </c:pt>
                 <c:pt idx="32">
-                  <c:v>6578.68182356</c:v>
+                  <c:v>0.0</c:v>
                 </c:pt>
                 <c:pt idx="33">
-                  <c:v>8366.426565813428</c:v>
+                  <c:v>0.0</c:v>
                 </c:pt>
                 <c:pt idx="34">
-                  <c:v>9871.121891351818</c:v>
+                  <c:v>0.0</c:v>
                 </c:pt>
                 <c:pt idx="35">
-                  <c:v>13824.65689625773</c:v>
+                  <c:v>0.0</c:v>
                 </c:pt>
                 <c:pt idx="36">
-                  <c:v>13953.16432438695</c:v>
+                  <c:v>0.0</c:v>
                 </c:pt>
                 <c:pt idx="37">
-                  <c:v>15123.26746720415</c:v>
+                  <c:v>0.0</c:v>
                 </c:pt>
                 <c:pt idx="38">
-                  <c:v>17050.65192299641</c:v>
+                  <c:v>0.0</c:v>
                 </c:pt>
                 <c:pt idx="39">
-                  <c:v>18062.45875100221</c:v>
+                  <c:v>0.0</c:v>
                 </c:pt>
                 <c:pt idx="40">
-                  <c:v>21299.35871593302</c:v>
+                  <c:v>0.0</c:v>
                 </c:pt>
                 <c:pt idx="41">
-                  <c:v>21807.1000658325</c:v>
+                  <c:v>0.0</c:v>
                 </c:pt>
                 <c:pt idx="42">
-                  <c:v>25502.37374109318</c:v>
+                  <c:v>0.0</c:v>
                 </c:pt>
                 <c:pt idx="43">
-                  <c:v>30722.6811745953</c:v>
+                  <c:v>0.0</c:v>
                 </c:pt>
                 <c:pt idx="44">
-                  <c:v>37023.9889915587</c:v>
+                  <c:v>0.0</c:v>
                 </c:pt>
                 <c:pt idx="45">
-                  <c:v>39399.01496308226</c:v>
+                  <c:v>0.0</c:v>
                 </c:pt>
                 <c:pt idx="46">
-                  <c:v>49138.28929807506</c:v>
+                  <c:v>0.0</c:v>
                 </c:pt>
                 <c:pt idx="47">
-                  <c:v>43661.84046198701</c:v>
+                  <c:v>0.0</c:v>
                 </c:pt>
                 <c:pt idx="48">
-                  <c:v>40703.03423490696</c:v>
+                  <c:v>0.0</c:v>
                 </c:pt>
                 <c:pt idx="49">
-                  <c:v>41122.4213823937</c:v>
+                  <c:v>0.0</c:v>
                 </c:pt>
                 <c:pt idx="50">
-                  <c:v>43317.54574353617</c:v>
+                  <c:v>0.0</c:v>
                 </c:pt>
                 <c:pt idx="51">
-                  <c:v>44155.9467715213</c:v>
+                  <c:v>0.0</c:v>
                 </c:pt>
                 <c:pt idx="52">
-                  <c:v>48217.83480381382</c:v>
+                  <c:v>0.0</c:v>
                 </c:pt>
                 <c:pt idx="53">
-                  <c:v>53299.097508671</c:v>
+                  <c:v>0.0</c:v>
                 </c:pt>
                 <c:pt idx="54">
-                  <c:v>54264.65420146067</c:v>
+                  <c:v>0.0</c:v>
                 </c:pt>
                 <c:pt idx="55">
-                  <c:v>39244.93594409197</c:v>
+                  <c:v>0.0</c:v>
                 </c:pt>
                 <c:pt idx="56">
-                  <c:v>40480.93521085462</c:v>
+                  <c:v>0.0</c:v>
                 </c:pt>
                 <c:pt idx="57">
-                  <c:v>29266.32168534712</c:v>
+                  <c:v>0.0</c:v>
                 </c:pt>
                 <c:pt idx="58">
-                  <c:v>32427.43179634039</c:v>
+                  <c:v>0.0</c:v>
                 </c:pt>
                 <c:pt idx="59">
-                  <c:v>35309.68215758868</c:v>
+                  <c:v>0.0</c:v>
                 </c:pt>
                 <c:pt idx="60">
-                  <c:v>37741.35093479103</c:v>
+                  <c:v>0.0</c:v>
                 </c:pt>
                 <c:pt idx="61">
-                  <c:v>43371.99689880381</c:v>
+                  <c:v>0.0</c:v>
                 </c:pt>
                 <c:pt idx="62">
-                  <c:v>29583.43258385871</c:v>
+                  <c:v>0.0</c:v>
                 </c:pt>
               </c:numCache>
             </c:numRef>
@@ -12245,11 +12307,11 @@
           <c:order val="1"/>
           <c:tx>
             <c:strRef>
-              <c:f>Data!$T$1</c:f>
+              <c:f>Data!$K$1</c:f>
               <c:strCache>
                 <c:ptCount val="1"/>
                 <c:pt idx="0">
-                  <c:v>Vega</c:v>
+                  <c:v>FI</c:v>
                 </c:pt>
               </c:strCache>
             </c:strRef>
@@ -12257,7 +12319,430 @@
           <c:spPr>
             <a:ln w="28575" cap="rnd">
               <a:solidFill>
-                <a:schemeClr val="accent2">
+                <a:schemeClr val="accent5">
+                  <a:lumMod val="50000"/>
+                </a:schemeClr>
+              </a:solidFill>
+              <a:round/>
+            </a:ln>
+            <a:effectLst/>
+          </c:spPr>
+          <c:marker>
+            <c:symbol val="none"/>
+          </c:marker>
+          <c:cat>
+            <c:numRef>
+              <c:f>Data!$A$2:$A$65</c:f>
+              <c:numCache>
+                <c:formatCode>m/d/yy</c:formatCode>
+                <c:ptCount val="64"/>
+                <c:pt idx="0">
+                  <c:v>41729.0</c:v>
+                </c:pt>
+                <c:pt idx="1">
+                  <c:v>41759.0</c:v>
+                </c:pt>
+                <c:pt idx="2">
+                  <c:v>41790.0</c:v>
+                </c:pt>
+                <c:pt idx="3">
+                  <c:v>41820.0</c:v>
+                </c:pt>
+                <c:pt idx="4">
+                  <c:v>41851.0</c:v>
+                </c:pt>
+                <c:pt idx="5">
+                  <c:v>41882.0</c:v>
+                </c:pt>
+                <c:pt idx="6">
+                  <c:v>41912.0</c:v>
+                </c:pt>
+                <c:pt idx="7">
+                  <c:v>41943.0</c:v>
+                </c:pt>
+                <c:pt idx="8">
+                  <c:v>41973.0</c:v>
+                </c:pt>
+                <c:pt idx="9">
+                  <c:v>42004.0</c:v>
+                </c:pt>
+                <c:pt idx="10">
+                  <c:v>42035.0</c:v>
+                </c:pt>
+                <c:pt idx="11">
+                  <c:v>42063.0</c:v>
+                </c:pt>
+                <c:pt idx="12">
+                  <c:v>42094.0</c:v>
+                </c:pt>
+                <c:pt idx="13">
+                  <c:v>42124.0</c:v>
+                </c:pt>
+                <c:pt idx="14">
+                  <c:v>42155.0</c:v>
+                </c:pt>
+                <c:pt idx="15">
+                  <c:v>42185.0</c:v>
+                </c:pt>
+                <c:pt idx="16">
+                  <c:v>42216.0</c:v>
+                </c:pt>
+                <c:pt idx="17">
+                  <c:v>42247.0</c:v>
+                </c:pt>
+                <c:pt idx="18">
+                  <c:v>42277.0</c:v>
+                </c:pt>
+                <c:pt idx="19">
+                  <c:v>42308.0</c:v>
+                </c:pt>
+                <c:pt idx="20">
+                  <c:v>42338.0</c:v>
+                </c:pt>
+                <c:pt idx="21">
+                  <c:v>42369.0</c:v>
+                </c:pt>
+                <c:pt idx="22">
+                  <c:v>42400.0</c:v>
+                </c:pt>
+                <c:pt idx="23">
+                  <c:v>42429.0</c:v>
+                </c:pt>
+                <c:pt idx="24">
+                  <c:v>42460.0</c:v>
+                </c:pt>
+                <c:pt idx="25">
+                  <c:v>42490.0</c:v>
+                </c:pt>
+                <c:pt idx="26">
+                  <c:v>42521.0</c:v>
+                </c:pt>
+                <c:pt idx="27">
+                  <c:v>42551.0</c:v>
+                </c:pt>
+                <c:pt idx="28">
+                  <c:v>42582.0</c:v>
+                </c:pt>
+                <c:pt idx="29">
+                  <c:v>42613.0</c:v>
+                </c:pt>
+                <c:pt idx="30">
+                  <c:v>42643.0</c:v>
+                </c:pt>
+                <c:pt idx="31">
+                  <c:v>42674.0</c:v>
+                </c:pt>
+                <c:pt idx="32">
+                  <c:v>42704.0</c:v>
+                </c:pt>
+                <c:pt idx="33">
+                  <c:v>42735.0</c:v>
+                </c:pt>
+                <c:pt idx="34">
+                  <c:v>42766.0</c:v>
+                </c:pt>
+                <c:pt idx="35">
+                  <c:v>42794.0</c:v>
+                </c:pt>
+                <c:pt idx="36">
+                  <c:v>42825.0</c:v>
+                </c:pt>
+                <c:pt idx="37">
+                  <c:v>42855.0</c:v>
+                </c:pt>
+                <c:pt idx="38">
+                  <c:v>42886.0</c:v>
+                </c:pt>
+                <c:pt idx="39">
+                  <c:v>42916.0</c:v>
+                </c:pt>
+                <c:pt idx="40">
+                  <c:v>42947.0</c:v>
+                </c:pt>
+                <c:pt idx="41">
+                  <c:v>42978.0</c:v>
+                </c:pt>
+                <c:pt idx="42">
+                  <c:v>43008.0</c:v>
+                </c:pt>
+                <c:pt idx="43">
+                  <c:v>43039.0</c:v>
+                </c:pt>
+                <c:pt idx="44">
+                  <c:v>43069.0</c:v>
+                </c:pt>
+                <c:pt idx="45">
+                  <c:v>43100.0</c:v>
+                </c:pt>
+                <c:pt idx="46">
+                  <c:v>43131.0</c:v>
+                </c:pt>
+                <c:pt idx="47">
+                  <c:v>43159.0</c:v>
+                </c:pt>
+                <c:pt idx="48">
+                  <c:v>43190.0</c:v>
+                </c:pt>
+                <c:pt idx="49">
+                  <c:v>43220.0</c:v>
+                </c:pt>
+                <c:pt idx="50">
+                  <c:v>43251.0</c:v>
+                </c:pt>
+                <c:pt idx="51">
+                  <c:v>43281.0</c:v>
+                </c:pt>
+                <c:pt idx="52">
+                  <c:v>43312.0</c:v>
+                </c:pt>
+                <c:pt idx="53">
+                  <c:v>43343.0</c:v>
+                </c:pt>
+                <c:pt idx="54">
+                  <c:v>43373.0</c:v>
+                </c:pt>
+                <c:pt idx="55">
+                  <c:v>43404.0</c:v>
+                </c:pt>
+                <c:pt idx="56">
+                  <c:v>43434.0</c:v>
+                </c:pt>
+                <c:pt idx="57">
+                  <c:v>43465.0</c:v>
+                </c:pt>
+                <c:pt idx="58">
+                  <c:v>43496.0</c:v>
+                </c:pt>
+                <c:pt idx="59">
+                  <c:v>43524.0</c:v>
+                </c:pt>
+                <c:pt idx="60">
+                  <c:v>43555.0</c:v>
+                </c:pt>
+                <c:pt idx="61">
+                  <c:v>43585.0</c:v>
+                </c:pt>
+                <c:pt idx="62">
+                  <c:v>43616.0</c:v>
+                </c:pt>
+              </c:numCache>
+            </c:numRef>
+          </c:cat>
+          <c:val>
+            <c:numRef>
+              <c:f>Data!$K$2:$K$65</c:f>
+              <c:numCache>
+                <c:formatCode>General</c:formatCode>
+                <c:ptCount val="64"/>
+                <c:pt idx="1">
+                  <c:v>1415.54663259655</c:v>
+                </c:pt>
+                <c:pt idx="2">
+                  <c:v>3585.6757754682</c:v>
+                </c:pt>
+                <c:pt idx="3">
+                  <c:v>3533.927879550752</c:v>
+                </c:pt>
+                <c:pt idx="4">
+                  <c:v>3464.031397817506</c:v>
+                </c:pt>
+                <c:pt idx="5">
+                  <c:v>5972.949185783496</c:v>
+                </c:pt>
+                <c:pt idx="6">
+                  <c:v>3940.487004726006</c:v>
+                </c:pt>
+                <c:pt idx="7">
+                  <c:v>5987.790124987815</c:v>
+                </c:pt>
+                <c:pt idx="8">
+                  <c:v>7654.66802318733</c:v>
+                </c:pt>
+                <c:pt idx="9">
+                  <c:v>8267.327134076861</c:v>
+                </c:pt>
+                <c:pt idx="10">
+                  <c:v>14918.82256872655</c:v>
+                </c:pt>
+                <c:pt idx="11">
+                  <c:v>11368.9116628723</c:v>
+                </c:pt>
+                <c:pt idx="12">
+                  <c:v>12017.36561755912</c:v>
+                </c:pt>
+                <c:pt idx="13">
+                  <c:v>10565.23050759387</c:v>
+                </c:pt>
+                <c:pt idx="14">
+                  <c:v>8937.15947263316</c:v>
+                </c:pt>
+                <c:pt idx="15">
+                  <c:v>5996.789717253369</c:v>
+                </c:pt>
+                <c:pt idx="16">
+                  <c:v>8468.21705669902</c:v>
+                </c:pt>
+                <c:pt idx="17">
+                  <c:v>7612.052938494523</c:v>
+                </c:pt>
+                <c:pt idx="18">
+                  <c:v>9190.461400782553</c:v>
+                </c:pt>
+                <c:pt idx="19">
+                  <c:v>9113.438206474539</c:v>
+                </c:pt>
+                <c:pt idx="20">
+                  <c:v>8412.774526517614</c:v>
+                </c:pt>
+                <c:pt idx="21">
+                  <c:v>7417.809066528085</c:v>
+                </c:pt>
+                <c:pt idx="22">
+                  <c:v>11249.22398121338</c:v>
+                </c:pt>
+                <c:pt idx="23">
+                  <c:v>13604.01846458122</c:v>
+                </c:pt>
+                <c:pt idx="24">
+                  <c:v>15463.67563404916</c:v>
+                </c:pt>
+                <c:pt idx="25">
+                  <c:v>15854.63824295744</c:v>
+                </c:pt>
+                <c:pt idx="26">
+                  <c:v>15667.43738262742</c:v>
+                </c:pt>
+                <c:pt idx="27">
+                  <c:v>21765.86485724034</c:v>
+                </c:pt>
+                <c:pt idx="28">
+                  <c:v>23463.6891491611</c:v>
+                </c:pt>
+                <c:pt idx="29">
+                  <c:v>22478.063232206</c:v>
+                </c:pt>
+                <c:pt idx="30">
+                  <c:v>22234.52500454987</c:v>
+                </c:pt>
+                <c:pt idx="31">
+                  <c:v>18812.2779429635</c:v>
+                </c:pt>
+                <c:pt idx="32">
+                  <c:v>10892.60615507172</c:v>
+                </c:pt>
+                <c:pt idx="33">
+                  <c:v>11098.30296540592</c:v>
+                </c:pt>
+                <c:pt idx="34">
+                  <c:v>12016.33607130847</c:v>
+                </c:pt>
+                <c:pt idx="35">
+                  <c:v>13900.10955059598</c:v>
+                </c:pt>
+                <c:pt idx="36">
+                  <c:v>13548.76167305104</c:v>
+                </c:pt>
+                <c:pt idx="37">
+                  <c:v>15872.81511155939</c:v>
+                </c:pt>
+                <c:pt idx="38">
+                  <c:v>17959.48042359946</c:v>
+                </c:pt>
+                <c:pt idx="39">
+                  <c:v>17870.14077288609</c:v>
+                </c:pt>
+                <c:pt idx="40">
+                  <c:v>18528.92319844277</c:v>
+                </c:pt>
+                <c:pt idx="41">
+                  <c:v>22144.24880952997</c:v>
+                </c:pt>
+                <c:pt idx="42">
+                  <c:v>19555.3570793286</c:v>
+                </c:pt>
+                <c:pt idx="43">
+                  <c:v>19665.0032724476</c:v>
+                </c:pt>
+                <c:pt idx="44">
+                  <c:v>19698.2889836988</c:v>
+                </c:pt>
+                <c:pt idx="45">
+                  <c:v>22263.50252104659</c:v>
+                </c:pt>
+                <c:pt idx="46">
+                  <c:v>17114.3192584303</c:v>
+                </c:pt>
+                <c:pt idx="47">
+                  <c:v>12282.61597813117</c:v>
+                </c:pt>
+                <c:pt idx="48">
+                  <c:v>15903.00343457048</c:v>
+                </c:pt>
+                <c:pt idx="49">
+                  <c:v>12301.14464001588</c:v>
+                </c:pt>
+                <c:pt idx="50">
+                  <c:v>15097.26308836477</c:v>
+                </c:pt>
+                <c:pt idx="51">
+                  <c:v>15771.95072189722</c:v>
+                </c:pt>
+                <c:pt idx="52">
+                  <c:v>15039.61354156022</c:v>
+                </c:pt>
+                <c:pt idx="53">
+                  <c:v>17410.6958944562</c:v>
+                </c:pt>
+                <c:pt idx="54">
+                  <c:v>13729.8114817297</c:v>
+                </c:pt>
+                <c:pt idx="55">
+                  <c:v>9081.606764796402</c:v>
+                </c:pt>
+                <c:pt idx="56">
+                  <c:v>11640.71882120971</c:v>
+                </c:pt>
+                <c:pt idx="57">
+                  <c:v>20342.175025509</c:v>
+                </c:pt>
+                <c:pt idx="58">
+                  <c:v>24700.11009369514</c:v>
+                </c:pt>
+                <c:pt idx="59">
+                  <c:v>23217.82669158842</c:v>
+                </c:pt>
+                <c:pt idx="60">
+                  <c:v>33613.29789227622</c:v>
+                </c:pt>
+                <c:pt idx="61">
+                  <c:v>32322.02591976381</c:v>
+                </c:pt>
+                <c:pt idx="62">
+                  <c:v>43693.53653975061</c:v>
+                </c:pt>
+              </c:numCache>
+            </c:numRef>
+          </c:val>
+          <c:smooth val="0"/>
+        </c:ser>
+        <c:ser>
+          <c:idx val="2"/>
+          <c:order val="2"/>
+          <c:tx>
+            <c:strRef>
+              <c:f>Data!$M$1</c:f>
+              <c:strCache>
+                <c:ptCount val="1"/>
+                <c:pt idx="0">
+                  <c:v>EM</c:v>
+                </c:pt>
+              </c:strCache>
+            </c:strRef>
+          </c:tx>
+          <c:spPr>
+            <a:ln w="28575" cap="rnd">
+              <a:solidFill>
+                <a:schemeClr val="accent6">
                   <a:lumMod val="75000"/>
                 </a:schemeClr>
               </a:solidFill>
@@ -12270,10 +12755,10 @@
           </c:marker>
           <c:cat>
             <c:numRef>
-              <c:f>Data!$A$2:$A$64</c:f>
+              <c:f>Data!$A$2:$A$65</c:f>
               <c:numCache>
                 <c:formatCode>m/d/yy</c:formatCode>
-                <c:ptCount val="63"/>
+                <c:ptCount val="64"/>
                 <c:pt idx="0">
                   <c:v>41729.0</c:v>
                 </c:pt>
@@ -12468,198 +12953,195 @@
           </c:cat>
           <c:val>
             <c:numRef>
-              <c:f>Data!$T$2:$T$64</c:f>
+              <c:f>Data!$M$2:$M$65</c:f>
               <c:numCache>
                 <c:formatCode>General</c:formatCode>
-                <c:ptCount val="63"/>
-                <c:pt idx="0">
-                  <c:v>0.0</c:v>
-                </c:pt>
+                <c:ptCount val="64"/>
                 <c:pt idx="1">
-                  <c:v>161.604031759856</c:v>
+                  <c:v>624.9406123030374</c:v>
                 </c:pt>
                 <c:pt idx="2">
-                  <c:v>1620.646458981996</c:v>
+                  <c:v>435.7758011246731</c:v>
                 </c:pt>
                 <c:pt idx="3">
-                  <c:v>2880.271379829866</c:v>
+                  <c:v>1996.041025287723</c:v>
                 </c:pt>
                 <c:pt idx="4">
-                  <c:v>1604.039882067186</c:v>
+                  <c:v>2343.262962043922</c:v>
                 </c:pt>
                 <c:pt idx="5">
-                  <c:v>5185.007741498866</c:v>
+                  <c:v>3968.349508976302</c:v>
                 </c:pt>
                 <c:pt idx="6">
-                  <c:v>3826.220992192926</c:v>
+                  <c:v>1084.585705684182</c:v>
                 </c:pt>
                 <c:pt idx="7">
-                  <c:v>6096.734771037546</c:v>
+                  <c:v>1000.007019244215</c:v>
                 </c:pt>
                 <c:pt idx="8">
-                  <c:v>9189.417844147591</c:v>
+                  <c:v>402.8050502549819</c:v>
                 </c:pt>
                 <c:pt idx="9">
-                  <c:v>7927.183516549126</c:v>
+                  <c:v>-1734.613651464858</c:v>
                 </c:pt>
                 <c:pt idx="10">
-                  <c:v>6635.036235380996</c:v>
+                  <c:v>-2876.790501003898</c:v>
                 </c:pt>
                 <c:pt idx="11">
-                  <c:v>10804.30007318146</c:v>
+                  <c:v>-1972.846971833012</c:v>
                 </c:pt>
                 <c:pt idx="12">
-                  <c:v>9583.34863377942</c:v>
+                  <c:v>-3954.576957416842</c:v>
                 </c:pt>
                 <c:pt idx="13">
-                  <c:v>10163.08405597306</c:v>
+                  <c:v>3308.762005927809</c:v>
                 </c:pt>
                 <c:pt idx="14">
-                  <c:v>9873.41143605103</c:v>
+                  <c:v>1290.115676276668</c:v>
                 </c:pt>
                 <c:pt idx="15">
-                  <c:v>8187.434300252879</c:v>
+                  <c:v>1766.16621101777</c:v>
                 </c:pt>
                 <c:pt idx="16">
-                  <c:v>11143.2253820089</c:v>
+                  <c:v>-555.1310301228404</c:v>
                 </c:pt>
                 <c:pt idx="17">
-                  <c:v>7095.15753970278</c:v>
+                  <c:v>-3152.37154477821</c:v>
                 </c:pt>
                 <c:pt idx="18">
-                  <c:v>6109.244087072947</c:v>
+                  <c:v>-5266.67004418223</c:v>
                 </c:pt>
                 <c:pt idx="19">
-                  <c:v>9908.587213314267</c:v>
+                  <c:v>-4241.81458372798</c:v>
                 </c:pt>
                 <c:pt idx="20">
-                  <c:v>9456.098275534575</c:v>
+                  <c:v>-4815.85131138374</c:v>
                 </c:pt>
                 <c:pt idx="21">
-                  <c:v>8495.105993395173</c:v>
+                  <c:v>-6277.572017820929</c:v>
                 </c:pt>
                 <c:pt idx="22">
-                  <c:v>7988.255932803702</c:v>
+                  <c:v>-11879.43314586136</c:v>
                 </c:pt>
                 <c:pt idx="23">
-                  <c:v>7924.085543092964</c:v>
+                  <c:v>-11349.13653449771</c:v>
                 </c:pt>
                 <c:pt idx="24">
-                  <c:v>13149.38519145181</c:v>
+                  <c:v>-6028.38332271333</c:v>
                 </c:pt>
                 <c:pt idx="25">
-                  <c:v>13442.05693970197</c:v>
+                  <c:v>-3666.005889876019</c:v>
                 </c:pt>
                 <c:pt idx="26">
-                  <c:v>14154.51489062702</c:v>
+                  <c:v>-6845.154448002678</c:v>
                 </c:pt>
                 <c:pt idx="27">
-                  <c:v>13728.02032115316</c:v>
+                  <c:v>-3096.684780902269</c:v>
                 </c:pt>
                 <c:pt idx="28">
-                  <c:v>20988.59372888019</c:v>
+                  <c:v>-1098.924694852369</c:v>
                 </c:pt>
                 <c:pt idx="29">
-                  <c:v>19870.45773052917</c:v>
+                  <c:v>-822.3544751495107</c:v>
                 </c:pt>
                 <c:pt idx="30">
-                  <c:v>19023.8246555502</c:v>
+                  <c:v>-800.7944875904038</c:v>
                 </c:pt>
                 <c:pt idx="31">
-                  <c:v>18511.36838880243</c:v>
+                  <c:v>2315.262496272616</c:v>
                 </c:pt>
                 <c:pt idx="32">
-                  <c:v>23018.58442920933</c:v>
+                  <c:v>-518.6147128857729</c:v>
                 </c:pt>
                 <c:pt idx="33">
-                  <c:v>24474.31158253879</c:v>
+                  <c:v>-522.6492892234278</c:v>
                 </c:pt>
                 <c:pt idx="34">
-                  <c:v>28753.30207851083</c:v>
+                  <c:v>2314.855027314852</c:v>
                 </c:pt>
                 <c:pt idx="35">
-                  <c:v>33062.48095768761</c:v>
+                  <c:v>3070.84595452095</c:v>
                 </c:pt>
                 <c:pt idx="36">
-                  <c:v>34511.5536544185</c:v>
+                  <c:v>3227.02727553522</c:v>
                 </c:pt>
                 <c:pt idx="37">
-                  <c:v>36218.14435727671</c:v>
+                  <c:v>2944.418717792106</c:v>
                 </c:pt>
                 <c:pt idx="38">
-                  <c:v>38050.6112677487</c:v>
+                  <c:v>1550.968630091966</c:v>
                 </c:pt>
                 <c:pt idx="39">
-                  <c:v>38440.46925956338</c:v>
+                  <c:v>1364.801184475854</c:v>
                 </c:pt>
                 <c:pt idx="40">
-                  <c:v>43647.76768307819</c:v>
+                  <c:v>4562.134054254504</c:v>
                 </c:pt>
                 <c:pt idx="41">
-                  <c:v>43640.55198621767</c:v>
+                  <c:v>18072.62601470931</c:v>
                 </c:pt>
                 <c:pt idx="42">
-                  <c:v>53625.67775199401</c:v>
+                  <c:v>19078.77807572495</c:v>
                 </c:pt>
                 <c:pt idx="43">
-                  <c:v>59811.39481057777</c:v>
+                  <c:v>17794.11418212933</c:v>
                 </c:pt>
                 <c:pt idx="44">
-                  <c:v>66095.43279406034</c:v>
+                  <c:v>18713.32500131136</c:v>
                 </c:pt>
                 <c:pt idx="45">
-                  <c:v>75127.88068815413</c:v>
+                  <c:v>21092.6364241289</c:v>
                 </c:pt>
                 <c:pt idx="46">
-                  <c:v>77693.29509129479</c:v>
+                  <c:v>28990.84532364266</c:v>
                 </c:pt>
                 <c:pt idx="47">
-                  <c:v>73051.7558649481</c:v>
+                  <c:v>27844.7513042918</c:v>
                 </c:pt>
                 <c:pt idx="48">
-                  <c:v>71993.78689586272</c:v>
+                  <c:v>27542.03423732971</c:v>
                 </c:pt>
                 <c:pt idx="49">
-                  <c:v>73699.15022770495</c:v>
+                  <c:v>25881.74349217458</c:v>
                 </c:pt>
                 <c:pt idx="50">
-                  <c:v>77099.13817036538</c:v>
+                  <c:v>19688.42951591082</c:v>
                 </c:pt>
                 <c:pt idx="51">
-                  <c:v>78390.8417566574</c:v>
+                  <c:v>17061.01318996688</c:v>
                 </c:pt>
                 <c:pt idx="52">
-                  <c:v>85781.44879423143</c:v>
+                  <c:v>22052.47893147291</c:v>
                 </c:pt>
                 <c:pt idx="53">
-                  <c:v>91586.20892577223</c:v>
+                  <c:v>18092.08085291745</c:v>
                 </c:pt>
                 <c:pt idx="54">
-                  <c:v>93433.7744585458</c:v>
+                  <c:v>19835.0057656737</c:v>
                 </c:pt>
                 <c:pt idx="55">
-                  <c:v>86383.60856711619</c:v>
+                  <c:v>19111.65473499346</c:v>
                 </c:pt>
                 <c:pt idx="56">
-                  <c:v>87763.5485189882</c:v>
+                  <c:v>19321.25105023034</c:v>
                 </c:pt>
                 <c:pt idx="57">
-                  <c:v>83939.53869916617</c:v>
+                  <c:v>18157.02313369118</c:v>
                 </c:pt>
                 <c:pt idx="58">
-                  <c:v>89036.95077162837</c:v>
+                  <c:v>25631.49368286218</c:v>
                 </c:pt>
                 <c:pt idx="59">
-                  <c:v>94612.94413593643</c:v>
+                  <c:v>23550.09185793821</c:v>
                 </c:pt>
                 <c:pt idx="60">
-                  <c:v>95530.79373906842</c:v>
+                  <c:v>21928.68671929383</c:v>
                 </c:pt>
                 <c:pt idx="61">
-                  <c:v>107801.181399465</c:v>
+                  <c:v>26394.31252750805</c:v>
                 </c:pt>
                 <c:pt idx="62">
-                  <c:v>102726.6192096442</c:v>
+                  <c:v>26196.22949334171</c:v>
                 </c:pt>
               </c:numCache>
             </c:numRef>
@@ -12667,15 +13149,15 @@
           <c:smooth val="0"/>
         </c:ser>
         <c:ser>
-          <c:idx val="2"/>
-          <c:order val="2"/>
+          <c:idx val="3"/>
+          <c:order val="3"/>
           <c:tx>
             <c:strRef>
-              <c:f>Data!$V$1</c:f>
+              <c:f>Data!$O$1</c:f>
               <c:strCache>
                 <c:ptCount val="1"/>
                 <c:pt idx="0">
-                  <c:v>Theta</c:v>
+                  <c:v>RE</c:v>
                 </c:pt>
               </c:strCache>
             </c:strRef>
@@ -12683,7 +13165,7 @@
           <c:spPr>
             <a:ln w="28575" cap="rnd">
               <a:solidFill>
-                <a:srgbClr val="00B050"/>
+                <a:srgbClr val="FFC000"/>
               </a:solidFill>
               <a:round/>
             </a:ln>
@@ -12694,10 +13176,10 @@
           </c:marker>
           <c:cat>
             <c:numRef>
-              <c:f>Data!$A$2:$A$64</c:f>
+              <c:f>Data!$A$2:$A$65</c:f>
               <c:numCache>
                 <c:formatCode>m/d/yy</c:formatCode>
-                <c:ptCount val="63"/>
+                <c:ptCount val="64"/>
                 <c:pt idx="0">
                   <c:v>41729.0</c:v>
                 </c:pt>
@@ -12892,198 +13374,195 @@
           </c:cat>
           <c:val>
             <c:numRef>
-              <c:f>Data!$V$2:$V$64</c:f>
+              <c:f>Data!$O$2:$O$65</c:f>
               <c:numCache>
                 <c:formatCode>General</c:formatCode>
-                <c:ptCount val="63"/>
-                <c:pt idx="0">
-                  <c:v>0.0</c:v>
-                </c:pt>
+                <c:ptCount val="64"/>
                 <c:pt idx="1">
-                  <c:v>690.055029956577</c:v>
+                  <c:v>786.669185663107</c:v>
                 </c:pt>
                 <c:pt idx="2">
-                  <c:v>1392.514352708761</c:v>
+                  <c:v>1366.990588522173</c:v>
                 </c:pt>
                 <c:pt idx="3">
-                  <c:v>2064.794896678732</c:v>
+                  <c:v>1558.42811838792</c:v>
                 </c:pt>
                 <c:pt idx="4">
-                  <c:v>2730.739813959147</c:v>
+                  <c:v>1610.046902757005</c:v>
                 </c:pt>
                 <c:pt idx="5">
-                  <c:v>3489.368918611897</c:v>
+                  <c:v>2344.599031983398</c:v>
                 </c:pt>
                 <c:pt idx="6">
-                  <c:v>4250.940966064067</c:v>
+                  <c:v>858.0210176420784</c:v>
                 </c:pt>
                 <c:pt idx="7">
-                  <c:v>5136.235294561483</c:v>
+                  <c:v>3530.347422894258</c:v>
                 </c:pt>
                 <c:pt idx="8">
-                  <c:v>6013.257270566895</c:v>
+                  <c:v>4217.10808474772</c:v>
                 </c:pt>
                 <c:pt idx="9">
-                  <c:v>6790.430906691417</c:v>
+                  <c:v>4651.555522930618</c:v>
                 </c:pt>
                 <c:pt idx="10">
-                  <c:v>7665.857196437603</c:v>
+                  <c:v>6502.462255182588</c:v>
                 </c:pt>
                 <c:pt idx="11">
-                  <c:v>8585.807785733223</c:v>
+                  <c:v>5514.467161543565</c:v>
                 </c:pt>
                 <c:pt idx="12">
-                  <c:v>9576.740873537004</c:v>
+                  <c:v>6002.39133654254</c:v>
                 </c:pt>
                 <c:pt idx="13">
-                  <c:v>10803.36200782251</c:v>
+                  <c:v>4276.51392458992</c:v>
                 </c:pt>
                 <c:pt idx="14">
-                  <c:v>11814.88758457184</c:v>
+                  <c:v>4212.80991339688</c:v>
                 </c:pt>
                 <c:pt idx="15">
-                  <c:v>13029.39558547787</c:v>
+                  <c:v>2758.38864286636</c:v>
                 </c:pt>
                 <c:pt idx="16">
-                  <c:v>14244.81084918839</c:v>
+                  <c:v>4552.059888994007</c:v>
                 </c:pt>
                 <c:pt idx="17">
-                  <c:v>15229.61663032168</c:v>
+                  <c:v>2667.282181764701</c:v>
                 </c:pt>
                 <c:pt idx="18">
-                  <c:v>16230.50410992778</c:v>
+                  <c:v>3592.544642112374</c:v>
                 </c:pt>
                 <c:pt idx="19">
-                  <c:v>17389.39466409832</c:v>
+                  <c:v>5494.345191198984</c:v>
                 </c:pt>
                 <c:pt idx="20">
-                  <c:v>18456.16491528372</c:v>
+                  <c:v>5370.024928999752</c:v>
                 </c:pt>
                 <c:pt idx="21">
-                  <c:v>19507.60697735423</c:v>
+                  <c:v>6089.134573854862</c:v>
                 </c:pt>
                 <c:pt idx="22">
-                  <c:v>20709.91246105457</c:v>
+                  <c:v>4795.899563740242</c:v>
                 </c:pt>
                 <c:pt idx="23">
-                  <c:v>21765.3162703874</c:v>
+                  <c:v>4504.94374963572</c:v>
                 </c:pt>
                 <c:pt idx="24">
-                  <c:v>22737.54021583122</c:v>
+                  <c:v>7815.96793106348</c:v>
                 </c:pt>
                 <c:pt idx="25">
-                  <c:v>23961.09011850184</c:v>
+                  <c:v>6924.017495735457</c:v>
                 </c:pt>
                 <c:pt idx="26">
-                  <c:v>25050.5349995846</c:v>
+                  <c:v>7673.062902085182</c:v>
                 </c:pt>
                 <c:pt idx="27">
-                  <c:v>26654.01133530944</c:v>
+                  <c:v>9980.360793843955</c:v>
                 </c:pt>
                 <c:pt idx="28">
-                  <c:v>28144.95788500756</c:v>
+                  <c:v>11406.92449415572</c:v>
                 </c:pt>
                 <c:pt idx="29">
-                  <c:v>29272.76427964438</c:v>
+                  <c:v>9995.129430661113</c:v>
                 </c:pt>
                 <c:pt idx="30">
-                  <c:v>30661.96059657763</c:v>
+                  <c:v>9307.272295563855</c:v>
                 </c:pt>
                 <c:pt idx="31">
-                  <c:v>32264.68226893555</c:v>
+                  <c:v>7046.100822340606</c:v>
                 </c:pt>
                 <c:pt idx="32">
-                  <c:v>33554.00811651522</c:v>
+                  <c:v>6240.484317410438</c:v>
                 </c:pt>
                 <c:pt idx="33">
-                  <c:v>34725.9760579426</c:v>
+                  <c:v>8135.36943498988</c:v>
                 </c:pt>
                 <c:pt idx="34">
-                  <c:v>36077.35708215255</c:v>
+                  <c:v>7974.340413350428</c:v>
                 </c:pt>
                 <c:pt idx="35">
-                  <c:v>37435.23280359502</c:v>
+                  <c:v>9644.516021554075</c:v>
                 </c:pt>
                 <c:pt idx="36">
-                  <c:v>38743.72780799481</c:v>
+                  <c:v>8646.718023830308</c:v>
                 </c:pt>
                 <c:pt idx="37">
-                  <c:v>39838.44563899814</c:v>
+                  <c:v>8685.181779127484</c:v>
                 </c:pt>
                 <c:pt idx="38">
-                  <c:v>41102.0197558042</c:v>
+                  <c:v>8627.10911283576</c:v>
                 </c:pt>
                 <c:pt idx="39">
-                  <c:v>42358.37696484579</c:v>
+                  <c:v>9675.49410010224</c:v>
                 </c:pt>
                 <c:pt idx="40">
-                  <c:v>43703.70219694971</c:v>
+                  <c:v>10167.15659579782</c:v>
                 </c:pt>
                 <c:pt idx="41">
-                  <c:v>44982.14918189157</c:v>
+                  <c:v>10131.5445101164</c:v>
                 </c:pt>
                 <c:pt idx="42">
-                  <c:v>46833.45974326025</c:v>
+                  <c:v>9913.28776060948</c:v>
                 </c:pt>
                 <c:pt idx="43">
-                  <c:v>48466.39732358942</c:v>
+                  <c:v>9513.930011651315</c:v>
                 </c:pt>
                 <c:pt idx="44">
-                  <c:v>50275.3031061326</c:v>
+                  <c:v>11216.23520457535</c:v>
                 </c:pt>
                 <c:pt idx="45">
-                  <c:v>52231.84663563375</c:v>
+                  <c:v>11153.9411174363</c:v>
                 </c:pt>
                 <c:pt idx="46">
-                  <c:v>53713.93341484125</c:v>
+                  <c:v>8755.500119579427</c:v>
                 </c:pt>
                 <c:pt idx="47">
-                  <c:v>55291.397070668</c:v>
+                  <c:v>4193.031907493052</c:v>
                 </c:pt>
                 <c:pt idx="48">
-                  <c:v>56659.76153590618</c:v>
+                  <c:v>6687.777925487352</c:v>
                 </c:pt>
                 <c:pt idx="49">
-                  <c:v>58309.58294244985</c:v>
+                  <c:v>7205.521320070465</c:v>
                 </c:pt>
                 <c:pt idx="50">
-                  <c:v>59837.08531782275</c:v>
+                  <c:v>9340.792833070405</c:v>
                 </c:pt>
                 <c:pt idx="51">
-                  <c:v>61592.1977448665</c:v>
+                  <c:v>12185.79618102467</c:v>
                 </c:pt>
                 <c:pt idx="52">
-                  <c:v>63037.50364124728</c:v>
+                  <c:v>12646.97281571214</c:v>
                 </c:pt>
                 <c:pt idx="53">
-                  <c:v>64721.56878893899</c:v>
+                  <c:v>14488.93447369153</c:v>
                 </c:pt>
                 <c:pt idx="54">
-                  <c:v>66124.45061331127</c:v>
+                  <c:v>12589.05601271119</c:v>
                 </c:pt>
                 <c:pt idx="55">
-                  <c:v>67752.21401311737</c:v>
+                  <c:v>11054.1043517197</c:v>
                 </c:pt>
                 <c:pt idx="56">
-                  <c:v>69523.49398185191</c:v>
+                  <c:v>14586.03700713844</c:v>
                 </c:pt>
                 <c:pt idx="57">
-                  <c:v>71464.68293256937</c:v>
+                  <c:v>8910.948816335177</c:v>
                 </c:pt>
                 <c:pt idx="58">
-                  <c:v>73294.31875328565</c:v>
+                  <c:v>16789.28410558062</c:v>
                 </c:pt>
                 <c:pt idx="59">
-                  <c:v>75117.32835748273</c:v>
+                  <c:v>17550.46444394467</c:v>
                 </c:pt>
                 <c:pt idx="60">
-                  <c:v>76880.29928965481</c:v>
+                  <c:v>20304.5362484037</c:v>
                 </c:pt>
                 <c:pt idx="61">
-                  <c:v>79200.11473686213</c:v>
+                  <c:v>20182.24591154404</c:v>
                 </c:pt>
                 <c:pt idx="62">
-                  <c:v>81123.41147441103</c:v>
+                  <c:v>20360.41517699374</c:v>
                 </c:pt>
               </c:numCache>
             </c:numRef>
@@ -13099,18 +13578,18 @@
           <c:showBubbleSize val="0"/>
         </c:dLbls>
         <c:smooth val="0"/>
-        <c:axId val="2049545488"/>
-        <c:axId val="1989315744"/>
+        <c:axId val="2048113328"/>
+        <c:axId val="2072588640"/>
       </c:lineChart>
       <c:dateAx>
-        <c:axId val="2049545488"/>
+        <c:axId val="2048113328"/>
         <c:scaling>
           <c:orientation val="minMax"/>
         </c:scaling>
         <c:delete val="0"/>
         <c:axPos val="b"/>
         <c:numFmt formatCode="m/d/yy" sourceLinked="1"/>
-        <c:majorTickMark val="out"/>
+        <c:majorTickMark val="none"/>
         <c:minorTickMark val="none"/>
         <c:tickLblPos val="nextTo"/>
         <c:spPr>
@@ -13146,18 +13625,16 @@
             <a:endParaRPr lang="en-US"/>
           </a:p>
         </c:txPr>
-        <c:crossAx val="1989315744"/>
+        <c:crossAx val="2072588640"/>
         <c:crossesAt val="-20000.0"/>
         <c:auto val="1"/>
         <c:lblOffset val="100"/>
         <c:baseTimeUnit val="months"/>
       </c:dateAx>
       <c:valAx>
-        <c:axId val="1989315744"/>
+        <c:axId val="2072588640"/>
         <c:scaling>
           <c:orientation val="minMax"/>
-          <c:max val="120000.0"/>
-          <c:min val="-20000.0"/>
         </c:scaling>
         <c:delete val="0"/>
         <c:axPos val="l"/>
@@ -13175,7 +13652,7 @@
             <a:effectLst/>
           </c:spPr>
         </c:majorGridlines>
-        <c:numFmt formatCode="#,##0" sourceLinked="0"/>
+        <c:numFmt formatCode="&quot;$&quot;#,##0" sourceLinked="0"/>
         <c:majorTickMark val="none"/>
         <c:minorTickMark val="none"/>
         <c:tickLblPos val="nextTo"/>
@@ -13206,10 +13683,9 @@
             <a:endParaRPr lang="en-US"/>
           </a:p>
         </c:txPr>
-        <c:crossAx val="2049545488"/>
+        <c:crossAx val="2048113328"/>
         <c:crosses val="autoZero"/>
         <c:crossBetween val="between"/>
-        <c:majorUnit val="20000.0"/>
       </c:valAx>
       <c:spPr>
         <a:noFill/>
@@ -13225,10 +13701,10 @@
         <c:manualLayout>
           <c:xMode val="edge"/>
           <c:yMode val="edge"/>
-          <c:x val="0.231696614846221"/>
-          <c:y val="0.940277991248675"/>
-          <c:w val="0.549427283128071"/>
-          <c:h val="0.0597219367512616"/>
+          <c:x val="0.305241267918433"/>
+          <c:y val="0.89382904053246"/>
+          <c:w val="0.398064304461942"/>
+          <c:h val="0.0884278792688174"/>
         </c:manualLayout>
       </c:layout>
       <c:overlay val="0"/>
@@ -13324,9 +13800,10 @@
               </a:defRPr>
             </a:pPr>
             <a:r>
-              <a:rPr lang="en-US"/>
-              <a:t>Cumulative Attribution of ETF PnL</a:t>
+              <a:rPr lang="en-US" baseline="0"/>
+              <a:t>Cumulative Attribution of Option PnL</a:t>
             </a:r>
+            <a:endParaRPr lang="en-US"/>
           </a:p>
         </c:rich>
       </c:tx>
@@ -13366,10 +13843,10 @@
           <c:layoutTarget val="inner"/>
           <c:xMode val="edge"/>
           <c:yMode val="edge"/>
-          <c:x val="0.0947737061713439"/>
-          <c:y val="0.145812633073101"/>
-          <c:w val="0.877448516050878"/>
-          <c:h val="0.58848432182315"/>
+          <c:x val="0.143860454943132"/>
+          <c:y val="0.130011074197121"/>
+          <c:w val="0.82836176727909"/>
+          <c:h val="0.683704621279303"/>
         </c:manualLayout>
       </c:layout>
       <c:lineChart>
@@ -13380,11 +13857,11 @@
           <c:order val="0"/>
           <c:tx>
             <c:strRef>
-              <c:f>Data!$I$1</c:f>
+              <c:f>Data!$R$1</c:f>
               <c:strCache>
                 <c:ptCount val="1"/>
                 <c:pt idx="0">
-                  <c:v>EQ</c:v>
+                  <c:v>Delta/Gamma</c:v>
                 </c:pt>
               </c:strCache>
             </c:strRef>
@@ -13392,7 +13869,7 @@
           <c:spPr>
             <a:ln w="28575" cap="rnd">
               <a:solidFill>
-                <a:srgbClr val="C00000"/>
+                <a:srgbClr val="58257F"/>
               </a:solidFill>
               <a:round/>
             </a:ln>
@@ -13403,10 +13880,10 @@
           </c:marker>
           <c:cat>
             <c:numRef>
-              <c:f>Data!$A$2:$A$65</c:f>
+              <c:f>Data!$A$2:$A$64</c:f>
               <c:numCache>
                 <c:formatCode>m/d/yy</c:formatCode>
-                <c:ptCount val="64"/>
+                <c:ptCount val="63"/>
                 <c:pt idx="0">
                   <c:v>41729.0</c:v>
                 </c:pt>
@@ -13601,195 +14078,198 @@
           </c:cat>
           <c:val>
             <c:numRef>
-              <c:f>Data!$I$2:$I$65</c:f>
+              <c:f>Data!$R$2:$R$64</c:f>
               <c:numCache>
                 <c:formatCode>General</c:formatCode>
-                <c:ptCount val="64"/>
+                <c:ptCount val="63"/>
+                <c:pt idx="0">
+                  <c:v>0.0</c:v>
+                </c:pt>
                 <c:pt idx="1">
-                  <c:v>0.0</c:v>
+                  <c:v>349.412698360755</c:v>
                 </c:pt>
                 <c:pt idx="2">
-                  <c:v>0.0</c:v>
+                  <c:v>1528.606705269005</c:v>
                 </c:pt>
                 <c:pt idx="3">
-                  <c:v>0.0</c:v>
+                  <c:v>2683.649278647095</c:v>
                 </c:pt>
                 <c:pt idx="4">
-                  <c:v>0.0</c:v>
+                  <c:v>1710.248594394512</c:v>
                 </c:pt>
                 <c:pt idx="5">
-                  <c:v>0.0</c:v>
+                  <c:v>3419.630620591533</c:v>
                 </c:pt>
                 <c:pt idx="6">
-                  <c:v>0.0</c:v>
+                  <c:v>2460.9749555638</c:v>
                 </c:pt>
                 <c:pt idx="7">
-                  <c:v>0.0</c:v>
+                  <c:v>3783.59195128221</c:v>
                 </c:pt>
                 <c:pt idx="8">
-                  <c:v>0.0</c:v>
+                  <c:v>5286.75495609579</c:v>
                 </c:pt>
                 <c:pt idx="9">
-                  <c:v>0.0</c:v>
+                  <c:v>5121.142407392093</c:v>
                 </c:pt>
                 <c:pt idx="10">
-                  <c:v>0.0</c:v>
+                  <c:v>3433.275649115413</c:v>
                 </c:pt>
                 <c:pt idx="11">
-                  <c:v>0.0</c:v>
+                  <c:v>5515.735145818237</c:v>
                 </c:pt>
                 <c:pt idx="12">
-                  <c:v>0.0</c:v>
+                  <c:v>4392.394783152444</c:v>
                 </c:pt>
                 <c:pt idx="13">
-                  <c:v>0.0</c:v>
+                  <c:v>5046.054358897449</c:v>
                 </c:pt>
                 <c:pt idx="14">
-                  <c:v>0.0</c:v>
+                  <c:v>5849.506301925044</c:v>
                 </c:pt>
                 <c:pt idx="15">
-                  <c:v>0.0</c:v>
+                  <c:v>4236.688082035032</c:v>
                 </c:pt>
                 <c:pt idx="16">
-                  <c:v>0.0</c:v>
+                  <c:v>5673.843141112415</c:v>
                 </c:pt>
                 <c:pt idx="17">
-                  <c:v>0.0</c:v>
+                  <c:v>422.3280933724145</c:v>
                 </c:pt>
                 <c:pt idx="18">
-                  <c:v>0.0</c:v>
+                  <c:v>-538.474542232867</c:v>
                 </c:pt>
                 <c:pt idx="19">
-                  <c:v>0.0</c:v>
+                  <c:v>2545.710023822674</c:v>
                 </c:pt>
                 <c:pt idx="20">
-                  <c:v>0.0</c:v>
+                  <c:v>2791.18047098758</c:v>
                 </c:pt>
                 <c:pt idx="21">
-                  <c:v>0.0</c:v>
+                  <c:v>1722.05037968548</c:v>
                 </c:pt>
                 <c:pt idx="22">
-                  <c:v>0.0</c:v>
+                  <c:v>-1392.613739535901</c:v>
                 </c:pt>
                 <c:pt idx="23">
-                  <c:v>0.0</c:v>
+                  <c:v>-1429.634577319782</c:v>
                 </c:pt>
                 <c:pt idx="24">
-                  <c:v>0.0</c:v>
+                  <c:v>765.2508596232381</c:v>
                 </c:pt>
                 <c:pt idx="25">
-                  <c:v>0.0</c:v>
+                  <c:v>1079.4000553396</c:v>
                 </c:pt>
                 <c:pt idx="26">
-                  <c:v>0.0</c:v>
+                  <c:v>2154.01164313045</c:v>
                 </c:pt>
                 <c:pt idx="27">
-                  <c:v>0.0</c:v>
+                  <c:v>2482.139328686361</c:v>
                 </c:pt>
                 <c:pt idx="28">
-                  <c:v>0.0</c:v>
+                  <c:v>5816.39963653669</c:v>
                 </c:pt>
                 <c:pt idx="29">
-                  <c:v>0.0</c:v>
+                  <c:v>5938.06545790375</c:v>
                 </c:pt>
                 <c:pt idx="30">
-                  <c:v>0.0</c:v>
+                  <c:v>5946.279100882159</c:v>
                 </c:pt>
                 <c:pt idx="31">
-                  <c:v>0.0</c:v>
+                  <c:v>4091.83803426876</c:v>
                 </c:pt>
                 <c:pt idx="32">
-                  <c:v>0.0</c:v>
+                  <c:v>6578.68182356</c:v>
                 </c:pt>
                 <c:pt idx="33">
-                  <c:v>0.0</c:v>
+                  <c:v>8366.426565813428</c:v>
                 </c:pt>
                 <c:pt idx="34">
-                  <c:v>0.0</c:v>
+                  <c:v>9871.121891351818</c:v>
                 </c:pt>
                 <c:pt idx="35">
-                  <c:v>0.0</c:v>
+                  <c:v>13824.65689625773</c:v>
                 </c:pt>
                 <c:pt idx="36">
-                  <c:v>0.0</c:v>
+                  <c:v>13953.16432438695</c:v>
                 </c:pt>
                 <c:pt idx="37">
-                  <c:v>0.0</c:v>
+                  <c:v>15123.26746720415</c:v>
                 </c:pt>
                 <c:pt idx="38">
-                  <c:v>0.0</c:v>
+                  <c:v>17050.65192299641</c:v>
                 </c:pt>
                 <c:pt idx="39">
-                  <c:v>0.0</c:v>
+                  <c:v>18062.45875100221</c:v>
                 </c:pt>
                 <c:pt idx="40">
-                  <c:v>0.0</c:v>
+                  <c:v>21299.35871593302</c:v>
                 </c:pt>
                 <c:pt idx="41">
-                  <c:v>0.0</c:v>
+                  <c:v>21807.1000658325</c:v>
                 </c:pt>
                 <c:pt idx="42">
-                  <c:v>0.0</c:v>
+                  <c:v>25502.37374109318</c:v>
                 </c:pt>
                 <c:pt idx="43">
-                  <c:v>0.0</c:v>
+                  <c:v>30722.6811745953</c:v>
                 </c:pt>
                 <c:pt idx="44">
-                  <c:v>0.0</c:v>
+                  <c:v>37023.9889915587</c:v>
                 </c:pt>
                 <c:pt idx="45">
-                  <c:v>0.0</c:v>
+                  <c:v>39399.01496308226</c:v>
                 </c:pt>
                 <c:pt idx="46">
-                  <c:v>0.0</c:v>
+                  <c:v>49138.28929807506</c:v>
                 </c:pt>
                 <c:pt idx="47">
-                  <c:v>0.0</c:v>
+                  <c:v>43661.84046198701</c:v>
                 </c:pt>
                 <c:pt idx="48">
-                  <c:v>0.0</c:v>
+                  <c:v>40703.03423490696</c:v>
                 </c:pt>
                 <c:pt idx="49">
-                  <c:v>0.0</c:v>
+                  <c:v>41122.4213823937</c:v>
                 </c:pt>
                 <c:pt idx="50">
-                  <c:v>0.0</c:v>
+                  <c:v>43317.54574353617</c:v>
                 </c:pt>
                 <c:pt idx="51">
-                  <c:v>0.0</c:v>
+                  <c:v>44155.9467715213</c:v>
                 </c:pt>
                 <c:pt idx="52">
-                  <c:v>0.0</c:v>
+                  <c:v>48217.83480381382</c:v>
                 </c:pt>
                 <c:pt idx="53">
-                  <c:v>0.0</c:v>
+                  <c:v>53299.097508671</c:v>
                 </c:pt>
                 <c:pt idx="54">
-                  <c:v>0.0</c:v>
+                  <c:v>54264.65420146067</c:v>
                 </c:pt>
                 <c:pt idx="55">
-                  <c:v>0.0</c:v>
+                  <c:v>39244.93594409197</c:v>
                 </c:pt>
                 <c:pt idx="56">
-                  <c:v>0.0</c:v>
+                  <c:v>40480.93521085462</c:v>
                 </c:pt>
                 <c:pt idx="57">
-                  <c:v>0.0</c:v>
+                  <c:v>29266.32168534712</c:v>
                 </c:pt>
                 <c:pt idx="58">
-                  <c:v>0.0</c:v>
+                  <c:v>32427.43179634039</c:v>
                 </c:pt>
                 <c:pt idx="59">
-                  <c:v>0.0</c:v>
+                  <c:v>35309.68215758868</c:v>
                 </c:pt>
                 <c:pt idx="60">
-                  <c:v>0.0</c:v>
+                  <c:v>37741.35093479103</c:v>
                 </c:pt>
                 <c:pt idx="61">
-                  <c:v>0.0</c:v>
+                  <c:v>43371.99689880381</c:v>
                 </c:pt>
                 <c:pt idx="62">
-                  <c:v>0.0</c:v>
+                  <c:v>29583.43258385871</c:v>
                 </c:pt>
               </c:numCache>
             </c:numRef>
@@ -13801,11 +14281,11 @@
           <c:order val="1"/>
           <c:tx>
             <c:strRef>
-              <c:f>Data!$K$1</c:f>
+              <c:f>Data!$T$1</c:f>
               <c:strCache>
                 <c:ptCount val="1"/>
                 <c:pt idx="0">
-                  <c:v>FI</c:v>
+                  <c:v>Vega</c:v>
                 </c:pt>
               </c:strCache>
             </c:strRef>
@@ -13813,430 +14293,7 @@
           <c:spPr>
             <a:ln w="28575" cap="rnd">
               <a:solidFill>
-                <a:schemeClr val="accent5">
-                  <a:lumMod val="50000"/>
-                </a:schemeClr>
-              </a:solidFill>
-              <a:round/>
-            </a:ln>
-            <a:effectLst/>
-          </c:spPr>
-          <c:marker>
-            <c:symbol val="none"/>
-          </c:marker>
-          <c:cat>
-            <c:numRef>
-              <c:f>Data!$A$2:$A$65</c:f>
-              <c:numCache>
-                <c:formatCode>m/d/yy</c:formatCode>
-                <c:ptCount val="64"/>
-                <c:pt idx="0">
-                  <c:v>41729.0</c:v>
-                </c:pt>
-                <c:pt idx="1">
-                  <c:v>41759.0</c:v>
-                </c:pt>
-                <c:pt idx="2">
-                  <c:v>41790.0</c:v>
-                </c:pt>
-                <c:pt idx="3">
-                  <c:v>41820.0</c:v>
-                </c:pt>
-                <c:pt idx="4">
-                  <c:v>41851.0</c:v>
-                </c:pt>
-                <c:pt idx="5">
-                  <c:v>41882.0</c:v>
-                </c:pt>
-                <c:pt idx="6">
-                  <c:v>41912.0</c:v>
-                </c:pt>
-                <c:pt idx="7">
-                  <c:v>41943.0</c:v>
-                </c:pt>
-                <c:pt idx="8">
-                  <c:v>41973.0</c:v>
-                </c:pt>
-                <c:pt idx="9">
-                  <c:v>42004.0</c:v>
-                </c:pt>
-                <c:pt idx="10">
-                  <c:v>42035.0</c:v>
-                </c:pt>
-                <c:pt idx="11">
-                  <c:v>42063.0</c:v>
-                </c:pt>
-                <c:pt idx="12">
-                  <c:v>42094.0</c:v>
-                </c:pt>
-                <c:pt idx="13">
-                  <c:v>42124.0</c:v>
-                </c:pt>
-                <c:pt idx="14">
-                  <c:v>42155.0</c:v>
-                </c:pt>
-                <c:pt idx="15">
-                  <c:v>42185.0</c:v>
-                </c:pt>
-                <c:pt idx="16">
-                  <c:v>42216.0</c:v>
-                </c:pt>
-                <c:pt idx="17">
-                  <c:v>42247.0</c:v>
-                </c:pt>
-                <c:pt idx="18">
-                  <c:v>42277.0</c:v>
-                </c:pt>
-                <c:pt idx="19">
-                  <c:v>42308.0</c:v>
-                </c:pt>
-                <c:pt idx="20">
-                  <c:v>42338.0</c:v>
-                </c:pt>
-                <c:pt idx="21">
-                  <c:v>42369.0</c:v>
-                </c:pt>
-                <c:pt idx="22">
-                  <c:v>42400.0</c:v>
-                </c:pt>
-                <c:pt idx="23">
-                  <c:v>42429.0</c:v>
-                </c:pt>
-                <c:pt idx="24">
-                  <c:v>42460.0</c:v>
-                </c:pt>
-                <c:pt idx="25">
-                  <c:v>42490.0</c:v>
-                </c:pt>
-                <c:pt idx="26">
-                  <c:v>42521.0</c:v>
-                </c:pt>
-                <c:pt idx="27">
-                  <c:v>42551.0</c:v>
-                </c:pt>
-                <c:pt idx="28">
-                  <c:v>42582.0</c:v>
-                </c:pt>
-                <c:pt idx="29">
-                  <c:v>42613.0</c:v>
-                </c:pt>
-                <c:pt idx="30">
-                  <c:v>42643.0</c:v>
-                </c:pt>
-                <c:pt idx="31">
-                  <c:v>42674.0</c:v>
-                </c:pt>
-                <c:pt idx="32">
-                  <c:v>42704.0</c:v>
-                </c:pt>
-                <c:pt idx="33">
-                  <c:v>42735.0</c:v>
-                </c:pt>
-                <c:pt idx="34">
-                  <c:v>42766.0</c:v>
-                </c:pt>
-                <c:pt idx="35">
-                  <c:v>42794.0</c:v>
-                </c:pt>
-                <c:pt idx="36">
-                  <c:v>42825.0</c:v>
-                </c:pt>
-                <c:pt idx="37">
-                  <c:v>42855.0</c:v>
-                </c:pt>
-                <c:pt idx="38">
-                  <c:v>42886.0</c:v>
-                </c:pt>
-                <c:pt idx="39">
-                  <c:v>42916.0</c:v>
-                </c:pt>
-                <c:pt idx="40">
-                  <c:v>42947.0</c:v>
-                </c:pt>
-                <c:pt idx="41">
-                  <c:v>42978.0</c:v>
-                </c:pt>
-                <c:pt idx="42">
-                  <c:v>43008.0</c:v>
-                </c:pt>
-                <c:pt idx="43">
-                  <c:v>43039.0</c:v>
-                </c:pt>
-                <c:pt idx="44">
-                  <c:v>43069.0</c:v>
-                </c:pt>
-                <c:pt idx="45">
-                  <c:v>43100.0</c:v>
-                </c:pt>
-                <c:pt idx="46">
-                  <c:v>43131.0</c:v>
-                </c:pt>
-                <c:pt idx="47">
-                  <c:v>43159.0</c:v>
-                </c:pt>
-                <c:pt idx="48">
-                  <c:v>43190.0</c:v>
-                </c:pt>
-                <c:pt idx="49">
-                  <c:v>43220.0</c:v>
-                </c:pt>
-                <c:pt idx="50">
-                  <c:v>43251.0</c:v>
-                </c:pt>
-                <c:pt idx="51">
-                  <c:v>43281.0</c:v>
-                </c:pt>
-                <c:pt idx="52">
-                  <c:v>43312.0</c:v>
-                </c:pt>
-                <c:pt idx="53">
-                  <c:v>43343.0</c:v>
-                </c:pt>
-                <c:pt idx="54">
-                  <c:v>43373.0</c:v>
-                </c:pt>
-                <c:pt idx="55">
-                  <c:v>43404.0</c:v>
-                </c:pt>
-                <c:pt idx="56">
-                  <c:v>43434.0</c:v>
-                </c:pt>
-                <c:pt idx="57">
-                  <c:v>43465.0</c:v>
-                </c:pt>
-                <c:pt idx="58">
-                  <c:v>43496.0</c:v>
-                </c:pt>
-                <c:pt idx="59">
-                  <c:v>43524.0</c:v>
-                </c:pt>
-                <c:pt idx="60">
-                  <c:v>43555.0</c:v>
-                </c:pt>
-                <c:pt idx="61">
-                  <c:v>43585.0</c:v>
-                </c:pt>
-                <c:pt idx="62">
-                  <c:v>43616.0</c:v>
-                </c:pt>
-              </c:numCache>
-            </c:numRef>
-          </c:cat>
-          <c:val>
-            <c:numRef>
-              <c:f>Data!$K$2:$K$65</c:f>
-              <c:numCache>
-                <c:formatCode>General</c:formatCode>
-                <c:ptCount val="64"/>
-                <c:pt idx="1">
-                  <c:v>1415.54663259655</c:v>
-                </c:pt>
-                <c:pt idx="2">
-                  <c:v>3585.6757754682</c:v>
-                </c:pt>
-                <c:pt idx="3">
-                  <c:v>3533.927879550752</c:v>
-                </c:pt>
-                <c:pt idx="4">
-                  <c:v>3464.031397817506</c:v>
-                </c:pt>
-                <c:pt idx="5">
-                  <c:v>5972.949185783496</c:v>
-                </c:pt>
-                <c:pt idx="6">
-                  <c:v>3940.487004726006</c:v>
-                </c:pt>
-                <c:pt idx="7">
-                  <c:v>5987.790124987815</c:v>
-                </c:pt>
-                <c:pt idx="8">
-                  <c:v>7654.66802318733</c:v>
-                </c:pt>
-                <c:pt idx="9">
-                  <c:v>8267.327134076861</c:v>
-                </c:pt>
-                <c:pt idx="10">
-                  <c:v>14918.82256872655</c:v>
-                </c:pt>
-                <c:pt idx="11">
-                  <c:v>11368.9116628723</c:v>
-                </c:pt>
-                <c:pt idx="12">
-                  <c:v>12017.36561755912</c:v>
-                </c:pt>
-                <c:pt idx="13">
-                  <c:v>10565.23050759387</c:v>
-                </c:pt>
-                <c:pt idx="14">
-                  <c:v>8937.15947263316</c:v>
-                </c:pt>
-                <c:pt idx="15">
-                  <c:v>5996.789717253369</c:v>
-                </c:pt>
-                <c:pt idx="16">
-                  <c:v>8468.21705669902</c:v>
-                </c:pt>
-                <c:pt idx="17">
-                  <c:v>7612.052938494523</c:v>
-                </c:pt>
-                <c:pt idx="18">
-                  <c:v>9190.461400782553</c:v>
-                </c:pt>
-                <c:pt idx="19">
-                  <c:v>9113.438206474539</c:v>
-                </c:pt>
-                <c:pt idx="20">
-                  <c:v>8412.774526517614</c:v>
-                </c:pt>
-                <c:pt idx="21">
-                  <c:v>7417.809066528085</c:v>
-                </c:pt>
-                <c:pt idx="22">
-                  <c:v>11249.22398121338</c:v>
-                </c:pt>
-                <c:pt idx="23">
-                  <c:v>13604.01846458122</c:v>
-                </c:pt>
-                <c:pt idx="24">
-                  <c:v>15463.67563404916</c:v>
-                </c:pt>
-                <c:pt idx="25">
-                  <c:v>15854.63824295744</c:v>
-                </c:pt>
-                <c:pt idx="26">
-                  <c:v>15667.43738262742</c:v>
-                </c:pt>
-                <c:pt idx="27">
-                  <c:v>21765.86485724034</c:v>
-                </c:pt>
-                <c:pt idx="28">
-                  <c:v>23463.6891491611</c:v>
-                </c:pt>
-                <c:pt idx="29">
-                  <c:v>22478.063232206</c:v>
-                </c:pt>
-                <c:pt idx="30">
-                  <c:v>22234.52500454987</c:v>
-                </c:pt>
-                <c:pt idx="31">
-                  <c:v>18812.2779429635</c:v>
-                </c:pt>
-                <c:pt idx="32">
-                  <c:v>10892.60615507172</c:v>
-                </c:pt>
-                <c:pt idx="33">
-                  <c:v>11098.30296540592</c:v>
-                </c:pt>
-                <c:pt idx="34">
-                  <c:v>12016.33607130847</c:v>
-                </c:pt>
-                <c:pt idx="35">
-                  <c:v>13900.10955059598</c:v>
-                </c:pt>
-                <c:pt idx="36">
-                  <c:v>13548.76167305104</c:v>
-                </c:pt>
-                <c:pt idx="37">
-                  <c:v>15872.81511155939</c:v>
-                </c:pt>
-                <c:pt idx="38">
-                  <c:v>17959.48042359946</c:v>
-                </c:pt>
-                <c:pt idx="39">
-                  <c:v>17870.14077288609</c:v>
-                </c:pt>
-                <c:pt idx="40">
-                  <c:v>18528.92319844277</c:v>
-                </c:pt>
-                <c:pt idx="41">
-                  <c:v>22144.24880952997</c:v>
-                </c:pt>
-                <c:pt idx="42">
-                  <c:v>19555.3570793286</c:v>
-                </c:pt>
-                <c:pt idx="43">
-                  <c:v>19665.0032724476</c:v>
-                </c:pt>
-                <c:pt idx="44">
-                  <c:v>19698.2889836988</c:v>
-                </c:pt>
-                <c:pt idx="45">
-                  <c:v>22263.50252104659</c:v>
-                </c:pt>
-                <c:pt idx="46">
-                  <c:v>17114.3192584303</c:v>
-                </c:pt>
-                <c:pt idx="47">
-                  <c:v>12282.61597813117</c:v>
-                </c:pt>
-                <c:pt idx="48">
-                  <c:v>15903.00343457048</c:v>
-                </c:pt>
-                <c:pt idx="49">
-                  <c:v>12301.14464001588</c:v>
-                </c:pt>
-                <c:pt idx="50">
-                  <c:v>15097.26308836477</c:v>
-                </c:pt>
-                <c:pt idx="51">
-                  <c:v>15771.95072189722</c:v>
-                </c:pt>
-                <c:pt idx="52">
-                  <c:v>15039.61354156022</c:v>
-                </c:pt>
-                <c:pt idx="53">
-                  <c:v>17410.6958944562</c:v>
-                </c:pt>
-                <c:pt idx="54">
-                  <c:v>13729.8114817297</c:v>
-                </c:pt>
-                <c:pt idx="55">
-                  <c:v>9081.606764796402</c:v>
-                </c:pt>
-                <c:pt idx="56">
-                  <c:v>11640.71882120971</c:v>
-                </c:pt>
-                <c:pt idx="57">
-                  <c:v>20342.175025509</c:v>
-                </c:pt>
-                <c:pt idx="58">
-                  <c:v>24700.11009369514</c:v>
-                </c:pt>
-                <c:pt idx="59">
-                  <c:v>23217.82669158842</c:v>
-                </c:pt>
-                <c:pt idx="60">
-                  <c:v>33613.29789227622</c:v>
-                </c:pt>
-                <c:pt idx="61">
-                  <c:v>32322.02591976381</c:v>
-                </c:pt>
-                <c:pt idx="62">
-                  <c:v>43693.53653975061</c:v>
-                </c:pt>
-              </c:numCache>
-            </c:numRef>
-          </c:val>
-          <c:smooth val="0"/>
-        </c:ser>
-        <c:ser>
-          <c:idx val="2"/>
-          <c:order val="2"/>
-          <c:tx>
-            <c:strRef>
-              <c:f>Data!$M$1</c:f>
-              <c:strCache>
-                <c:ptCount val="1"/>
-                <c:pt idx="0">
-                  <c:v>EM</c:v>
-                </c:pt>
-              </c:strCache>
-            </c:strRef>
-          </c:tx>
-          <c:spPr>
-            <a:ln w="28575" cap="rnd">
-              <a:solidFill>
-                <a:schemeClr val="accent6">
+                <a:schemeClr val="accent2">
                   <a:lumMod val="75000"/>
                 </a:schemeClr>
               </a:solidFill>
@@ -14249,10 +14306,10 @@
           </c:marker>
           <c:cat>
             <c:numRef>
-              <c:f>Data!$A$2:$A$65</c:f>
+              <c:f>Data!$A$2:$A$64</c:f>
               <c:numCache>
                 <c:formatCode>m/d/yy</c:formatCode>
-                <c:ptCount val="64"/>
+                <c:ptCount val="63"/>
                 <c:pt idx="0">
                   <c:v>41729.0</c:v>
                 </c:pt>
@@ -14447,195 +14504,198 @@
           </c:cat>
           <c:val>
             <c:numRef>
-              <c:f>Data!$M$2:$M$65</c:f>
+              <c:f>Data!$T$2:$T$64</c:f>
               <c:numCache>
                 <c:formatCode>General</c:formatCode>
-                <c:ptCount val="64"/>
+                <c:ptCount val="63"/>
+                <c:pt idx="0">
+                  <c:v>0.0</c:v>
+                </c:pt>
                 <c:pt idx="1">
-                  <c:v>624.9406123030374</c:v>
+                  <c:v>161.604031759856</c:v>
                 </c:pt>
                 <c:pt idx="2">
-                  <c:v>435.7758011246731</c:v>
+                  <c:v>1620.646458981996</c:v>
                 </c:pt>
                 <c:pt idx="3">
-                  <c:v>1996.041025287723</c:v>
+                  <c:v>2880.271379829866</c:v>
                 </c:pt>
                 <c:pt idx="4">
-                  <c:v>2343.262962043922</c:v>
+                  <c:v>1604.039882067186</c:v>
                 </c:pt>
                 <c:pt idx="5">
-                  <c:v>3968.349508976302</c:v>
+                  <c:v>5185.007741498866</c:v>
                 </c:pt>
                 <c:pt idx="6">
-                  <c:v>1084.585705684182</c:v>
+                  <c:v>3826.220992192926</c:v>
                 </c:pt>
                 <c:pt idx="7">
-                  <c:v>1000.007019244215</c:v>
+                  <c:v>6096.734771037546</c:v>
                 </c:pt>
                 <c:pt idx="8">
-                  <c:v>402.8050502549819</c:v>
+                  <c:v>9189.417844147591</c:v>
                 </c:pt>
                 <c:pt idx="9">
-                  <c:v>-1734.613651464858</c:v>
+                  <c:v>7927.183516549126</c:v>
                 </c:pt>
                 <c:pt idx="10">
-                  <c:v>-2876.790501003898</c:v>
+                  <c:v>6635.036235380996</c:v>
                 </c:pt>
                 <c:pt idx="11">
-                  <c:v>-1972.846971833012</c:v>
+                  <c:v>10804.30007318146</c:v>
                 </c:pt>
                 <c:pt idx="12">
-                  <c:v>-3954.576957416842</c:v>
+                  <c:v>9583.348633779415</c:v>
                 </c:pt>
                 <c:pt idx="13">
-                  <c:v>3308.762005927809</c:v>
+                  <c:v>10163.08405597306</c:v>
                 </c:pt>
                 <c:pt idx="14">
-                  <c:v>1290.115676276668</c:v>
+                  <c:v>9873.41143605103</c:v>
                 </c:pt>
                 <c:pt idx="15">
-                  <c:v>1766.16621101777</c:v>
+                  <c:v>8187.434300252879</c:v>
                 </c:pt>
                 <c:pt idx="16">
-                  <c:v>-555.1310301228404</c:v>
+                  <c:v>11143.2253820089</c:v>
                 </c:pt>
                 <c:pt idx="17">
-                  <c:v>-3152.37154477821</c:v>
+                  <c:v>7095.15753970278</c:v>
                 </c:pt>
                 <c:pt idx="18">
-                  <c:v>-5266.67004418223</c:v>
+                  <c:v>6109.244087072947</c:v>
                 </c:pt>
                 <c:pt idx="19">
-                  <c:v>-4241.81458372798</c:v>
+                  <c:v>9908.587213314267</c:v>
                 </c:pt>
                 <c:pt idx="20">
-                  <c:v>-4815.85131138374</c:v>
+                  <c:v>9456.098275534575</c:v>
                 </c:pt>
                 <c:pt idx="21">
-                  <c:v>-6277.572017820929</c:v>
+                  <c:v>8495.105993395169</c:v>
                 </c:pt>
                 <c:pt idx="22">
-                  <c:v>-11879.43314586136</c:v>
+                  <c:v>7988.255932803702</c:v>
                 </c:pt>
                 <c:pt idx="23">
-                  <c:v>-11349.13653449771</c:v>
+                  <c:v>7924.085543092964</c:v>
                 </c:pt>
                 <c:pt idx="24">
-                  <c:v>-6028.38332271333</c:v>
+                  <c:v>13149.38519145181</c:v>
                 </c:pt>
                 <c:pt idx="25">
-                  <c:v>-3666.005889876019</c:v>
+                  <c:v>13442.05693970197</c:v>
                 </c:pt>
                 <c:pt idx="26">
-                  <c:v>-6845.154448002678</c:v>
+                  <c:v>14154.51489062702</c:v>
                 </c:pt>
                 <c:pt idx="27">
-                  <c:v>-3096.684780902269</c:v>
+                  <c:v>13728.02032115316</c:v>
                 </c:pt>
                 <c:pt idx="28">
-                  <c:v>-1098.924694852369</c:v>
+                  <c:v>20988.59372888019</c:v>
                 </c:pt>
                 <c:pt idx="29">
-                  <c:v>-822.3544751495107</c:v>
+                  <c:v>19870.45773052917</c:v>
                 </c:pt>
                 <c:pt idx="30">
-                  <c:v>-800.7944875904038</c:v>
+                  <c:v>19023.8246555502</c:v>
                 </c:pt>
                 <c:pt idx="31">
-                  <c:v>2315.262496272616</c:v>
+                  <c:v>18511.36838880243</c:v>
                 </c:pt>
                 <c:pt idx="32">
-                  <c:v>-518.6147128857729</c:v>
+                  <c:v>23018.58442920933</c:v>
                 </c:pt>
                 <c:pt idx="33">
-                  <c:v>-522.6492892234278</c:v>
+                  <c:v>24474.31158253879</c:v>
                 </c:pt>
                 <c:pt idx="34">
-                  <c:v>2314.855027314852</c:v>
+                  <c:v>28753.30207851083</c:v>
                 </c:pt>
                 <c:pt idx="35">
-                  <c:v>3070.84595452095</c:v>
+                  <c:v>33062.48095768761</c:v>
                 </c:pt>
                 <c:pt idx="36">
-                  <c:v>3227.02727553522</c:v>
+                  <c:v>34511.5536544185</c:v>
                 </c:pt>
                 <c:pt idx="37">
-                  <c:v>2944.418717792106</c:v>
+                  <c:v>36218.14435727671</c:v>
                 </c:pt>
                 <c:pt idx="38">
-                  <c:v>1550.968630091966</c:v>
+                  <c:v>38050.6112677487</c:v>
                 </c:pt>
                 <c:pt idx="39">
-                  <c:v>1364.801184475854</c:v>
+                  <c:v>38440.46925956338</c:v>
                 </c:pt>
                 <c:pt idx="40">
-                  <c:v>4562.134054254504</c:v>
+                  <c:v>43647.76768307819</c:v>
                 </c:pt>
                 <c:pt idx="41">
-                  <c:v>18072.62601470931</c:v>
+                  <c:v>43640.55198621767</c:v>
                 </c:pt>
                 <c:pt idx="42">
-                  <c:v>19078.77807572495</c:v>
+                  <c:v>53625.67775199401</c:v>
                 </c:pt>
                 <c:pt idx="43">
-                  <c:v>17794.11418212933</c:v>
+                  <c:v>59811.39481057777</c:v>
                 </c:pt>
                 <c:pt idx="44">
-                  <c:v>18713.32500131136</c:v>
+                  <c:v>66095.43279406034</c:v>
                 </c:pt>
                 <c:pt idx="45">
-                  <c:v>21092.6364241289</c:v>
+                  <c:v>75127.88068815413</c:v>
                 </c:pt>
                 <c:pt idx="46">
-                  <c:v>28990.84532364266</c:v>
+                  <c:v>77693.29509129479</c:v>
                 </c:pt>
                 <c:pt idx="47">
-                  <c:v>27844.7513042918</c:v>
+                  <c:v>73051.7558649481</c:v>
                 </c:pt>
                 <c:pt idx="48">
-                  <c:v>27542.03423732971</c:v>
+                  <c:v>71993.78689586266</c:v>
                 </c:pt>
                 <c:pt idx="49">
-                  <c:v>25881.74349217458</c:v>
+                  <c:v>73699.15022770495</c:v>
                 </c:pt>
                 <c:pt idx="50">
-                  <c:v>19688.42951591082</c:v>
+                  <c:v>77099.13817036538</c:v>
                 </c:pt>
                 <c:pt idx="51">
-                  <c:v>17061.01318996688</c:v>
+                  <c:v>78390.8417566574</c:v>
                 </c:pt>
                 <c:pt idx="52">
-                  <c:v>22052.47893147291</c:v>
+                  <c:v>85781.44879423143</c:v>
                 </c:pt>
                 <c:pt idx="53">
-                  <c:v>18092.08085291745</c:v>
+                  <c:v>91586.20892577223</c:v>
                 </c:pt>
                 <c:pt idx="54">
-                  <c:v>19835.0057656737</c:v>
+                  <c:v>93433.7744585458</c:v>
                 </c:pt>
                 <c:pt idx="55">
-                  <c:v>19111.65473499346</c:v>
+                  <c:v>86383.60856711619</c:v>
                 </c:pt>
                 <c:pt idx="56">
-                  <c:v>19321.25105023034</c:v>
+                  <c:v>87763.5485189882</c:v>
                 </c:pt>
                 <c:pt idx="57">
-                  <c:v>18157.02313369118</c:v>
+                  <c:v>83939.53869916617</c:v>
                 </c:pt>
                 <c:pt idx="58">
-                  <c:v>25631.49368286218</c:v>
+                  <c:v>89036.95077162837</c:v>
                 </c:pt>
                 <c:pt idx="59">
-                  <c:v>23550.09185793821</c:v>
+                  <c:v>94612.9441359364</c:v>
                 </c:pt>
                 <c:pt idx="60">
-                  <c:v>21928.68671929383</c:v>
+                  <c:v>95530.79373906838</c:v>
                 </c:pt>
                 <c:pt idx="61">
-                  <c:v>26394.31252750805</c:v>
+                  <c:v>107801.181399465</c:v>
                 </c:pt>
                 <c:pt idx="62">
-                  <c:v>26196.22949334171</c:v>
+                  <c:v>102726.6192096442</c:v>
                 </c:pt>
               </c:numCache>
             </c:numRef>
@@ -14643,15 +14703,15 @@
           <c:smooth val="0"/>
         </c:ser>
         <c:ser>
-          <c:idx val="3"/>
-          <c:order val="3"/>
+          <c:idx val="2"/>
+          <c:order val="2"/>
           <c:tx>
             <c:strRef>
-              <c:f>Data!$O$1</c:f>
+              <c:f>Data!$V$1</c:f>
               <c:strCache>
                 <c:ptCount val="1"/>
                 <c:pt idx="0">
-                  <c:v>RE</c:v>
+                  <c:v>Theta</c:v>
                 </c:pt>
               </c:strCache>
             </c:strRef>
@@ -14659,7 +14719,7 @@
           <c:spPr>
             <a:ln w="28575" cap="rnd">
               <a:solidFill>
-                <a:srgbClr val="FFC000"/>
+                <a:srgbClr val="00B050"/>
               </a:solidFill>
               <a:round/>
             </a:ln>
@@ -14670,10 +14730,10 @@
           </c:marker>
           <c:cat>
             <c:numRef>
-              <c:f>Data!$A$2:$A$65</c:f>
+              <c:f>Data!$A$2:$A$64</c:f>
               <c:numCache>
                 <c:formatCode>m/d/yy</c:formatCode>
-                <c:ptCount val="64"/>
+                <c:ptCount val="63"/>
                 <c:pt idx="0">
                   <c:v>41729.0</c:v>
                 </c:pt>
@@ -14868,195 +14928,198 @@
           </c:cat>
           <c:val>
             <c:numRef>
-              <c:f>Data!$O$2:$O$65</c:f>
+              <c:f>Data!$V$2:$V$64</c:f>
               <c:numCache>
                 <c:formatCode>General</c:formatCode>
-                <c:ptCount val="64"/>
+                <c:ptCount val="63"/>
+                <c:pt idx="0">
+                  <c:v>0.0</c:v>
+                </c:pt>
                 <c:pt idx="1">
-                  <c:v>786.669185663107</c:v>
+                  <c:v>690.055029956577</c:v>
                 </c:pt>
                 <c:pt idx="2">
-                  <c:v>1366.990588522173</c:v>
+                  <c:v>1392.514352708761</c:v>
                 </c:pt>
                 <c:pt idx="3">
-                  <c:v>1558.42811838792</c:v>
+                  <c:v>2064.794896678732</c:v>
                 </c:pt>
                 <c:pt idx="4">
-                  <c:v>1610.046902757005</c:v>
+                  <c:v>2730.739813959147</c:v>
                 </c:pt>
                 <c:pt idx="5">
-                  <c:v>2344.599031983398</c:v>
+                  <c:v>3489.368918611897</c:v>
                 </c:pt>
                 <c:pt idx="6">
-                  <c:v>858.0210176420784</c:v>
+                  <c:v>4250.940966064067</c:v>
                 </c:pt>
                 <c:pt idx="7">
-                  <c:v>3530.347422894258</c:v>
+                  <c:v>5136.235294561483</c:v>
                 </c:pt>
                 <c:pt idx="8">
-                  <c:v>4217.10808474772</c:v>
+                  <c:v>6013.257270566895</c:v>
                 </c:pt>
                 <c:pt idx="9">
-                  <c:v>4651.555522930618</c:v>
+                  <c:v>6790.430906691417</c:v>
                 </c:pt>
                 <c:pt idx="10">
-                  <c:v>6502.462255182588</c:v>
+                  <c:v>7665.857196437603</c:v>
                 </c:pt>
                 <c:pt idx="11">
-                  <c:v>5514.467161543565</c:v>
+                  <c:v>8585.807785733223</c:v>
                 </c:pt>
                 <c:pt idx="12">
-                  <c:v>6002.39133654254</c:v>
+                  <c:v>9576.740873537004</c:v>
                 </c:pt>
                 <c:pt idx="13">
-                  <c:v>4276.51392458992</c:v>
+                  <c:v>10803.36200782251</c:v>
                 </c:pt>
                 <c:pt idx="14">
-                  <c:v>4212.80991339688</c:v>
+                  <c:v>11814.88758457184</c:v>
                 </c:pt>
                 <c:pt idx="15">
-                  <c:v>2758.38864286636</c:v>
+                  <c:v>13029.39558547787</c:v>
                 </c:pt>
                 <c:pt idx="16">
-                  <c:v>4552.059888994007</c:v>
+                  <c:v>14244.81084918839</c:v>
                 </c:pt>
                 <c:pt idx="17">
-                  <c:v>2667.282181764701</c:v>
+                  <c:v>15229.61663032168</c:v>
                 </c:pt>
                 <c:pt idx="18">
-                  <c:v>3592.544642112374</c:v>
+                  <c:v>16230.50410992778</c:v>
                 </c:pt>
                 <c:pt idx="19">
-                  <c:v>5494.345191198984</c:v>
+                  <c:v>17389.39466409832</c:v>
                 </c:pt>
                 <c:pt idx="20">
-                  <c:v>5370.024928999752</c:v>
+                  <c:v>18456.16491528372</c:v>
                 </c:pt>
                 <c:pt idx="21">
-                  <c:v>6089.134573854862</c:v>
+                  <c:v>19507.60697735423</c:v>
                 </c:pt>
                 <c:pt idx="22">
-                  <c:v>4795.899563740242</c:v>
+                  <c:v>20709.91246105457</c:v>
                 </c:pt>
                 <c:pt idx="23">
-                  <c:v>4504.94374963572</c:v>
+                  <c:v>21765.31627038738</c:v>
                 </c:pt>
                 <c:pt idx="24">
-                  <c:v>7815.96793106348</c:v>
+                  <c:v>22737.54021583122</c:v>
                 </c:pt>
                 <c:pt idx="25">
-                  <c:v>6924.017495735457</c:v>
+                  <c:v>23961.09011850184</c:v>
                 </c:pt>
                 <c:pt idx="26">
-                  <c:v>7673.062902085182</c:v>
+                  <c:v>25050.5349995846</c:v>
                 </c:pt>
                 <c:pt idx="27">
-                  <c:v>9980.360793843955</c:v>
+                  <c:v>26654.01133530944</c:v>
                 </c:pt>
                 <c:pt idx="28">
-                  <c:v>11406.92449415572</c:v>
+                  <c:v>28144.95788500756</c:v>
                 </c:pt>
                 <c:pt idx="29">
-                  <c:v>9995.129430661113</c:v>
+                  <c:v>29272.76427964438</c:v>
                 </c:pt>
                 <c:pt idx="30">
-                  <c:v>9307.272295563855</c:v>
+                  <c:v>30661.96059657763</c:v>
                 </c:pt>
                 <c:pt idx="31">
-                  <c:v>7046.100822340606</c:v>
+                  <c:v>32264.68226893553</c:v>
                 </c:pt>
                 <c:pt idx="32">
-                  <c:v>6240.484317410438</c:v>
+                  <c:v>33554.00811651522</c:v>
                 </c:pt>
                 <c:pt idx="33">
-                  <c:v>8135.36943498988</c:v>
+                  <c:v>34725.9760579426</c:v>
                 </c:pt>
                 <c:pt idx="34">
-                  <c:v>7974.340413350428</c:v>
+                  <c:v>36077.35708215255</c:v>
                 </c:pt>
                 <c:pt idx="35">
-                  <c:v>9644.516021554075</c:v>
+                  <c:v>37435.23280359502</c:v>
                 </c:pt>
                 <c:pt idx="36">
-                  <c:v>8646.718023830308</c:v>
+                  <c:v>38743.72780799481</c:v>
                 </c:pt>
                 <c:pt idx="37">
-                  <c:v>8685.181779127484</c:v>
+                  <c:v>39838.44563899814</c:v>
                 </c:pt>
                 <c:pt idx="38">
-                  <c:v>8627.10911283576</c:v>
+                  <c:v>41102.0197558042</c:v>
                 </c:pt>
                 <c:pt idx="39">
-                  <c:v>9675.49410010224</c:v>
+                  <c:v>42358.37696484579</c:v>
                 </c:pt>
                 <c:pt idx="40">
-                  <c:v>10167.15659579782</c:v>
+                  <c:v>43703.70219694971</c:v>
                 </c:pt>
                 <c:pt idx="41">
-                  <c:v>10131.5445101164</c:v>
+                  <c:v>44982.14918189157</c:v>
                 </c:pt>
                 <c:pt idx="42">
-                  <c:v>9913.28776060948</c:v>
+                  <c:v>46833.45974326025</c:v>
                 </c:pt>
                 <c:pt idx="43">
-                  <c:v>9513.930011651315</c:v>
+                  <c:v>48466.39732358942</c:v>
                 </c:pt>
                 <c:pt idx="44">
-                  <c:v>11216.23520457535</c:v>
+                  <c:v>50275.3031061326</c:v>
                 </c:pt>
                 <c:pt idx="45">
-                  <c:v>11153.9411174363</c:v>
+                  <c:v>52231.84663563375</c:v>
                 </c:pt>
                 <c:pt idx="46">
-                  <c:v>8755.500119579427</c:v>
+                  <c:v>53713.93341484125</c:v>
                 </c:pt>
                 <c:pt idx="47">
-                  <c:v>4193.031907493052</c:v>
+                  <c:v>55291.397070668</c:v>
                 </c:pt>
                 <c:pt idx="48">
-                  <c:v>6687.777925487352</c:v>
+                  <c:v>56659.76153590618</c:v>
                 </c:pt>
                 <c:pt idx="49">
-                  <c:v>7205.521320070465</c:v>
+                  <c:v>58309.58294244985</c:v>
                 </c:pt>
                 <c:pt idx="50">
-                  <c:v>9340.792833070405</c:v>
+                  <c:v>59837.08531782275</c:v>
                 </c:pt>
                 <c:pt idx="51">
-                  <c:v>12185.79618102467</c:v>
+                  <c:v>61592.19774486648</c:v>
                 </c:pt>
                 <c:pt idx="52">
-                  <c:v>12646.97281571214</c:v>
+                  <c:v>63037.50364124728</c:v>
                 </c:pt>
                 <c:pt idx="53">
-                  <c:v>14488.93447369153</c:v>
+                  <c:v>64721.56878893899</c:v>
                 </c:pt>
                 <c:pt idx="54">
-                  <c:v>12589.05601271119</c:v>
+                  <c:v>66124.45061331127</c:v>
                 </c:pt>
                 <c:pt idx="55">
-                  <c:v>11054.1043517197</c:v>
+                  <c:v>67752.21401311737</c:v>
                 </c:pt>
                 <c:pt idx="56">
-                  <c:v>14586.03700713844</c:v>
+                  <c:v>69523.49398185191</c:v>
                 </c:pt>
                 <c:pt idx="57">
-                  <c:v>8910.948816335177</c:v>
+                  <c:v>71464.68293256937</c:v>
                 </c:pt>
                 <c:pt idx="58">
-                  <c:v>16789.28410558062</c:v>
+                  <c:v>73294.31875328565</c:v>
                 </c:pt>
                 <c:pt idx="59">
-                  <c:v>17550.46444394467</c:v>
+                  <c:v>75117.32835748273</c:v>
                 </c:pt>
                 <c:pt idx="60">
-                  <c:v>20304.5362484037</c:v>
+                  <c:v>76880.29928965481</c:v>
                 </c:pt>
                 <c:pt idx="61">
-                  <c:v>20182.24591154404</c:v>
+                  <c:v>79200.11473686213</c:v>
                 </c:pt>
                 <c:pt idx="62">
-                  <c:v>20360.41517699374</c:v>
+                  <c:v>81123.41147441103</c:v>
                 </c:pt>
               </c:numCache>
             </c:numRef>
@@ -15072,18 +15135,18 @@
           <c:showBubbleSize val="0"/>
         </c:dLbls>
         <c:smooth val="0"/>
-        <c:axId val="2030087760"/>
-        <c:axId val="-1897989296"/>
+        <c:axId val="2072609152"/>
+        <c:axId val="2072611472"/>
       </c:lineChart>
       <c:dateAx>
-        <c:axId val="2030087760"/>
+        <c:axId val="2072609152"/>
         <c:scaling>
           <c:orientation val="minMax"/>
         </c:scaling>
         <c:delete val="0"/>
         <c:axPos val="b"/>
         <c:numFmt formatCode="m/d/yy" sourceLinked="1"/>
-        <c:majorTickMark val="none"/>
+        <c:majorTickMark val="out"/>
         <c:minorTickMark val="none"/>
         <c:tickLblPos val="nextTo"/>
         <c:spPr>
@@ -15119,16 +15182,18 @@
             <a:endParaRPr lang="en-US"/>
           </a:p>
         </c:txPr>
-        <c:crossAx val="-1897989296"/>
+        <c:crossAx val="2072611472"/>
         <c:crossesAt val="-20000.0"/>
         <c:auto val="1"/>
         <c:lblOffset val="100"/>
         <c:baseTimeUnit val="months"/>
       </c:dateAx>
       <c:valAx>
-        <c:axId val="-1897989296"/>
+        <c:axId val="2072611472"/>
         <c:scaling>
           <c:orientation val="minMax"/>
+          <c:max val="120000.0"/>
+          <c:min val="-20000.0"/>
         </c:scaling>
         <c:delete val="0"/>
         <c:axPos val="l"/>
@@ -15146,7 +15211,7 @@
             <a:effectLst/>
           </c:spPr>
         </c:majorGridlines>
-        <c:numFmt formatCode="#,##0" sourceLinked="0"/>
+        <c:numFmt formatCode="&quot;$&quot;#,##0" sourceLinked="0"/>
         <c:majorTickMark val="none"/>
         <c:minorTickMark val="none"/>
         <c:tickLblPos val="nextTo"/>
@@ -15177,9 +15242,10 @@
             <a:endParaRPr lang="en-US"/>
           </a:p>
         </c:txPr>
-        <c:crossAx val="2030087760"/>
+        <c:crossAx val="2072609152"/>
         <c:crosses val="autoZero"/>
         <c:crossBetween val="between"/>
+        <c:majorUnit val="20000.0"/>
       </c:valAx>
       <c:spPr>
         <a:noFill/>
@@ -15195,10 +15261,10 @@
         <c:manualLayout>
           <c:xMode val="edge"/>
           <c:yMode val="edge"/>
-          <c:x val="0.305241267918433"/>
-          <c:y val="0.89382904053246"/>
-          <c:w val="0.398064304461942"/>
-          <c:h val="0.0884278792688174"/>
+          <c:x val="0.231696614846221"/>
+          <c:y val="0.940277991248675"/>
+          <c:w val="0.549427283128071"/>
+          <c:h val="0.0597219367512616"/>
         </c:manualLayout>
       </c:layout>
       <c:overlay val="0"/>
@@ -15230,6 +15296,312 @@
         </a:p>
       </c:txPr>
     </c:legend>
+    <c:plotVisOnly val="1"/>
+    <c:dispBlanksAs val="gap"/>
+    <c:showDLblsOverMax val="0"/>
+  </c:chart>
+  <c:spPr>
+    <a:solidFill>
+      <a:schemeClr val="bg1"/>
+    </a:solidFill>
+    <a:ln w="9525" cap="flat" cmpd="sng" algn="ctr">
+      <a:noFill/>
+      <a:round/>
+    </a:ln>
+    <a:effectLst/>
+  </c:spPr>
+  <c:txPr>
+    <a:bodyPr/>
+    <a:lstStyle/>
+    <a:p>
+      <a:pPr>
+        <a:defRPr/>
+      </a:pPr>
+      <a:endParaRPr lang="en-US"/>
+    </a:p>
+  </c:txPr>
+  <c:externalData r:id="rId3">
+    <c:autoUpdate val="0"/>
+  </c:externalData>
+</c:chartSpace>
+</file>
+
+<file path=word/charts/chart6.xml><?xml version="1.0" encoding="utf-8"?>
+<c:chartSpace xmlns:c="http://schemas.openxmlformats.org/drawingml/2006/chart" xmlns:a="http://schemas.openxmlformats.org/drawingml/2006/main" xmlns:r="http://schemas.openxmlformats.org/officeDocument/2006/relationships">
+  <c:date1904 val="0"/>
+  <c:lang val="en-US"/>
+  <c:roundedCorners val="0"/>
+  <mc:AlternateContent xmlns:mc="http://schemas.openxmlformats.org/markup-compatibility/2006">
+    <mc:Choice xmlns:c14="http://schemas.microsoft.com/office/drawing/2007/8/2/chart" Requires="c14">
+      <c14:style val="102"/>
+    </mc:Choice>
+    <mc:Fallback>
+      <c:style val="2"/>
+    </mc:Fallback>
+  </mc:AlternateContent>
+  <c:chart>
+    <c:title>
+      <c:tx>
+        <c:rich>
+          <a:bodyPr rot="0" spcFirstLastPara="1" vertOverflow="ellipsis" vert="horz" wrap="square" anchor="ctr" anchorCtr="1"/>
+          <a:lstStyle/>
+          <a:p>
+            <a:pPr>
+              <a:defRPr sz="1400" b="0" i="0" u="none" strike="noStrike" kern="1200" spc="0" baseline="0">
+                <a:solidFill>
+                  <a:schemeClr val="tx1">
+                    <a:lumMod val="65000"/>
+                    <a:lumOff val="35000"/>
+                  </a:schemeClr>
+                </a:solidFill>
+                <a:latin typeface="+mn-lt"/>
+                <a:ea typeface="+mn-ea"/>
+                <a:cs typeface="+mn-cs"/>
+              </a:defRPr>
+            </a:pPr>
+            <a:r>
+              <a:rPr lang="en-US"/>
+              <a:t>Total</a:t>
+            </a:r>
+            <a:r>
+              <a:rPr lang="en-US" baseline="0"/>
+              <a:t> PnL Attribution</a:t>
+            </a:r>
+            <a:endParaRPr lang="en-US"/>
+          </a:p>
+        </c:rich>
+      </c:tx>
+      <c:overlay val="0"/>
+      <c:spPr>
+        <a:noFill/>
+        <a:ln>
+          <a:noFill/>
+        </a:ln>
+        <a:effectLst/>
+      </c:spPr>
+      <c:txPr>
+        <a:bodyPr rot="0" spcFirstLastPara="1" vertOverflow="ellipsis" vert="horz" wrap="square" anchor="ctr" anchorCtr="1"/>
+        <a:lstStyle/>
+        <a:p>
+          <a:pPr>
+            <a:defRPr sz="1400" b="0" i="0" u="none" strike="noStrike" kern="1200" spc="0" baseline="0">
+              <a:solidFill>
+                <a:schemeClr val="tx1">
+                  <a:lumMod val="65000"/>
+                  <a:lumOff val="35000"/>
+                </a:schemeClr>
+              </a:solidFill>
+              <a:latin typeface="+mn-lt"/>
+              <a:ea typeface="+mn-ea"/>
+              <a:cs typeface="+mn-cs"/>
+            </a:defRPr>
+          </a:pPr>
+          <a:endParaRPr lang="en-US"/>
+        </a:p>
+      </c:txPr>
+    </c:title>
+    <c:autoTitleDeleted val="0"/>
+    <c:plotArea>
+      <c:layout/>
+      <c:barChart>
+        <c:barDir val="col"/>
+        <c:grouping val="clustered"/>
+        <c:varyColors val="0"/>
+        <c:ser>
+          <c:idx val="0"/>
+          <c:order val="0"/>
+          <c:spPr>
+            <a:solidFill>
+              <a:schemeClr val="accent5">
+                <a:lumMod val="75000"/>
+              </a:schemeClr>
+            </a:solidFill>
+            <a:ln>
+              <a:noFill/>
+            </a:ln>
+            <a:effectLst/>
+          </c:spPr>
+          <c:invertIfNegative val="0"/>
+          <c:cat>
+            <c:strRef>
+              <c:f>Data!$A$69:$A$74</c:f>
+              <c:strCache>
+                <c:ptCount val="6"/>
+                <c:pt idx="0">
+                  <c:v>ETF Revenue</c:v>
+                </c:pt>
+                <c:pt idx="1">
+                  <c:v>Option Revenue</c:v>
+                </c:pt>
+                <c:pt idx="2">
+                  <c:v>ETF Fees</c:v>
+                </c:pt>
+                <c:pt idx="3">
+                  <c:v>Option Fees</c:v>
+                </c:pt>
+                <c:pt idx="4">
+                  <c:v>Option Bid/Ask Loss</c:v>
+                </c:pt>
+                <c:pt idx="5">
+                  <c:v>Robo Fees</c:v>
+                </c:pt>
+              </c:strCache>
+            </c:strRef>
+          </c:cat>
+          <c:val>
+            <c:numRef>
+              <c:f>Data!$B$69:$B$74</c:f>
+              <c:numCache>
+                <c:formatCode>General</c:formatCode>
+                <c:ptCount val="6"/>
+                <c:pt idx="0">
+                  <c:v>90250.1812100859</c:v>
+                </c:pt>
+                <c:pt idx="1">
+                  <c:v>274907.389125331</c:v>
+                </c:pt>
+                <c:pt idx="2">
+                  <c:v>-5128.925772710846</c:v>
+                </c:pt>
+                <c:pt idx="3">
+                  <c:v>-23714.30714798307</c:v>
+                </c:pt>
+                <c:pt idx="4">
+                  <c:v>-70802.75691781501</c:v>
+                </c:pt>
+                <c:pt idx="5">
+                  <c:v>-5770.40188595371</c:v>
+                </c:pt>
+              </c:numCache>
+            </c:numRef>
+          </c:val>
+        </c:ser>
+        <c:dLbls>
+          <c:showLegendKey val="0"/>
+          <c:showVal val="0"/>
+          <c:showCatName val="0"/>
+          <c:showSerName val="0"/>
+          <c:showPercent val="0"/>
+          <c:showBubbleSize val="0"/>
+        </c:dLbls>
+        <c:gapWidth val="49"/>
+        <c:axId val="2047009456"/>
+        <c:axId val="2051066960"/>
+      </c:barChart>
+      <c:catAx>
+        <c:axId val="2047009456"/>
+        <c:scaling>
+          <c:orientation val="minMax"/>
+        </c:scaling>
+        <c:delete val="0"/>
+        <c:axPos val="b"/>
+        <c:numFmt formatCode="General" sourceLinked="1"/>
+        <c:majorTickMark val="none"/>
+        <c:minorTickMark val="none"/>
+        <c:tickLblPos val="low"/>
+        <c:spPr>
+          <a:noFill/>
+          <a:ln w="9525" cap="flat" cmpd="sng" algn="ctr">
+            <a:solidFill>
+              <a:schemeClr val="tx1"/>
+            </a:solidFill>
+            <a:round/>
+          </a:ln>
+          <a:effectLst/>
+        </c:spPr>
+        <c:txPr>
+          <a:bodyPr rot="-60000000" spcFirstLastPara="1" vertOverflow="ellipsis" vert="horz" wrap="square" anchor="ctr" anchorCtr="1"/>
+          <a:lstStyle/>
+          <a:p>
+            <a:pPr>
+              <a:defRPr sz="1100" b="0" i="0" u="none" strike="noStrike" kern="1200" baseline="0">
+                <a:solidFill>
+                  <a:schemeClr val="tx1">
+                    <a:lumMod val="65000"/>
+                    <a:lumOff val="35000"/>
+                  </a:schemeClr>
+                </a:solidFill>
+                <a:latin typeface="Tahoma" charset="0"/>
+                <a:ea typeface="Tahoma" charset="0"/>
+                <a:cs typeface="Tahoma" charset="0"/>
+              </a:defRPr>
+            </a:pPr>
+            <a:endParaRPr lang="en-US"/>
+          </a:p>
+        </c:txPr>
+        <c:crossAx val="2051066960"/>
+        <c:crosses val="autoZero"/>
+        <c:auto val="1"/>
+        <c:lblAlgn val="ctr"/>
+        <c:lblOffset val="100"/>
+        <c:noMultiLvlLbl val="0"/>
+      </c:catAx>
+      <c:valAx>
+        <c:axId val="2051066960"/>
+        <c:scaling>
+          <c:orientation val="minMax"/>
+        </c:scaling>
+        <c:delete val="0"/>
+        <c:axPos val="l"/>
+        <c:majorGridlines>
+          <c:spPr>
+            <a:ln w="9525" cap="flat" cmpd="sng" algn="ctr">
+              <a:solidFill>
+                <a:schemeClr val="tx1">
+                  <a:lumMod val="15000"/>
+                  <a:lumOff val="85000"/>
+                </a:schemeClr>
+              </a:solidFill>
+              <a:round/>
+            </a:ln>
+            <a:effectLst/>
+          </c:spPr>
+        </c:majorGridlines>
+        <c:numFmt formatCode="&quot;$&quot;#,##0" sourceLinked="0"/>
+        <c:majorTickMark val="in"/>
+        <c:minorTickMark val="none"/>
+        <c:tickLblPos val="nextTo"/>
+        <c:spPr>
+          <a:noFill/>
+          <a:ln>
+            <a:solidFill>
+              <a:schemeClr val="tx1"/>
+            </a:solidFill>
+          </a:ln>
+          <a:effectLst/>
+        </c:spPr>
+        <c:txPr>
+          <a:bodyPr rot="-60000000" spcFirstLastPara="1" vertOverflow="ellipsis" vert="horz" wrap="square" anchor="ctr" anchorCtr="1"/>
+          <a:lstStyle/>
+          <a:p>
+            <a:pPr>
+              <a:defRPr sz="1100" b="0" i="0" u="none" strike="noStrike" kern="1200" baseline="0">
+                <a:solidFill>
+                  <a:schemeClr val="tx1">
+                    <a:lumMod val="65000"/>
+                    <a:lumOff val="35000"/>
+                  </a:schemeClr>
+                </a:solidFill>
+                <a:latin typeface="+mn-lt"/>
+                <a:ea typeface="+mn-ea"/>
+                <a:cs typeface="+mn-cs"/>
+              </a:defRPr>
+            </a:pPr>
+            <a:endParaRPr lang="en-US"/>
+          </a:p>
+        </c:txPr>
+        <c:crossAx val="2047009456"/>
+        <c:crosses val="autoZero"/>
+        <c:crossBetween val="between"/>
+      </c:valAx>
+      <c:spPr>
+        <a:noFill/>
+        <a:ln>
+          <a:noFill/>
+        </a:ln>
+        <a:effectLst/>
+      </c:spPr>
+    </c:plotArea>
     <c:plotVisOnly val="1"/>
     <c:dispBlanksAs val="gap"/>
     <c:showDLblsOverMax val="0"/>
@@ -15381,6 +15753,46 @@
 </file>
 
 <file path=word/charts/colors4.xml><?xml version="1.0" encoding="utf-8"?>
+<cs:colorStyle xmlns:cs="http://schemas.microsoft.com/office/drawing/2012/chartStyle" xmlns:a="http://schemas.openxmlformats.org/drawingml/2006/main" meth="cycle" id="10">
+  <a:schemeClr val="accent1"/>
+  <a:schemeClr val="accent2"/>
+  <a:schemeClr val="accent3"/>
+  <a:schemeClr val="accent4"/>
+  <a:schemeClr val="accent5"/>
+  <a:schemeClr val="accent6"/>
+  <cs:variation/>
+  <cs:variation>
+    <a:lumMod val="60000"/>
+  </cs:variation>
+  <cs:variation>
+    <a:lumMod val="80000"/>
+    <a:lumOff val="20000"/>
+  </cs:variation>
+  <cs:variation>
+    <a:lumMod val="80000"/>
+  </cs:variation>
+  <cs:variation>
+    <a:lumMod val="60000"/>
+    <a:lumOff val="40000"/>
+  </cs:variation>
+  <cs:variation>
+    <a:lumMod val="50000"/>
+  </cs:variation>
+  <cs:variation>
+    <a:lumMod val="70000"/>
+    <a:lumOff val="30000"/>
+  </cs:variation>
+  <cs:variation>
+    <a:lumMod val="70000"/>
+  </cs:variation>
+  <cs:variation>
+    <a:lumMod val="50000"/>
+    <a:lumOff val="50000"/>
+  </cs:variation>
+</cs:colorStyle>
+</file>
+
+<file path=word/charts/colors5.xml><?xml version="1.0" encoding="utf-8"?>
 <cs:colorStyle xmlns:cs="http://schemas.microsoft.com/office/drawing/2012/chartStyle" xmlns:a="http://schemas.openxmlformats.org/drawingml/2006/main" meth="cycle" id="10">
   <a:schemeClr val="accent1"/>
   <a:schemeClr val="accent2"/>
@@ -17504,6 +17916,511 @@
 </cs:chartStyle>
 </file>
 
+<file path=word/charts/style5.xml><?xml version="1.0" encoding="utf-8"?>
+<cs:chartStyle xmlns:cs="http://schemas.microsoft.com/office/drawing/2012/chartStyle" xmlns:a="http://schemas.openxmlformats.org/drawingml/2006/main" id="216">
+  <cs:axisTitle>
+    <cs:lnRef idx="0"/>
+    <cs:fillRef idx="0"/>
+    <cs:effectRef idx="0"/>
+    <cs:fontRef idx="minor">
+      <a:schemeClr val="tx1">
+        <a:lumMod val="65000"/>
+        <a:lumOff val="35000"/>
+      </a:schemeClr>
+    </cs:fontRef>
+    <cs:defRPr sz="1000" kern="1200"/>
+  </cs:axisTitle>
+  <cs:categoryAxis>
+    <cs:lnRef idx="0"/>
+    <cs:fillRef idx="0"/>
+    <cs:effectRef idx="0"/>
+    <cs:fontRef idx="minor">
+      <a:schemeClr val="tx1">
+        <a:lumMod val="65000"/>
+        <a:lumOff val="35000"/>
+      </a:schemeClr>
+    </cs:fontRef>
+    <cs:spPr>
+      <a:ln w="9525" cap="flat" cmpd="sng" algn="ctr">
+        <a:solidFill>
+          <a:schemeClr val="tx1">
+            <a:lumMod val="15000"/>
+            <a:lumOff val="85000"/>
+          </a:schemeClr>
+        </a:solidFill>
+        <a:round/>
+      </a:ln>
+    </cs:spPr>
+    <cs:defRPr sz="900" kern="1200"/>
+  </cs:categoryAxis>
+  <cs:chartArea mods="allowNoFillOverride allowNoLineOverride">
+    <cs:lnRef idx="0"/>
+    <cs:fillRef idx="0"/>
+    <cs:effectRef idx="0"/>
+    <cs:fontRef idx="minor">
+      <a:schemeClr val="tx1"/>
+    </cs:fontRef>
+    <cs:spPr>
+      <a:solidFill>
+        <a:schemeClr val="bg1"/>
+      </a:solidFill>
+      <a:ln w="9525" cap="flat" cmpd="sng" algn="ctr">
+        <a:solidFill>
+          <a:schemeClr val="tx1">
+            <a:lumMod val="15000"/>
+            <a:lumOff val="85000"/>
+          </a:schemeClr>
+        </a:solidFill>
+        <a:round/>
+      </a:ln>
+    </cs:spPr>
+    <cs:defRPr sz="1000" kern="1200"/>
+  </cs:chartArea>
+  <cs:dataLabel>
+    <cs:lnRef idx="0"/>
+    <cs:fillRef idx="0"/>
+    <cs:effectRef idx="0"/>
+    <cs:fontRef idx="minor">
+      <a:schemeClr val="tx1">
+        <a:lumMod val="75000"/>
+        <a:lumOff val="25000"/>
+      </a:schemeClr>
+    </cs:fontRef>
+    <cs:defRPr sz="900" kern="1200"/>
+  </cs:dataLabel>
+  <cs:dataLabelCallout>
+    <cs:lnRef idx="0"/>
+    <cs:fillRef idx="0"/>
+    <cs:effectRef idx="0"/>
+    <cs:fontRef idx="minor">
+      <a:schemeClr val="dk1">
+        <a:lumMod val="65000"/>
+        <a:lumOff val="35000"/>
+      </a:schemeClr>
+    </cs:fontRef>
+    <cs:spPr>
+      <a:solidFill>
+        <a:schemeClr val="lt1"/>
+      </a:solidFill>
+      <a:ln>
+        <a:solidFill>
+          <a:schemeClr val="dk1">
+            <a:lumMod val="25000"/>
+            <a:lumOff val="75000"/>
+          </a:schemeClr>
+        </a:solidFill>
+      </a:ln>
+    </cs:spPr>
+    <cs:defRPr sz="900" kern="1200"/>
+    <cs:bodyPr rot="0" spcFirstLastPara="1" vertOverflow="clip" horzOverflow="clip" vert="horz" wrap="square" lIns="36576" tIns="18288" rIns="36576" bIns="18288" anchor="ctr" anchorCtr="1">
+      <a:spAutoFit/>
+    </cs:bodyPr>
+  </cs:dataLabelCallout>
+  <cs:dataPoint>
+    <cs:lnRef idx="0"/>
+    <cs:fillRef idx="1">
+      <cs:styleClr val="auto"/>
+    </cs:fillRef>
+    <cs:effectRef idx="0"/>
+    <cs:fontRef idx="minor">
+      <a:schemeClr val="tx1"/>
+    </cs:fontRef>
+  </cs:dataPoint>
+  <cs:dataPoint3D>
+    <cs:lnRef idx="0"/>
+    <cs:fillRef idx="1">
+      <cs:styleClr val="auto"/>
+    </cs:fillRef>
+    <cs:effectRef idx="0"/>
+    <cs:fontRef idx="minor">
+      <a:schemeClr val="tx1"/>
+    </cs:fontRef>
+  </cs:dataPoint3D>
+  <cs:dataPointLine>
+    <cs:lnRef idx="0">
+      <cs:styleClr val="auto"/>
+    </cs:lnRef>
+    <cs:fillRef idx="1"/>
+    <cs:effectRef idx="0"/>
+    <cs:fontRef idx="minor">
+      <a:schemeClr val="tx1"/>
+    </cs:fontRef>
+    <cs:spPr>
+      <a:ln w="28575" cap="rnd">
+        <a:solidFill>
+          <a:schemeClr val="phClr"/>
+        </a:solidFill>
+        <a:round/>
+      </a:ln>
+    </cs:spPr>
+  </cs:dataPointLine>
+  <cs:dataPointMarker>
+    <cs:lnRef idx="0">
+      <cs:styleClr val="auto"/>
+    </cs:lnRef>
+    <cs:fillRef idx="1">
+      <cs:styleClr val="auto"/>
+    </cs:fillRef>
+    <cs:effectRef idx="0"/>
+    <cs:fontRef idx="minor">
+      <a:schemeClr val="tx1"/>
+    </cs:fontRef>
+    <cs:spPr>
+      <a:ln w="9525">
+        <a:solidFill>
+          <a:schemeClr val="phClr"/>
+        </a:solidFill>
+      </a:ln>
+    </cs:spPr>
+  </cs:dataPointMarker>
+  <cs:dataPointMarkerLayout symbol="circle" size="5"/>
+  <cs:dataPointWireframe>
+    <cs:lnRef idx="0">
+      <cs:styleClr val="auto"/>
+    </cs:lnRef>
+    <cs:fillRef idx="1"/>
+    <cs:effectRef idx="0"/>
+    <cs:fontRef idx="minor">
+      <a:schemeClr val="tx1"/>
+    </cs:fontRef>
+    <cs:spPr>
+      <a:ln w="9525" cap="rnd">
+        <a:solidFill>
+          <a:schemeClr val="phClr"/>
+        </a:solidFill>
+        <a:round/>
+      </a:ln>
+    </cs:spPr>
+  </cs:dataPointWireframe>
+  <cs:dataTable>
+    <cs:lnRef idx="0"/>
+    <cs:fillRef idx="0"/>
+    <cs:effectRef idx="0"/>
+    <cs:fontRef idx="minor">
+      <a:schemeClr val="tx1">
+        <a:lumMod val="65000"/>
+        <a:lumOff val="35000"/>
+      </a:schemeClr>
+    </cs:fontRef>
+    <cs:spPr>
+      <a:noFill/>
+      <a:ln w="9525" cap="flat" cmpd="sng" algn="ctr">
+        <a:solidFill>
+          <a:schemeClr val="tx1">
+            <a:lumMod val="15000"/>
+            <a:lumOff val="85000"/>
+          </a:schemeClr>
+        </a:solidFill>
+        <a:round/>
+      </a:ln>
+    </cs:spPr>
+    <cs:defRPr sz="900" kern="1200"/>
+  </cs:dataTable>
+  <cs:downBar>
+    <cs:lnRef idx="0"/>
+    <cs:fillRef idx="0"/>
+    <cs:effectRef idx="0"/>
+    <cs:fontRef idx="minor">
+      <a:schemeClr val="tx1"/>
+    </cs:fontRef>
+    <cs:spPr>
+      <a:solidFill>
+        <a:schemeClr val="dk1">
+          <a:lumMod val="75000"/>
+          <a:lumOff val="25000"/>
+        </a:schemeClr>
+      </a:solidFill>
+      <a:ln w="9525" cap="flat" cmpd="sng" algn="ctr">
+        <a:solidFill>
+          <a:schemeClr val="tx1">
+            <a:lumMod val="65000"/>
+            <a:lumOff val="35000"/>
+          </a:schemeClr>
+        </a:solidFill>
+        <a:round/>
+      </a:ln>
+    </cs:spPr>
+  </cs:downBar>
+  <cs:dropLine>
+    <cs:lnRef idx="0"/>
+    <cs:fillRef idx="0"/>
+    <cs:effectRef idx="0"/>
+    <cs:fontRef idx="minor">
+      <a:schemeClr val="tx1"/>
+    </cs:fontRef>
+    <cs:spPr>
+      <a:ln w="9525" cap="flat" cmpd="sng" algn="ctr">
+        <a:solidFill>
+          <a:schemeClr val="tx1">
+            <a:lumMod val="35000"/>
+            <a:lumOff val="65000"/>
+          </a:schemeClr>
+        </a:solidFill>
+        <a:round/>
+      </a:ln>
+    </cs:spPr>
+  </cs:dropLine>
+  <cs:errorBar>
+    <cs:lnRef idx="0"/>
+    <cs:fillRef idx="0"/>
+    <cs:effectRef idx="0"/>
+    <cs:fontRef idx="minor">
+      <a:schemeClr val="tx1"/>
+    </cs:fontRef>
+    <cs:spPr>
+      <a:ln w="9525" cap="flat" cmpd="sng" algn="ctr">
+        <a:solidFill>
+          <a:schemeClr val="tx1">
+            <a:lumMod val="65000"/>
+            <a:lumOff val="35000"/>
+          </a:schemeClr>
+        </a:solidFill>
+        <a:round/>
+      </a:ln>
+    </cs:spPr>
+  </cs:errorBar>
+  <cs:floor>
+    <cs:lnRef idx="0"/>
+    <cs:fillRef idx="0"/>
+    <cs:effectRef idx="0"/>
+    <cs:fontRef idx="minor">
+      <a:schemeClr val="tx1"/>
+    </cs:fontRef>
+    <cs:spPr>
+      <a:noFill/>
+      <a:ln>
+        <a:noFill/>
+      </a:ln>
+    </cs:spPr>
+  </cs:floor>
+  <cs:gridlineMajor>
+    <cs:lnRef idx="0"/>
+    <cs:fillRef idx="0"/>
+    <cs:effectRef idx="0"/>
+    <cs:fontRef idx="minor">
+      <a:schemeClr val="tx1"/>
+    </cs:fontRef>
+    <cs:spPr>
+      <a:ln w="9525" cap="flat" cmpd="sng" algn="ctr">
+        <a:solidFill>
+          <a:schemeClr val="tx1">
+            <a:lumMod val="15000"/>
+            <a:lumOff val="85000"/>
+          </a:schemeClr>
+        </a:solidFill>
+        <a:round/>
+      </a:ln>
+    </cs:spPr>
+  </cs:gridlineMajor>
+  <cs:gridlineMinor>
+    <cs:lnRef idx="0"/>
+    <cs:fillRef idx="0"/>
+    <cs:effectRef idx="0"/>
+    <cs:fontRef idx="minor">
+      <a:schemeClr val="tx1"/>
+    </cs:fontRef>
+    <cs:spPr>
+      <a:ln w="9525" cap="flat" cmpd="sng" algn="ctr">
+        <a:solidFill>
+          <a:schemeClr val="tx1">
+            <a:lumMod val="5000"/>
+            <a:lumOff val="95000"/>
+          </a:schemeClr>
+        </a:solidFill>
+        <a:round/>
+      </a:ln>
+    </cs:spPr>
+  </cs:gridlineMinor>
+  <cs:hiLoLine>
+    <cs:lnRef idx="0"/>
+    <cs:fillRef idx="0"/>
+    <cs:effectRef idx="0"/>
+    <cs:fontRef idx="minor">
+      <a:schemeClr val="tx1"/>
+    </cs:fontRef>
+    <cs:spPr>
+      <a:ln w="9525" cap="flat" cmpd="sng" algn="ctr">
+        <a:solidFill>
+          <a:schemeClr val="tx1">
+            <a:lumMod val="50000"/>
+            <a:lumOff val="50000"/>
+          </a:schemeClr>
+        </a:solidFill>
+        <a:round/>
+      </a:ln>
+    </cs:spPr>
+  </cs:hiLoLine>
+  <cs:leaderLine>
+    <cs:lnRef idx="0"/>
+    <cs:fillRef idx="0"/>
+    <cs:effectRef idx="0"/>
+    <cs:fontRef idx="minor">
+      <a:schemeClr val="tx1"/>
+    </cs:fontRef>
+    <cs:spPr>
+      <a:ln w="9525" cap="flat" cmpd="sng" algn="ctr">
+        <a:solidFill>
+          <a:schemeClr val="tx1">
+            <a:lumMod val="35000"/>
+            <a:lumOff val="65000"/>
+          </a:schemeClr>
+        </a:solidFill>
+        <a:round/>
+      </a:ln>
+    </cs:spPr>
+  </cs:leaderLine>
+  <cs:legend>
+    <cs:lnRef idx="0"/>
+    <cs:fillRef idx="0"/>
+    <cs:effectRef idx="0"/>
+    <cs:fontRef idx="minor">
+      <a:schemeClr val="tx1">
+        <a:lumMod val="65000"/>
+        <a:lumOff val="35000"/>
+      </a:schemeClr>
+    </cs:fontRef>
+    <cs:defRPr sz="900" kern="1200"/>
+  </cs:legend>
+  <cs:plotArea mods="allowNoFillOverride allowNoLineOverride">
+    <cs:lnRef idx="0"/>
+    <cs:fillRef idx="0"/>
+    <cs:effectRef idx="0"/>
+    <cs:fontRef idx="minor">
+      <a:schemeClr val="tx1"/>
+    </cs:fontRef>
+  </cs:plotArea>
+  <cs:plotArea3D mods="allowNoFillOverride allowNoLineOverride">
+    <cs:lnRef idx="0"/>
+    <cs:fillRef idx="0"/>
+    <cs:effectRef idx="0"/>
+    <cs:fontRef idx="minor">
+      <a:schemeClr val="tx1"/>
+    </cs:fontRef>
+  </cs:plotArea3D>
+  <cs:seriesAxis>
+    <cs:lnRef idx="0"/>
+    <cs:fillRef idx="0"/>
+    <cs:effectRef idx="0"/>
+    <cs:fontRef idx="minor">
+      <a:schemeClr val="tx1">
+        <a:lumMod val="65000"/>
+        <a:lumOff val="35000"/>
+      </a:schemeClr>
+    </cs:fontRef>
+    <cs:defRPr sz="900" kern="1200"/>
+  </cs:seriesAxis>
+  <cs:seriesLine>
+    <cs:lnRef idx="0"/>
+    <cs:fillRef idx="0"/>
+    <cs:effectRef idx="0"/>
+    <cs:fontRef idx="minor">
+      <a:schemeClr val="tx1"/>
+    </cs:fontRef>
+    <cs:spPr>
+      <a:ln w="9525" cap="flat" cmpd="sng" algn="ctr">
+        <a:solidFill>
+          <a:schemeClr val="tx1">
+            <a:lumMod val="35000"/>
+            <a:lumOff val="65000"/>
+          </a:schemeClr>
+        </a:solidFill>
+        <a:round/>
+      </a:ln>
+    </cs:spPr>
+  </cs:seriesLine>
+  <cs:title>
+    <cs:lnRef idx="0"/>
+    <cs:fillRef idx="0"/>
+    <cs:effectRef idx="0"/>
+    <cs:fontRef idx="minor">
+      <a:schemeClr val="tx1">
+        <a:lumMod val="65000"/>
+        <a:lumOff val="35000"/>
+      </a:schemeClr>
+    </cs:fontRef>
+    <cs:defRPr sz="1400" b="0" kern="1200" spc="0" baseline="0"/>
+  </cs:title>
+  <cs:trendline>
+    <cs:lnRef idx="0">
+      <cs:styleClr val="auto"/>
+    </cs:lnRef>
+    <cs:fillRef idx="0"/>
+    <cs:effectRef idx="0"/>
+    <cs:fontRef idx="minor">
+      <a:schemeClr val="tx1"/>
+    </cs:fontRef>
+    <cs:spPr>
+      <a:ln w="19050" cap="rnd">
+        <a:solidFill>
+          <a:schemeClr val="phClr"/>
+        </a:solidFill>
+        <a:prstDash val="sysDot"/>
+      </a:ln>
+    </cs:spPr>
+  </cs:trendline>
+  <cs:trendlineLabel>
+    <cs:lnRef idx="0"/>
+    <cs:fillRef idx="0"/>
+    <cs:effectRef idx="0"/>
+    <cs:fontRef idx="minor">
+      <a:schemeClr val="tx1">
+        <a:lumMod val="65000"/>
+        <a:lumOff val="35000"/>
+      </a:schemeClr>
+    </cs:fontRef>
+    <cs:defRPr sz="900" kern="1200"/>
+  </cs:trendlineLabel>
+  <cs:upBar>
+    <cs:lnRef idx="0"/>
+    <cs:fillRef idx="0"/>
+    <cs:effectRef idx="0"/>
+    <cs:fontRef idx="minor">
+      <a:schemeClr val="tx1"/>
+    </cs:fontRef>
+    <cs:spPr>
+      <a:solidFill>
+        <a:schemeClr val="lt1"/>
+      </a:solidFill>
+      <a:ln w="9525" cap="flat" cmpd="sng" algn="ctr">
+        <a:solidFill>
+          <a:schemeClr val="tx1">
+            <a:lumMod val="65000"/>
+            <a:lumOff val="35000"/>
+          </a:schemeClr>
+        </a:solidFill>
+        <a:round/>
+      </a:ln>
+    </cs:spPr>
+  </cs:upBar>
+  <cs:valueAxis>
+    <cs:lnRef idx="0"/>
+    <cs:fillRef idx="0"/>
+    <cs:effectRef idx="0"/>
+    <cs:fontRef idx="minor">
+      <a:schemeClr val="tx1">
+        <a:lumMod val="65000"/>
+        <a:lumOff val="35000"/>
+      </a:schemeClr>
+    </cs:fontRef>
+    <cs:defRPr sz="900" kern="1200"/>
+  </cs:valueAxis>
+  <cs:wall>
+    <cs:lnRef idx="0"/>
+    <cs:fillRef idx="0"/>
+    <cs:effectRef idx="0"/>
+    <cs:fontRef idx="minor">
+      <a:schemeClr val="tx1"/>
+    </cs:fontRef>
+    <cs:spPr>
+      <a:noFill/>
+      <a:ln>
+        <a:noFill/>
+      </a:ln>
+    </cs:spPr>
+  </cs:wall>
+</cs:chartStyle>
+</file>
+
 <file path=word/theme/theme1.xml><?xml version="1.0" encoding="utf-8"?>
 <a:theme xmlns:a="http://schemas.openxmlformats.org/drawingml/2006/main" name="Office Theme">
   <a:themeElements>

</xml_diff>

<commit_message>
updated reports with total PnL charts
</commit_message>
<xml_diff>
--- a/QuarterlyReport_High.docx
+++ b/QuarterlyReport_High.docx
@@ -523,6 +523,8 @@
           <w:lang w:val="en-CA"/>
         </w:rPr>
       </w:pPr>
+      <w:bookmarkStart w:id="0" w:name="_GoBack"/>
+      <w:bookmarkEnd w:id="0"/>
     </w:p>
     <w:p>
       <w:pPr>
@@ -3820,7 +3822,7 @@
                                 <w:lang w:val="en-CA"/>
                               </w:rPr>
                             </w:pPr>
-                            <w:bookmarkStart w:id="0" w:name="OLE_LINK2"/>
+                            <w:bookmarkStart w:id="1" w:name="OLE_LINK2"/>
                             <w:r>
                               <w:rPr>
                                 <w:rFonts w:ascii="Tahoma" w:hAnsi="Tahoma" w:cs="Tahoma"/>
@@ -3858,7 +3860,7 @@
                               <w:t xml:space="preserve"> and include fees</w:t>
                             </w:r>
                           </w:p>
-                          <w:bookmarkEnd w:id="0"/>
+                          <w:bookmarkEnd w:id="1"/>
                           <w:p>
                             <w:pPr>
                               <w:jc w:val="center"/>
@@ -3900,7 +3902,7 @@
                           <w:lang w:val="en-CA"/>
                         </w:rPr>
                       </w:pPr>
-                      <w:bookmarkStart w:id="1" w:name="OLE_LINK2"/>
+                      <w:bookmarkStart w:id="2" w:name="OLE_LINK2"/>
                       <w:r>
                         <w:rPr>
                           <w:rFonts w:ascii="Tahoma" w:hAnsi="Tahoma" w:cs="Tahoma"/>
@@ -3938,7 +3940,7 @@
                         <w:t xml:space="preserve"> and include fees</w:t>
                       </w:r>
                     </w:p>
-                    <w:bookmarkEnd w:id="1"/>
+                    <w:bookmarkEnd w:id="2"/>
                     <w:p>
                       <w:pPr>
                         <w:jc w:val="center"/>
@@ -4194,7 +4196,7 @@
                 <w:lang w:val="en-CA"/>
               </w:rPr>
             </w:pPr>
-            <w:bookmarkStart w:id="2" w:name="OLE_LINK1"/>
+            <w:bookmarkStart w:id="3" w:name="OLE_LINK1"/>
             <w:r>
               <w:rPr>
                 <w:rFonts w:ascii="Tahoma" w:hAnsi="Tahoma" w:cs="Tahoma"/>
@@ -4371,7 +4373,7 @@
           </w:p>
         </w:tc>
       </w:tr>
-      <w:bookmarkEnd w:id="2"/>
+      <w:bookmarkEnd w:id="3"/>
     </w:tbl>
     <w:p>
       <w:pPr>
@@ -4618,7 +4620,7 @@
           <w:lang w:val="en-CA"/>
         </w:rPr>
       </w:pPr>
-      <w:bookmarkStart w:id="3" w:name="OLE_LINK5"/>
+      <w:bookmarkStart w:id="4" w:name="OLE_LINK5"/>
       <w:r>
         <w:rPr>
           <w:rFonts w:ascii="Tahoma" w:hAnsi="Tahoma" w:cs="Tahoma"/>
@@ -4630,7 +4632,7 @@
         <w:t>Investment Philosophy</w:t>
       </w:r>
     </w:p>
-    <w:bookmarkEnd w:id="3"/>
+    <w:bookmarkEnd w:id="4"/>
     <w:p>
       <w:pPr>
         <w:rPr>
@@ -9395,7 +9397,7 @@
         <mc:AlternateContent>
           <mc:Choice Requires="wps">
             <w:drawing>
-              <wp:anchor distT="0" distB="0" distL="114300" distR="114300" simplePos="0" relativeHeight="251672576" behindDoc="1" locked="0" layoutInCell="1" allowOverlap="1" wp14:anchorId="09BF011F" wp14:editId="55E19A43">
+              <wp:anchor distT="0" distB="0" distL="114300" distR="114300" simplePos="0" relativeHeight="251672576" behindDoc="1" locked="0" layoutInCell="1" allowOverlap="1" wp14:anchorId="09BF011F" wp14:editId="3303D051">
                 <wp:simplePos x="0" y="0"/>
                 <wp:positionH relativeFrom="margin">
                   <wp:posOffset>-12700</wp:posOffset>
@@ -9541,27 +9543,18 @@
           <w:lang w:val="en-CA"/>
         </w:rPr>
       </w:pPr>
-    </w:p>
-    <w:p>
-      <w:pPr>
-        <w:rPr>
-          <w:rFonts w:ascii="Tahoma" w:hAnsi="Tahoma" w:cs="Tahoma"/>
-          <w:u w:val="single"/>
-          <w:lang w:val="en-CA"/>
-        </w:rPr>
-      </w:pPr>
       <w:r>
         <w:rPr>
           <w:noProof/>
         </w:rPr>
         <w:drawing>
-          <wp:anchor distT="0" distB="0" distL="114300" distR="114300" simplePos="0" relativeHeight="251676672" behindDoc="1" locked="0" layoutInCell="1" allowOverlap="1" wp14:anchorId="0B96C883" wp14:editId="3DC1F4F6">
+          <wp:anchor distT="0" distB="0" distL="114300" distR="114300" simplePos="0" relativeHeight="251676672" behindDoc="1" locked="0" layoutInCell="1" allowOverlap="1" wp14:anchorId="0B96C883" wp14:editId="17BE22E0">
             <wp:simplePos x="0" y="0"/>
             <wp:positionH relativeFrom="margin">
               <wp:align>center</wp:align>
             </wp:positionH>
             <wp:positionV relativeFrom="paragraph">
-              <wp:posOffset>4139669</wp:posOffset>
+              <wp:posOffset>172013</wp:posOffset>
             </wp:positionV>
             <wp:extent cx="5943600" cy="3578860"/>
             <wp:effectExtent l="0" t="0" r="0" b="2540"/>
@@ -9571,46 +9564,6 @@
             <a:graphic xmlns:a="http://schemas.openxmlformats.org/drawingml/2006/main">
               <a:graphicData uri="http://schemas.openxmlformats.org/drawingml/2006/chart">
                 <c:chart xmlns:c="http://schemas.openxmlformats.org/drawingml/2006/chart" xmlns:r="http://schemas.openxmlformats.org/officeDocument/2006/relationships" r:id="rId14"/>
-              </a:graphicData>
-            </a:graphic>
-            <wp14:sizeRelH relativeFrom="page">
-              <wp14:pctWidth>0</wp14:pctWidth>
-            </wp14:sizeRelH>
-            <wp14:sizeRelV relativeFrom="page">
-              <wp14:pctHeight>0</wp14:pctHeight>
-            </wp14:sizeRelV>
-          </wp:anchor>
-        </w:drawing>
-      </w:r>
-      <w:r>
-        <w:rPr>
-          <w:rFonts w:ascii="Tahoma" w:hAnsi="Tahoma" w:cs="Tahoma"/>
-          <w:u w:val="single"/>
-          <w:lang w:val="en-CA"/>
-        </w:rPr>
-        <w:br w:type="page"/>
-      </w:r>
-      <w:r>
-        <w:rPr>
-          <w:noProof/>
-        </w:rPr>
-        <w:drawing>
-          <wp:anchor distT="0" distB="0" distL="114300" distR="114300" simplePos="0" relativeHeight="251678720" behindDoc="1" locked="0" layoutInCell="1" allowOverlap="1" wp14:anchorId="3F8F5EDF" wp14:editId="38566A3E">
-            <wp:simplePos x="0" y="0"/>
-            <wp:positionH relativeFrom="margin">
-              <wp:align>center</wp:align>
-            </wp:positionH>
-            <wp:positionV relativeFrom="paragraph">
-              <wp:posOffset>0</wp:posOffset>
-            </wp:positionV>
-            <wp:extent cx="5943600" cy="3790315"/>
-            <wp:effectExtent l="0" t="0" r="0" b="0"/>
-            <wp:wrapNone/>
-            <wp:docPr id="24" name="Chart 24"/>
-            <wp:cNvGraphicFramePr/>
-            <a:graphic xmlns:a="http://schemas.openxmlformats.org/drawingml/2006/main">
-              <a:graphicData uri="http://schemas.openxmlformats.org/drawingml/2006/chart">
-                <c:chart xmlns:c="http://schemas.openxmlformats.org/drawingml/2006/chart" xmlns:r="http://schemas.openxmlformats.org/officeDocument/2006/relationships" r:id="rId15"/>
               </a:graphicData>
             </a:graphic>
             <wp14:sizeRelH relativeFrom="page">
@@ -9635,24 +9588,23 @@
         <w:rPr>
           <w:noProof/>
         </w:rPr>
-        <w:lastRenderedPageBreak/>
         <w:drawing>
-          <wp:anchor distT="0" distB="0" distL="114300" distR="114300" simplePos="0" relativeHeight="251679744" behindDoc="1" locked="0" layoutInCell="1" allowOverlap="1" wp14:anchorId="06E46A7D" wp14:editId="01300948">
+          <wp:anchor distT="0" distB="0" distL="114300" distR="114300" simplePos="0" relativeHeight="251678720" behindDoc="1" locked="0" layoutInCell="1" allowOverlap="1" wp14:anchorId="3F8F5EDF" wp14:editId="34816A14">
             <wp:simplePos x="0" y="0"/>
             <wp:positionH relativeFrom="margin">
-              <wp:posOffset>241292</wp:posOffset>
+              <wp:align>center</wp:align>
             </wp:positionH>
             <wp:positionV relativeFrom="paragraph">
-              <wp:posOffset>-111760</wp:posOffset>
+              <wp:posOffset>3789431</wp:posOffset>
             </wp:positionV>
-            <wp:extent cx="5423535" cy="3746950"/>
-            <wp:effectExtent l="0" t="0" r="12065" b="0"/>
+            <wp:extent cx="5943600" cy="3790315"/>
+            <wp:effectExtent l="0" t="0" r="0" b="0"/>
             <wp:wrapNone/>
-            <wp:docPr id="17" name="Chart 17"/>
+            <wp:docPr id="24" name="Chart 24"/>
             <wp:cNvGraphicFramePr/>
             <a:graphic xmlns:a="http://schemas.openxmlformats.org/drawingml/2006/main">
               <a:graphicData uri="http://schemas.openxmlformats.org/drawingml/2006/chart">
-                <c:chart xmlns:c="http://schemas.openxmlformats.org/drawingml/2006/chart" xmlns:r="http://schemas.openxmlformats.org/officeDocument/2006/relationships" r:id="rId16"/>
+                <c:chart xmlns:c="http://schemas.openxmlformats.org/drawingml/2006/chart" xmlns:r="http://schemas.openxmlformats.org/officeDocument/2006/relationships" r:id="rId15"/>
               </a:graphicData>
             </a:graphic>
             <wp14:sizeRelH relativeFrom="page">
@@ -9663,6 +9615,164 @@
             </wp14:sizeRelV>
           </wp:anchor>
         </w:drawing>
+      </w:r>
+      <w:r>
+        <w:rPr>
+          <w:rFonts w:ascii="Tahoma" w:hAnsi="Tahoma" w:cs="Tahoma"/>
+          <w:u w:val="single"/>
+          <w:lang w:val="en-CA"/>
+        </w:rPr>
+        <w:br w:type="page"/>
+      </w:r>
+    </w:p>
+    <w:p>
+      <w:pPr>
+        <w:rPr>
+          <w:rFonts w:ascii="Tahoma" w:hAnsi="Tahoma" w:cs="Tahoma"/>
+          <w:u w:val="single"/>
+          <w:lang w:val="en-CA"/>
+        </w:rPr>
+      </w:pPr>
+      <w:r>
+        <w:rPr>
+          <w:rFonts w:ascii="Tahoma" w:hAnsi="Tahoma" w:cs="Tahoma"/>
+          <w:b/>
+          <w:noProof/>
+          <w:color w:val="4472C4" w:themeColor="accent1"/>
+          <w:sz w:val="32"/>
+          <w:u w:val="single"/>
+        </w:rPr>
+        <w:lastRenderedPageBreak/>
+        <mc:AlternateContent>
+          <mc:Choice Requires="wps">
+            <w:drawing>
+              <wp:anchor distT="0" distB="0" distL="114300" distR="114300" simplePos="0" relativeHeight="251681792" behindDoc="1" locked="0" layoutInCell="1" allowOverlap="1" wp14:anchorId="4462891C" wp14:editId="1C1CB28F">
+                <wp:simplePos x="0" y="0"/>
+                <wp:positionH relativeFrom="margin">
+                  <wp:align>center</wp:align>
+                </wp:positionH>
+                <wp:positionV relativeFrom="margin">
+                  <wp:posOffset>0</wp:posOffset>
+                </wp:positionV>
+                <wp:extent cx="5943600" cy="342900"/>
+                <wp:effectExtent l="0" t="0" r="25400" b="38100"/>
+                <wp:wrapNone/>
+                <wp:docPr id="18" name="Text Box 18"/>
+                <wp:cNvGraphicFramePr/>
+                <a:graphic xmlns:a="http://schemas.openxmlformats.org/drawingml/2006/main">
+                  <a:graphicData uri="http://schemas.microsoft.com/office/word/2010/wordprocessingShape">
+                    <wps:wsp>
+                      <wps:cNvSpPr txBox="1"/>
+                      <wps:spPr>
+                        <a:xfrm>
+                          <a:off x="0" y="0"/>
+                          <a:ext cx="5943600" cy="342900"/>
+                        </a:xfrm>
+                        <a:prstGeom prst="rect">
+                          <a:avLst/>
+                        </a:prstGeom>
+                        <a:noFill/>
+                        <a:ln>
+                          <a:solidFill>
+                            <a:schemeClr val="accent1">
+                              <a:lumMod val="50000"/>
+                            </a:schemeClr>
+                          </a:solidFill>
+                        </a:ln>
+                        <a:effectLst/>
+                      </wps:spPr>
+                      <wps:style>
+                        <a:lnRef idx="0">
+                          <a:schemeClr val="accent1"/>
+                        </a:lnRef>
+                        <a:fillRef idx="0">
+                          <a:schemeClr val="accent1"/>
+                        </a:fillRef>
+                        <a:effectRef idx="0">
+                          <a:schemeClr val="accent1"/>
+                        </a:effectRef>
+                        <a:fontRef idx="minor">
+                          <a:schemeClr val="dk1"/>
+                        </a:fontRef>
+                      </wps:style>
+                      <wps:txbx>
+                        <w:txbxContent>
+                          <w:p>
+                            <w:r>
+                              <w:rPr>
+                                <w:rFonts w:ascii="Tahoma" w:hAnsi="Tahoma" w:cs="Tahoma"/>
+                                <w:b/>
+                                <w:color w:val="1F3864" w:themeColor="accent1" w:themeShade="80"/>
+                                <w:sz w:val="32"/>
+                                <w:lang w:val="en-CA"/>
+                              </w:rPr>
+                              <w:t>Five-Year Return Attribution</w:t>
+                            </w:r>
+                            <w:r>
+                              <w:rPr>
+                                <w:rFonts w:ascii="Tahoma" w:hAnsi="Tahoma" w:cs="Tahoma"/>
+                                <w:b/>
+                                <w:color w:val="1F3864" w:themeColor="accent1" w:themeShade="80"/>
+                                <w:sz w:val="32"/>
+                                <w:lang w:val="en-CA"/>
+                              </w:rPr>
+                              <w:t xml:space="preserve"> (continued)</w:t>
+                            </w:r>
+                          </w:p>
+                        </w:txbxContent>
+                      </wps:txbx>
+                      <wps:bodyPr rot="0" spcFirstLastPara="0" vertOverflow="overflow" horzOverflow="overflow" vert="horz" wrap="square" lIns="91440" tIns="45720" rIns="91440" bIns="45720" numCol="1" spcCol="0" rtlCol="0" fromWordArt="0" anchor="t" anchorCtr="0" forceAA="0" compatLnSpc="1">
+                        <a:prstTxWarp prst="textNoShape">
+                          <a:avLst/>
+                        </a:prstTxWarp>
+                        <a:noAutofit/>
+                      </wps:bodyPr>
+                    </wps:wsp>
+                  </a:graphicData>
+                </a:graphic>
+                <wp14:sizeRelH relativeFrom="margin">
+                  <wp14:pctWidth>0</wp14:pctWidth>
+                </wp14:sizeRelH>
+                <wp14:sizeRelV relativeFrom="margin">
+                  <wp14:pctHeight>0</wp14:pctHeight>
+                </wp14:sizeRelV>
+              </wp:anchor>
+            </w:drawing>
+          </mc:Choice>
+          <mc:Fallback>
+            <w:pict>
+              <v:shape w14:anchorId="4462891C" id="Text Box 18" o:spid="_x0000_s1036" type="#_x0000_t202" style="position:absolute;margin-left:0;margin-top:0;width:468pt;height:27pt;z-index:-251634688;visibility:visible;mso-wrap-style:square;mso-width-percent:0;mso-height-percent:0;mso-wrap-distance-left:9pt;mso-wrap-distance-top:0;mso-wrap-distance-right:9pt;mso-wrap-distance-bottom:0;mso-position-horizontal:center;mso-position-horizontal-relative:margin;mso-position-vertical:absolute;mso-position-vertical-relative:margin;mso-width-percent:0;mso-height-percent:0;mso-width-relative:margin;mso-height-relative:margin;v-text-anchor:top" o:gfxdata="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" filled="f" strokecolor="#1f3763 [1604]">
+                <v:textbox>
+                  <w:txbxContent>
+                    <w:p>
+                      <w:r>
+                        <w:rPr>
+                          <w:rFonts w:ascii="Tahoma" w:hAnsi="Tahoma" w:cs="Tahoma"/>
+                          <w:b/>
+                          <w:color w:val="1F3864" w:themeColor="accent1" w:themeShade="80"/>
+                          <w:sz w:val="32"/>
+                          <w:lang w:val="en-CA"/>
+                        </w:rPr>
+                        <w:t>Five-Year Return Attribution</w:t>
+                      </w:r>
+                      <w:r>
+                        <w:rPr>
+                          <w:rFonts w:ascii="Tahoma" w:hAnsi="Tahoma" w:cs="Tahoma"/>
+                          <w:b/>
+                          <w:color w:val="1F3864" w:themeColor="accent1" w:themeShade="80"/>
+                          <w:sz w:val="32"/>
+                          <w:lang w:val="en-CA"/>
+                        </w:rPr>
+                        <w:t xml:space="preserve"> (continued)</w:t>
+                      </w:r>
+                    </w:p>
+                  </w:txbxContent>
+                </v:textbox>
+                <w10:wrap anchorx="margin" anchory="margin"/>
+              </v:shape>
+            </w:pict>
+          </mc:Fallback>
+        </mc:AlternateContent>
       </w:r>
     </w:p>
     <w:p>
@@ -9682,8 +9792,38 @@
           <w:lang w:val="en-CA"/>
         </w:rPr>
       </w:pPr>
-      <w:bookmarkStart w:id="4" w:name="_GoBack"/>
-      <w:bookmarkEnd w:id="4"/>
+      <w:r>
+        <w:rPr>
+          <w:noProof/>
+        </w:rPr>
+        <w:drawing>
+          <wp:anchor distT="0" distB="0" distL="114300" distR="114300" simplePos="0" relativeHeight="251679744" behindDoc="1" locked="0" layoutInCell="1" allowOverlap="1" wp14:anchorId="06E46A7D" wp14:editId="7F76009C">
+            <wp:simplePos x="0" y="0"/>
+            <wp:positionH relativeFrom="margin">
+              <wp:align>center</wp:align>
+            </wp:positionH>
+            <wp:positionV relativeFrom="paragraph">
+              <wp:posOffset>121285</wp:posOffset>
+            </wp:positionV>
+            <wp:extent cx="5423535" cy="3746500"/>
+            <wp:effectExtent l="0" t="0" r="12065" b="0"/>
+            <wp:wrapNone/>
+            <wp:docPr id="17" name="Chart 17"/>
+            <wp:cNvGraphicFramePr/>
+            <a:graphic xmlns:a="http://schemas.openxmlformats.org/drawingml/2006/main">
+              <a:graphicData uri="http://schemas.openxmlformats.org/drawingml/2006/chart">
+                <c:chart xmlns:c="http://schemas.openxmlformats.org/drawingml/2006/chart" xmlns:r="http://schemas.openxmlformats.org/officeDocument/2006/relationships" r:id="rId16"/>
+              </a:graphicData>
+            </a:graphic>
+            <wp14:sizeRelH relativeFrom="page">
+              <wp14:pctWidth>0</wp14:pctWidth>
+            </wp14:sizeRelH>
+            <wp14:sizeRelV relativeFrom="page">
+              <wp14:pctHeight>0</wp14:pctHeight>
+            </wp14:sizeRelV>
+          </wp:anchor>
+        </w:drawing>
+      </w:r>
     </w:p>
     <w:sectPr>
       <w:pgSz w:w="12240" w:h="15840"/>
@@ -11192,11 +11332,11 @@
         </c:dLbls>
         <c:marker val="1"/>
         <c:smooth val="0"/>
-        <c:axId val="1989773920"/>
-        <c:axId val="1989775552"/>
+        <c:axId val="2079061920"/>
+        <c:axId val="2078473520"/>
       </c:lineChart>
       <c:dateAx>
-        <c:axId val="1989773920"/>
+        <c:axId val="2079061920"/>
         <c:scaling>
           <c:orientation val="minMax"/>
         </c:scaling>
@@ -11235,7 +11375,7 @@
             <a:endParaRPr lang="en-US"/>
           </a:p>
         </c:txPr>
-        <c:crossAx val="1989775552"/>
+        <c:crossAx val="2078473520"/>
         <c:crosses val="autoZero"/>
         <c:auto val="1"/>
         <c:lblOffset val="100"/>
@@ -11244,7 +11384,7 @@
         <c:majorTimeUnit val="months"/>
       </c:dateAx>
       <c:valAx>
-        <c:axId val="1989775552"/>
+        <c:axId val="2078473520"/>
         <c:scaling>
           <c:orientation val="minMax"/>
           <c:max val="650000.0"/>
@@ -11299,7 +11439,7 @@
             <a:endParaRPr lang="en-US"/>
           </a:p>
         </c:txPr>
-        <c:crossAx val="1989773920"/>
+        <c:crossAx val="2079061920"/>
         <c:crosses val="autoZero"/>
         <c:crossBetween val="midCat"/>
         <c:minorUnit val="50000.0"/>
@@ -13578,11 +13718,11 @@
           <c:showBubbleSize val="0"/>
         </c:dLbls>
         <c:smooth val="0"/>
-        <c:axId val="2048113328"/>
-        <c:axId val="2072588640"/>
+        <c:axId val="2073645504"/>
+        <c:axId val="2072821344"/>
       </c:lineChart>
       <c:dateAx>
-        <c:axId val="2048113328"/>
+        <c:axId val="2073645504"/>
         <c:scaling>
           <c:orientation val="minMax"/>
         </c:scaling>
@@ -13625,14 +13765,14 @@
             <a:endParaRPr lang="en-US"/>
           </a:p>
         </c:txPr>
-        <c:crossAx val="2072588640"/>
+        <c:crossAx val="2072821344"/>
         <c:crossesAt val="-20000.0"/>
         <c:auto val="1"/>
         <c:lblOffset val="100"/>
         <c:baseTimeUnit val="months"/>
       </c:dateAx>
       <c:valAx>
-        <c:axId val="2072588640"/>
+        <c:axId val="2072821344"/>
         <c:scaling>
           <c:orientation val="minMax"/>
         </c:scaling>
@@ -13683,7 +13823,7 @@
             <a:endParaRPr lang="en-US"/>
           </a:p>
         </c:txPr>
-        <c:crossAx val="2048113328"/>
+        <c:crossAx val="2073645504"/>
         <c:crosses val="autoZero"/>
         <c:crossBetween val="between"/>
       </c:valAx>
@@ -15135,11 +15275,11 @@
           <c:showBubbleSize val="0"/>
         </c:dLbls>
         <c:smooth val="0"/>
-        <c:axId val="2072609152"/>
-        <c:axId val="2072611472"/>
+        <c:axId val="1992746720"/>
+        <c:axId val="1991666240"/>
       </c:lineChart>
       <c:dateAx>
-        <c:axId val="2072609152"/>
+        <c:axId val="1992746720"/>
         <c:scaling>
           <c:orientation val="minMax"/>
         </c:scaling>
@@ -15182,14 +15322,14 @@
             <a:endParaRPr lang="en-US"/>
           </a:p>
         </c:txPr>
-        <c:crossAx val="2072611472"/>
+        <c:crossAx val="1991666240"/>
         <c:crossesAt val="-20000.0"/>
         <c:auto val="1"/>
         <c:lblOffset val="100"/>
         <c:baseTimeUnit val="months"/>
       </c:dateAx>
       <c:valAx>
-        <c:axId val="2072611472"/>
+        <c:axId val="1991666240"/>
         <c:scaling>
           <c:orientation val="minMax"/>
           <c:max val="120000.0"/>
@@ -15242,7 +15382,7 @@
             <a:endParaRPr lang="en-US"/>
           </a:p>
         </c:txPr>
-        <c:crossAx val="2072609152"/>
+        <c:crossAx val="1992746720"/>
         <c:crosses val="autoZero"/>
         <c:crossBetween val="between"/>
         <c:majorUnit val="20000.0"/>
@@ -15412,9 +15552,7 @@
           <c:order val="0"/>
           <c:spPr>
             <a:solidFill>
-              <a:schemeClr val="accent5">
-                <a:lumMod val="75000"/>
-              </a:schemeClr>
+              <a:srgbClr val="188BA3"/>
             </a:solidFill>
             <a:ln>
               <a:noFill/>
@@ -15485,11 +15623,11 @@
           <c:showBubbleSize val="0"/>
         </c:dLbls>
         <c:gapWidth val="49"/>
-        <c:axId val="2047009456"/>
-        <c:axId val="2051066960"/>
+        <c:axId val="-1948753168"/>
+        <c:axId val="1995515840"/>
       </c:barChart>
       <c:catAx>
-        <c:axId val="2047009456"/>
+        <c:axId val="-1948753168"/>
         <c:scaling>
           <c:orientation val="minMax"/>
         </c:scaling>
@@ -15529,7 +15667,7 @@
             <a:endParaRPr lang="en-US"/>
           </a:p>
         </c:txPr>
-        <c:crossAx val="2051066960"/>
+        <c:crossAx val="1995515840"/>
         <c:crosses val="autoZero"/>
         <c:auto val="1"/>
         <c:lblAlgn val="ctr"/>
@@ -15537,7 +15675,7 @@
         <c:noMultiLvlLbl val="0"/>
       </c:catAx>
       <c:valAx>
-        <c:axId val="2051066960"/>
+        <c:axId val="1995515840"/>
         <c:scaling>
           <c:orientation val="minMax"/>
         </c:scaling>
@@ -15590,7 +15728,7 @@
             <a:endParaRPr lang="en-US"/>
           </a:p>
         </c:txPr>
-        <c:crossAx val="2047009456"/>
+        <c:crossAx val="-1948753168"/>
         <c:crosses val="autoZero"/>
         <c:crossBetween val="between"/>
       </c:valAx>

</xml_diff>